<commit_message>
feat: done design patterns
</commit_message>
<xml_diff>
--- a/docs/design-patterns.docx
+++ b/docs/design-patterns.docx
@@ -1,6 +1,6 @@
 
 <file path=word/document.xml><?xml version="1.0" encoding="utf-8"?>
-<w:document xmlns:wpc="http://schemas.microsoft.com/office/word/2010/wordprocessingCanvas" xmlns:cx="http://schemas.microsoft.com/office/drawing/2014/chartex" xmlns:cx1="http://schemas.microsoft.com/office/drawing/2015/9/8/chartex" xmlns:cx2="http://schemas.microsoft.com/office/drawing/2015/10/21/chartex" xmlns:cx3="http://schemas.microsoft.com/office/drawing/2016/5/9/chartex" xmlns:cx4="http://schemas.microsoft.com/office/drawing/2016/5/10/chartex" xmlns:cx5="http://schemas.microsoft.com/office/drawing/2016/5/11/chartex" xmlns:cx6="http://schemas.microsoft.com/office/drawing/2016/5/12/chartex" xmlns:cx7="http://schemas.microsoft.com/office/drawing/2016/5/13/chartex" xmlns:cx8="http://schemas.microsoft.com/office/drawing/2016/5/14/chartex" xmlns:mc="http://schemas.openxmlformats.org/markup-compatibility/2006" xmlns:aink="http://schemas.microsoft.com/office/drawing/2016/ink" xmlns:am3d="http://schemas.microsoft.com/office/drawing/2017/model3d" xmlns:o="urn:schemas-microsoft-com:office:office" xmlns:oel="http://schemas.microsoft.com/office/2019/extlst" xmlns:r="http://schemas.openxmlformats.org/officeDocument/2006/relationships" xmlns:m="http://schemas.openxmlformats.org/officeDocument/2006/math" xmlns:v="urn:schemas-microsoft-com:vml" xmlns:wp14="http://schemas.microsoft.com/office/word/2010/wordprocessingDrawing" xmlns:wp="http://schemas.openxmlformats.org/drawingml/2006/wordprocessingDrawing" xmlns:w10="urn:schemas-microsoft-com:office:word" xmlns:w="http://schemas.openxmlformats.org/wordprocessingml/2006/main" xmlns:w14="http://schemas.microsoft.com/office/word/2010/wordml" xmlns:w15="http://schemas.microsoft.com/office/word/2012/wordml" xmlns:w16cex="http://schemas.microsoft.com/office/word/2018/wordml/cex" xmlns:w16cid="http://schemas.microsoft.com/office/word/2016/wordml/cid" xmlns:w16="http://schemas.microsoft.com/office/word/2018/wordml" xmlns:w16sdtdh="http://schemas.microsoft.com/office/word/2020/wordml/sdtdatahash" xmlns:w16se="http://schemas.microsoft.com/office/word/2015/wordml/symex" xmlns:wpg="http://schemas.microsoft.com/office/word/2010/wordprocessingGroup" xmlns:wpi="http://schemas.microsoft.com/office/word/2010/wordprocessingInk" xmlns:wne="http://schemas.microsoft.com/office/word/2006/wordml" xmlns:wps="http://schemas.microsoft.com/office/word/2010/wordprocessingShape" xmlns:a="http://schemas.openxmlformats.org/drawingml/2006/main" mc:Ignorable="w14 w15 w16se w16cid w16 w16cex w16sdtdh wp14">
+<w:document xmlns:wpc="http://schemas.microsoft.com/office/word/2010/wordprocessingCanvas" xmlns:cx="http://schemas.microsoft.com/office/drawing/2014/chartex" xmlns:cx1="http://schemas.microsoft.com/office/drawing/2015/9/8/chartex" xmlns:cx2="http://schemas.microsoft.com/office/drawing/2015/10/21/chartex" xmlns:cx3="http://schemas.microsoft.com/office/drawing/2016/5/9/chartex" xmlns:cx4="http://schemas.microsoft.com/office/drawing/2016/5/10/chartex" xmlns:cx5="http://schemas.microsoft.com/office/drawing/2016/5/11/chartex" xmlns:cx6="http://schemas.microsoft.com/office/drawing/2016/5/12/chartex" xmlns:cx7="http://schemas.microsoft.com/office/drawing/2016/5/13/chartex" xmlns:cx8="http://schemas.microsoft.com/office/drawing/2016/5/14/chartex" xmlns:mc="http://schemas.openxmlformats.org/markup-compatibility/2006" xmlns:aink="http://schemas.microsoft.com/office/drawing/2016/ink" xmlns:am3d="http://schemas.microsoft.com/office/drawing/2017/model3d" xmlns:o="urn:schemas-microsoft-com:office:office" xmlns:oel="http://schemas.microsoft.com/office/2019/extlst" xmlns:r="http://schemas.openxmlformats.org/officeDocument/2006/relationships" xmlns:m="http://schemas.openxmlformats.org/officeDocument/2006/math" xmlns:v="urn:schemas-microsoft-com:vml" xmlns:wp14="http://schemas.microsoft.com/office/word/2010/wordprocessingDrawing" xmlns:wp="http://schemas.openxmlformats.org/drawingml/2006/wordprocessingDrawing" xmlns:w10="urn:schemas-microsoft-com:office:word" xmlns:w="http://schemas.openxmlformats.org/wordprocessingml/2006/main" xmlns:w14="http://schemas.microsoft.com/office/word/2010/wordml" xmlns:w15="http://schemas.microsoft.com/office/word/2012/wordml" xmlns:w16cex="http://schemas.microsoft.com/office/word/2018/wordml/cex" xmlns:w16cid="http://schemas.microsoft.com/office/word/2016/wordml/cid" xmlns:w16="http://schemas.microsoft.com/office/word/2018/wordml" xmlns:w16sdtdh="http://schemas.microsoft.com/office/word/2020/wordml/sdtdatahash" xmlns:w16se="http://schemas.microsoft.com/office/word/2015/wordml/symex" xmlns:wpg="http://schemas.microsoft.com/office/word/2010/wordprocessingGroup" xmlns:wpi="http://schemas.microsoft.com/office/word/2010/wordprocessingInk" xmlns:wne="http://schemas.microsoft.com/office/word/2006/wordml" xmlns:wps="http://schemas.microsoft.com/office/word/2010/wordprocessingShape" xmlns:a="http://schemas.openxmlformats.org/drawingml/2006/main" xmlns:pic="http://schemas.openxmlformats.org/drawingml/2006/picture" xmlns:a14="http://schemas.microsoft.com/office/drawing/2010/main" mc:Ignorable="w14 w15 w16se w16cid w16 w16cex w16sdtdh wp14">
   <w:body>
     <w:tbl>
       <w:tblPr>
@@ -31,7 +31,6 @@
               <w:right w:val="single" w:color="FFFFFF" w:themeColor="background1" w:sz="12" w:space="0"/>
             </w:tcBorders>
             <w:shd w:val="clear" w:color="auto" w:fill="001148"/>
-            <w:tcMar/>
             <w:vAlign w:val="center"/>
           </w:tcPr>
           <w:p>
@@ -40,9 +39,9 @@
               <w:ind w:left="0" w:firstLine="0"/>
               <w:jc w:val="center"/>
               <w:rPr>
-                <w:rFonts w:ascii="Calibri" w:hAnsi="Calibri" w:eastAsia="Arial" w:cs="Calibri" w:asciiTheme="minorAscii" w:hAnsiTheme="minorAscii" w:cstheme="minorAscii"/>
-                <w:b w:val="1"/>
-                <w:bCs w:val="1"/>
+                <w:rFonts w:eastAsia="Arial" w:asciiTheme="minorHAnsi" w:hAnsiTheme="minorHAnsi" w:cstheme="minorBidi"/>
+                <w:b/>
+                <w:bCs/>
                 <w:color w:val="FFFFFF" w:themeColor="background1"/>
                 <w:sz w:val="28"/>
                 <w:szCs w:val="28"/>
@@ -51,10 +50,10 @@
             <w:bookmarkStart w:name="_Hlk96023745" w:id="0"/>
             <w:r>
               <w:rPr>
-                <w:rFonts w:ascii="Calibri" w:hAnsi="Calibri" w:eastAsia="Arial" w:cs="Calibri" w:asciiTheme="minorAscii" w:hAnsiTheme="minorAscii" w:cstheme="minorAscii"/>
-                <w:b w:val="1"/>
-                <w:bCs w:val="1"/>
-                <w:color w:val="FFFFFF" w:themeColor="background1" w:themeTint="FF" w:themeShade="FF"/>
+                <w:rFonts w:eastAsia="Arial" w:asciiTheme="minorHAnsi" w:hAnsiTheme="minorHAnsi" w:cstheme="minorBidi"/>
+                <w:b/>
+                <w:bCs/>
+                <w:color w:val="FFFFFF" w:themeColor="background1"/>
                 <w:sz w:val="28"/>
                 <w:szCs w:val="28"/>
               </w:rPr>
@@ -62,10 +61,10 @@
             </w:r>
             <w:r>
               <w:rPr>
-                <w:rFonts w:ascii="Calibri" w:hAnsi="Calibri" w:eastAsia="Arial" w:cs="Calibri" w:asciiTheme="minorAscii" w:hAnsiTheme="minorAscii" w:cstheme="minorAscii"/>
-                <w:b w:val="1"/>
-                <w:bCs w:val="1"/>
-                <w:color w:val="FFFFFF" w:themeColor="background1" w:themeTint="FF" w:themeShade="FF"/>
+                <w:rFonts w:eastAsia="Arial" w:asciiTheme="minorHAnsi" w:hAnsiTheme="minorHAnsi" w:cstheme="minorBidi"/>
+                <w:b/>
+                <w:bCs/>
+                <w:color w:val="FFFFFF" w:themeColor="background1"/>
                 <w:sz w:val="28"/>
                 <w:szCs w:val="28"/>
               </w:rPr>
@@ -73,10 +72,10 @@
             </w:r>
             <w:r>
               <w:rPr>
-                <w:rFonts w:ascii="Calibri" w:hAnsi="Calibri" w:eastAsia="Arial" w:cs="Calibri" w:asciiTheme="minorAscii" w:hAnsiTheme="minorAscii" w:cstheme="minorAscii"/>
-                <w:b w:val="1"/>
-                <w:bCs w:val="1"/>
-                <w:color w:val="FFFFFF" w:themeColor="background1" w:themeTint="FF" w:themeShade="FF"/>
+                <w:rFonts w:eastAsia="Arial" w:asciiTheme="minorHAnsi" w:hAnsiTheme="minorHAnsi" w:cstheme="minorBidi"/>
+                <w:b/>
+                <w:bCs/>
+                <w:color w:val="FFFFFF" w:themeColor="background1"/>
                 <w:sz w:val="28"/>
                 <w:szCs w:val="28"/>
               </w:rPr>
@@ -84,10 +83,10 @@
             </w:r>
             <w:r>
               <w:rPr>
-                <w:rFonts w:ascii="Calibri" w:hAnsi="Calibri" w:eastAsia="Arial" w:cs="Calibri" w:asciiTheme="minorAscii" w:hAnsiTheme="minorAscii" w:cstheme="minorAscii"/>
-                <w:b w:val="1"/>
-                <w:bCs w:val="1"/>
-                <w:color w:val="FFFFFF" w:themeColor="background1" w:themeTint="FF" w:themeShade="FF"/>
+                <w:rFonts w:eastAsia="Arial" w:asciiTheme="minorHAnsi" w:hAnsiTheme="minorHAnsi" w:cstheme="minorBidi"/>
+                <w:b/>
+                <w:bCs/>
+                <w:color w:val="FFFFFF" w:themeColor="background1"/>
                 <w:sz w:val="28"/>
                 <w:szCs w:val="28"/>
               </w:rPr>
@@ -95,10 +94,10 @@
             </w:r>
             <w:r>
               <w:rPr>
-                <w:rFonts w:ascii="Calibri" w:hAnsi="Calibri" w:eastAsia="Arial" w:cs="Calibri" w:asciiTheme="minorAscii" w:hAnsiTheme="minorAscii" w:cstheme="minorAscii"/>
-                <w:b w:val="1"/>
-                <w:bCs w:val="1"/>
-                <w:color w:val="FFFFFF" w:themeColor="background1" w:themeTint="FF" w:themeShade="FF"/>
+                <w:rFonts w:eastAsia="Arial" w:asciiTheme="minorHAnsi" w:hAnsiTheme="minorHAnsi" w:cstheme="minorBidi"/>
+                <w:b/>
+                <w:bCs/>
+                <w:color w:val="FFFFFF" w:themeColor="background1"/>
                 <w:sz w:val="28"/>
                 <w:szCs w:val="28"/>
               </w:rPr>
@@ -106,10 +105,10 @@
             </w:r>
             <w:r>
               <w:rPr>
-                <w:rFonts w:ascii="Calibri" w:hAnsi="Calibri" w:eastAsia="Arial" w:cs="Calibri" w:asciiTheme="minorAscii" w:hAnsiTheme="minorAscii" w:cstheme="minorAscii"/>
-                <w:b w:val="1"/>
-                <w:bCs w:val="1"/>
-                <w:color w:val="FFFFFF" w:themeColor="background1" w:themeTint="FF" w:themeShade="FF"/>
+                <w:rFonts w:eastAsia="Arial" w:asciiTheme="minorHAnsi" w:hAnsiTheme="minorHAnsi" w:cstheme="minorBidi"/>
+                <w:b/>
+                <w:bCs/>
+                <w:color w:val="FFFFFF" w:themeColor="background1"/>
                 <w:sz w:val="28"/>
                 <w:szCs w:val="28"/>
               </w:rPr>
@@ -283,14 +282,14 @@
         <w:pStyle w:val="Ttulo1"/>
         <w:ind w:left="-5"/>
         <w:rPr>
-          <w:rFonts w:ascii="Calibri" w:hAnsi="Calibri" w:eastAsia="Arial" w:cs="Calibri" w:asciiTheme="minorAscii" w:hAnsiTheme="minorAscii" w:cstheme="minorAscii"/>
+          <w:rFonts w:eastAsia="Arial" w:asciiTheme="minorHAnsi" w:hAnsiTheme="minorHAnsi" w:cstheme="minorBidi"/>
           <w:sz w:val="28"/>
           <w:szCs w:val="28"/>
         </w:rPr>
       </w:pPr>
       <w:r>
         <w:rPr>
-          <w:rFonts w:ascii="Calibri" w:hAnsi="Calibri" w:eastAsia="Arial" w:cs="Calibri" w:asciiTheme="minorAscii" w:hAnsiTheme="minorAscii" w:cstheme="minorAscii"/>
+          <w:rFonts w:eastAsia="Arial" w:asciiTheme="minorHAnsi" w:hAnsiTheme="minorHAnsi" w:cstheme="minorBidi"/>
           <w:sz w:val="28"/>
           <w:szCs w:val="28"/>
         </w:rPr>
@@ -298,7 +297,7 @@
       </w:r>
       <w:r>
         <w:rPr>
-          <w:rFonts w:ascii="Calibri" w:hAnsi="Calibri" w:eastAsia="Arial" w:cs="Calibri" w:asciiTheme="minorAscii" w:hAnsiTheme="minorAscii" w:cstheme="minorAscii"/>
+          <w:rFonts w:eastAsia="Arial" w:asciiTheme="minorHAnsi" w:hAnsiTheme="minorHAnsi" w:cstheme="minorBidi"/>
           <w:sz w:val="28"/>
           <w:szCs w:val="28"/>
         </w:rPr>
@@ -306,7 +305,7 @@
       </w:r>
       <w:r>
         <w:rPr>
-          <w:rFonts w:ascii="Calibri" w:hAnsi="Calibri" w:eastAsia="Arial" w:cs="Calibri" w:asciiTheme="minorAscii" w:hAnsiTheme="minorAscii" w:cstheme="minorAscii"/>
+          <w:rFonts w:eastAsia="Arial" w:asciiTheme="minorHAnsi" w:hAnsiTheme="minorHAnsi" w:cstheme="minorBidi"/>
           <w:sz w:val="28"/>
           <w:szCs w:val="28"/>
         </w:rPr>
@@ -575,7 +574,7 @@
         <w:t>DESIGN PATTERNS</w:t>
       </w:r>
     </w:p>
-    <w:p w14:noSpellErr="1">
+    <w:p>
       <w:pPr>
         <w:spacing w:after="83" w:line="259" w:lineRule="auto"/>
         <w:ind w:left="0" w:firstLine="0"/>
@@ -684,6 +683,135 @@
     </w:p>
     <w:p>
       <w:pPr>
+        <w:spacing w:after="160" w:line="259" w:lineRule="auto"/>
+        <w:rPr>
+          <w:rFonts w:ascii="Calibri" w:hAnsi="Calibri" w:eastAsia="" w:cs="" w:asciiTheme="minorAscii" w:hAnsiTheme="minorAscii" w:eastAsiaTheme="minorEastAsia" w:cstheme="minorBidi"/>
+          <w:color w:val="000000" w:themeColor="text1"/>
+          <w:sz w:val="24"/>
+          <w:szCs w:val="24"/>
+        </w:rPr>
+      </w:pPr>
+      <w:r>
+        <w:br/>
+      </w:r>
+      <w:r>
+        <w:rPr>
+          <w:rFonts w:ascii="Calibri" w:hAnsi="Calibri" w:eastAsia="" w:cs="" w:asciiTheme="minorAscii" w:hAnsiTheme="minorAscii" w:eastAsiaTheme="minorEastAsia" w:cstheme="minorBidi"/>
+          <w:color w:val="000000" w:themeColor="text1" w:themeTint="FF" w:themeShade="FF"/>
+          <w:sz w:val="22"/>
+          <w:szCs w:val="22"/>
+        </w:rPr>
+        <w:t xml:space="preserve">Analisamos e estudamos alguns designs </w:t>
+      </w:r>
+      <w:proofErr w:type="spellStart"/>
+      <w:r>
+        <w:rPr>
+          <w:rFonts w:ascii="Calibri" w:hAnsi="Calibri" w:eastAsia="" w:cs="" w:asciiTheme="minorAscii" w:hAnsiTheme="minorAscii" w:eastAsiaTheme="minorEastAsia" w:cstheme="minorBidi"/>
+          <w:color w:val="000000" w:themeColor="text1" w:themeTint="FF" w:themeShade="FF"/>
+          <w:sz w:val="22"/>
+          <w:szCs w:val="22"/>
+        </w:rPr>
+        <w:t>patterns</w:t>
+      </w:r>
+      <w:proofErr w:type="spellEnd"/>
+      <w:r>
+        <w:rPr>
+          <w:rFonts w:ascii="Calibri" w:hAnsi="Calibri" w:eastAsia="" w:cs="" w:asciiTheme="minorAscii" w:hAnsiTheme="minorAscii" w:eastAsiaTheme="minorEastAsia" w:cstheme="minorBidi"/>
+          <w:color w:val="000000" w:themeColor="text1" w:themeTint="FF" w:themeShade="FF"/>
+          <w:sz w:val="22"/>
+          <w:szCs w:val="22"/>
+        </w:rPr>
+        <w:t>,</w:t>
+      </w:r>
+      <w:r>
+        <w:rPr>
+          <w:rFonts w:ascii="Calibri" w:hAnsi="Calibri" w:eastAsia="" w:cs="" w:asciiTheme="minorAscii" w:hAnsiTheme="minorAscii" w:eastAsiaTheme="minorEastAsia" w:cstheme="minorBidi"/>
+          <w:color w:val="000000" w:themeColor="text1" w:themeTint="FF" w:themeShade="FF"/>
+          <w:sz w:val="22"/>
+          <w:szCs w:val="22"/>
+        </w:rPr>
+        <w:t xml:space="preserve"> encontramos dois mais interessantes que agregariam para a nossa aplicação</w:t>
+      </w:r>
+      <w:r>
+        <w:rPr>
+          <w:rFonts w:ascii="Calibri" w:hAnsi="Calibri" w:eastAsia="" w:cs="" w:asciiTheme="minorAscii" w:hAnsiTheme="minorAscii" w:eastAsiaTheme="minorEastAsia" w:cstheme="minorBidi"/>
+          <w:color w:val="000000" w:themeColor="text1" w:themeTint="FF" w:themeShade="FF"/>
+          <w:sz w:val="22"/>
+          <w:szCs w:val="22"/>
+        </w:rPr>
+        <w:t>, são eles</w:t>
+      </w:r>
+      <w:r>
+        <w:rPr>
+          <w:rFonts w:ascii="Calibri" w:hAnsi="Calibri" w:eastAsia="" w:cs="" w:asciiTheme="minorAscii" w:hAnsiTheme="minorAscii" w:eastAsiaTheme="minorEastAsia" w:cstheme="minorBidi"/>
+          <w:color w:val="000000" w:themeColor="text1" w:themeTint="FF" w:themeShade="FF"/>
+          <w:sz w:val="22"/>
+          <w:szCs w:val="22"/>
+        </w:rPr>
+        <w:t xml:space="preserve">: </w:t>
+      </w:r>
+      <w:proofErr w:type="spellStart"/>
+      <w:r>
+        <w:rPr>
+          <w:rFonts w:ascii="Calibri" w:hAnsi="Calibri" w:eastAsia="" w:cs="" w:asciiTheme="minorAscii" w:hAnsiTheme="minorAscii" w:eastAsiaTheme="minorEastAsia" w:cstheme="minorBidi"/>
+          <w:color w:val="000000" w:themeColor="text1" w:themeTint="FF" w:themeShade="FF"/>
+          <w:sz w:val="22"/>
+          <w:szCs w:val="22"/>
+        </w:rPr>
+        <w:t>Facade</w:t>
+      </w:r>
+      <w:proofErr w:type="spellEnd"/>
+      <w:r>
+        <w:rPr>
+          <w:rFonts w:ascii="Calibri" w:hAnsi="Calibri" w:eastAsia="" w:cs="" w:asciiTheme="minorAscii" w:hAnsiTheme="minorAscii" w:eastAsiaTheme="minorEastAsia" w:cstheme="minorBidi"/>
+          <w:color w:val="000000" w:themeColor="text1" w:themeTint="FF" w:themeShade="FF"/>
+          <w:sz w:val="22"/>
+          <w:szCs w:val="22"/>
+        </w:rPr>
+        <w:t xml:space="preserve"> e Saga.</w:t>
+      </w:r>
+      <w:r>
+        <w:rPr>
+          <w:rFonts w:ascii="Calibri" w:hAnsi="Calibri" w:eastAsia="" w:cs="" w:asciiTheme="minorAscii" w:hAnsiTheme="minorAscii" w:eastAsiaTheme="minorEastAsia" w:cstheme="minorBidi"/>
+          <w:color w:val="000000" w:themeColor="text1" w:themeTint="FF" w:themeShade="FF"/>
+          <w:sz w:val="22"/>
+          <w:szCs w:val="22"/>
+        </w:rPr>
+        <w:t xml:space="preserve"> </w:t>
+      </w:r>
+      <w:r>
+        <w:rPr>
+          <w:rFonts w:ascii="Calibri" w:hAnsi="Calibri" w:eastAsia="" w:cs="" w:asciiTheme="minorAscii" w:hAnsiTheme="minorAscii" w:eastAsiaTheme="minorEastAsia" w:cstheme="minorBidi"/>
+          <w:color w:val="000000" w:themeColor="text1" w:themeTint="FF" w:themeShade="FF"/>
+          <w:sz w:val="22"/>
+          <w:szCs w:val="22"/>
+        </w:rPr>
+        <w:t>Citaremos as características que mais nos chamaram a atenção</w:t>
+      </w:r>
+      <w:r>
+        <w:rPr>
+          <w:rFonts w:ascii="Calibri" w:hAnsi="Calibri" w:eastAsia="" w:cs="" w:asciiTheme="minorAscii" w:hAnsiTheme="minorAscii" w:eastAsiaTheme="minorEastAsia" w:cstheme="minorBidi"/>
+          <w:color w:val="000000" w:themeColor="text1" w:themeTint="FF" w:themeShade="FF"/>
+          <w:sz w:val="22"/>
+          <w:szCs w:val="22"/>
+        </w:rPr>
+        <w:t xml:space="preserve"> neles</w:t>
+      </w:r>
+      <w:r>
+        <w:rPr>
+          <w:rFonts w:ascii="Calibri" w:hAnsi="Calibri" w:eastAsia="" w:cs="" w:asciiTheme="minorAscii" w:hAnsiTheme="minorAscii" w:eastAsiaTheme="minorEastAsia" w:cstheme="minorBidi"/>
+          <w:color w:val="000000" w:themeColor="text1" w:themeTint="FF" w:themeShade="FF"/>
+          <w:sz w:val="22"/>
+          <w:szCs w:val="22"/>
+        </w:rPr>
+        <w:t>.</w:t>
+      </w:r>
+      <w:r>
+        <w:br/>
+      </w:r>
+    </w:p>
+    <w:p>
+      <w:pPr>
         <w:pStyle w:val="PargrafodaLista"/>
         <w:numPr>
           <w:ilvl w:val="0"/>
@@ -691,8 +819,410 @@
         </w:numPr>
         <w:spacing w:after="160" w:line="259" w:lineRule="auto"/>
         <w:rPr>
-          <w:rFonts w:ascii="Calibri" w:hAnsi="Calibri" w:eastAsia="Calibri" w:cs="Calibri" w:asciiTheme="minorAscii" w:hAnsiTheme="minorAscii" w:eastAsiaTheme="minorAscii" w:cstheme="minorAscii"/>
+          <w:rFonts w:asciiTheme="minorHAnsi" w:hAnsiTheme="minorHAnsi" w:eastAsiaTheme="minorEastAsia" w:cstheme="minorBidi"/>
+          <w:b/>
+          <w:bCs/>
+          <w:color w:val="000000" w:themeColor="text1"/>
+          <w:sz w:val="24"/>
+          <w:szCs w:val="24"/>
+        </w:rPr>
+      </w:pPr>
+      <w:r>
+        <w:rPr>
+          <w:rFonts w:asciiTheme="minorHAnsi" w:hAnsiTheme="minorHAnsi" w:eastAsiaTheme="minorEastAsia" w:cstheme="minorBidi"/>
+          <w:b/>
+          <w:bCs/>
+          <w:color w:val="000000" w:themeColor="text1"/>
+          <w:sz w:val="24"/>
+          <w:szCs w:val="24"/>
+        </w:rPr>
+        <w:t>FACADE:</w:t>
+      </w:r>
+    </w:p>
+    <w:p>
+      <w:pPr>
+        <w:pStyle w:val="PargrafodaLista"/>
+        <w:spacing w:after="160" w:line="259" w:lineRule="auto"/>
+        <w:ind w:firstLine="0"/>
+        <w:jc w:val="both"/>
+        <w:rPr>
+          <w:rFonts w:ascii="Calibri" w:hAnsi="Calibri" w:eastAsia="" w:cs="" w:asciiTheme="minorAscii" w:hAnsiTheme="minorAscii" w:eastAsiaTheme="minorEastAsia" w:cstheme="minorBidi"/>
+          <w:color w:val="000000" w:themeColor="text1"/>
+          <w:sz w:val="24"/>
+          <w:szCs w:val="24"/>
+        </w:rPr>
+      </w:pPr>
+      <w:r>
+        <w:br/>
+      </w:r>
+      <w:r>
+        <w:rPr>
+          <w:rFonts w:ascii="Calibri" w:hAnsi="Calibri" w:eastAsia="" w:cs="" w:asciiTheme="minorAscii" w:hAnsiTheme="minorAscii" w:eastAsiaTheme="minorEastAsia" w:cstheme="minorBidi"/>
           <w:color w:val="000000" w:themeColor="text1" w:themeTint="FF" w:themeShade="FF"/>
+        </w:rPr>
+        <w:t xml:space="preserve">O </w:t>
+      </w:r>
+      <w:proofErr w:type="spellStart"/>
+      <w:r>
+        <w:rPr>
+          <w:rFonts w:ascii="Calibri" w:hAnsi="Calibri" w:eastAsia="" w:cs="" w:asciiTheme="minorAscii" w:hAnsiTheme="minorAscii" w:eastAsiaTheme="minorEastAsia" w:cstheme="minorBidi"/>
+          <w:color w:val="000000" w:themeColor="text1" w:themeTint="FF" w:themeShade="FF"/>
+        </w:rPr>
+        <w:t>Facade</w:t>
+      </w:r>
+      <w:proofErr w:type="spellEnd"/>
+      <w:r>
+        <w:rPr>
+          <w:rFonts w:ascii="Calibri" w:hAnsi="Calibri" w:eastAsia="" w:cs="" w:asciiTheme="minorAscii" w:hAnsiTheme="minorAscii" w:eastAsiaTheme="minorEastAsia" w:cstheme="minorBidi"/>
+          <w:color w:val="000000" w:themeColor="text1" w:themeTint="FF" w:themeShade="FF"/>
+        </w:rPr>
+        <w:t xml:space="preserve"> nos ajuda a </w:t>
+      </w:r>
+      <w:r>
+        <w:rPr>
+          <w:rFonts w:ascii="Calibri" w:hAnsi="Calibri" w:eastAsia="" w:cs="" w:asciiTheme="minorAscii" w:hAnsiTheme="minorAscii" w:eastAsiaTheme="minorEastAsia" w:cstheme="minorBidi"/>
+          <w:color w:val="000000" w:themeColor="text1" w:themeTint="FF" w:themeShade="FF"/>
+        </w:rPr>
+        <w:t xml:space="preserve">simplificar </w:t>
+      </w:r>
+      <w:r>
+        <w:rPr>
+          <w:rFonts w:ascii="Calibri" w:hAnsi="Calibri" w:eastAsia="" w:cs="" w:asciiTheme="minorAscii" w:hAnsiTheme="minorAscii" w:eastAsiaTheme="minorEastAsia" w:cstheme="minorBidi"/>
+          <w:color w:val="000000" w:themeColor="text1" w:themeTint="FF" w:themeShade="FF"/>
+        </w:rPr>
+        <w:t xml:space="preserve">os </w:t>
+      </w:r>
+      <w:r>
+        <w:rPr>
+          <w:rFonts w:ascii="Calibri" w:hAnsi="Calibri" w:eastAsia="" w:cs="" w:asciiTheme="minorAscii" w:hAnsiTheme="minorAscii" w:eastAsiaTheme="minorEastAsia" w:cstheme="minorBidi"/>
+          <w:color w:val="000000" w:themeColor="text1" w:themeTint="FF" w:themeShade="FF"/>
+        </w:rPr>
+        <w:t xml:space="preserve">sistemas. Ele funciona fornecendo uma interface clara para um conjunto de classes ou subsistemas. Esse padrão é especialmente útil em </w:t>
+      </w:r>
+      <w:r>
+        <w:rPr>
+          <w:rFonts w:ascii="Calibri" w:hAnsi="Calibri" w:eastAsia="" w:cs="" w:asciiTheme="minorAscii" w:hAnsiTheme="minorAscii" w:eastAsiaTheme="minorEastAsia" w:cstheme="minorBidi"/>
+          <w:color w:val="000000" w:themeColor="text1" w:themeTint="FF" w:themeShade="FF"/>
+        </w:rPr>
+        <w:t xml:space="preserve">uma </w:t>
+      </w:r>
+      <w:r>
+        <w:rPr>
+          <w:rFonts w:ascii="Calibri" w:hAnsi="Calibri" w:eastAsia="" w:cs="" w:asciiTheme="minorAscii" w:hAnsiTheme="minorAscii" w:eastAsiaTheme="minorEastAsia" w:cstheme="minorBidi"/>
+          <w:color w:val="000000" w:themeColor="text1" w:themeTint="FF" w:themeShade="FF"/>
+        </w:rPr>
+        <w:t xml:space="preserve">arquitetura </w:t>
+      </w:r>
+      <w:r>
+        <w:rPr>
+          <w:rFonts w:ascii="Calibri" w:hAnsi="Calibri" w:eastAsia="" w:cs="" w:asciiTheme="minorAscii" w:hAnsiTheme="minorAscii" w:eastAsiaTheme="minorEastAsia" w:cstheme="minorBidi"/>
+          <w:b w:val="1"/>
+          <w:bCs w:val="1"/>
+          <w:color w:val="000000" w:themeColor="text1" w:themeTint="FF" w:themeShade="FF"/>
+        </w:rPr>
+        <w:t>REST</w:t>
+      </w:r>
+      <w:r>
+        <w:rPr>
+          <w:rFonts w:ascii="Calibri" w:hAnsi="Calibri" w:eastAsia="" w:cs="" w:asciiTheme="minorAscii" w:hAnsiTheme="minorAscii" w:eastAsiaTheme="minorEastAsia" w:cstheme="minorBidi"/>
+          <w:color w:val="000000" w:themeColor="text1" w:themeTint="FF" w:themeShade="FF"/>
+        </w:rPr>
+        <w:t xml:space="preserve">, pois ajuda a melhorar a comunicação entre os clientes e os servidores. Ao fornecer uma interface de nível superior para os clientes, o </w:t>
+      </w:r>
+      <w:proofErr w:type="spellStart"/>
+      <w:r>
+        <w:rPr>
+          <w:rFonts w:ascii="Calibri" w:hAnsi="Calibri" w:eastAsia="" w:cs="" w:asciiTheme="minorAscii" w:hAnsiTheme="minorAscii" w:eastAsiaTheme="minorEastAsia" w:cstheme="minorBidi"/>
+          <w:color w:val="000000" w:themeColor="text1" w:themeTint="FF" w:themeShade="FF"/>
+        </w:rPr>
+        <w:t>Facade</w:t>
+      </w:r>
+      <w:proofErr w:type="spellEnd"/>
+      <w:r>
+        <w:rPr>
+          <w:rFonts w:ascii="Calibri" w:hAnsi="Calibri" w:eastAsia="" w:cs="" w:asciiTheme="minorAscii" w:hAnsiTheme="minorAscii" w:eastAsiaTheme="minorEastAsia" w:cstheme="minorBidi"/>
+          <w:color w:val="000000" w:themeColor="text1" w:themeTint="FF" w:themeShade="FF"/>
+        </w:rPr>
+        <w:t xml:space="preserve"> ajuda a ocultar a complexidade dos subsistemas subjacentes, reduzindo assim o acoplamento entre </w:t>
+      </w:r>
+      <w:proofErr w:type="spellStart"/>
+      <w:r>
+        <w:rPr>
+          <w:rFonts w:ascii="Calibri" w:hAnsi="Calibri" w:eastAsia="" w:cs="" w:asciiTheme="minorAscii" w:hAnsiTheme="minorAscii" w:eastAsiaTheme="minorEastAsia" w:cstheme="minorBidi"/>
+          <w:i w:val="1"/>
+          <w:iCs w:val="1"/>
+          <w:color w:val="000000" w:themeColor="text1" w:themeTint="FF" w:themeShade="FF"/>
+        </w:rPr>
+        <w:t>client</w:t>
+      </w:r>
+      <w:proofErr w:type="spellEnd"/>
+      <w:r>
+        <w:rPr>
+          <w:rFonts w:ascii="Calibri" w:hAnsi="Calibri" w:eastAsia="" w:cs="" w:asciiTheme="minorAscii" w:hAnsiTheme="minorAscii" w:eastAsiaTheme="minorEastAsia" w:cstheme="minorBidi"/>
+          <w:i w:val="1"/>
+          <w:iCs w:val="1"/>
+          <w:color w:val="000000" w:themeColor="text1" w:themeTint="FF" w:themeShade="FF"/>
+        </w:rPr>
+        <w:t xml:space="preserve"> </w:t>
+      </w:r>
+      <w:r>
+        <w:rPr>
+          <w:rFonts w:ascii="Calibri" w:hAnsi="Calibri" w:eastAsia="" w:cs="" w:asciiTheme="minorAscii" w:hAnsiTheme="minorAscii" w:eastAsiaTheme="minorEastAsia" w:cstheme="minorBidi"/>
+          <w:color w:val="000000" w:themeColor="text1" w:themeTint="FF" w:themeShade="FF"/>
+        </w:rPr>
+        <w:t xml:space="preserve">e </w:t>
+      </w:r>
+      <w:r>
+        <w:rPr>
+          <w:rFonts w:ascii="Calibri" w:hAnsi="Calibri" w:eastAsia="" w:cs="" w:asciiTheme="minorAscii" w:hAnsiTheme="minorAscii" w:eastAsiaTheme="minorEastAsia" w:cstheme="minorBidi"/>
+          <w:i w:val="1"/>
+          <w:iCs w:val="1"/>
+          <w:color w:val="000000" w:themeColor="text1" w:themeTint="FF" w:themeShade="FF"/>
+        </w:rPr>
+        <w:t>server</w:t>
+      </w:r>
+      <w:r>
+        <w:rPr>
+          <w:rFonts w:ascii="Calibri" w:hAnsi="Calibri" w:eastAsia="" w:cs="" w:asciiTheme="minorAscii" w:hAnsiTheme="minorAscii" w:eastAsiaTheme="minorEastAsia" w:cstheme="minorBidi"/>
+          <w:i w:val="0"/>
+          <w:iCs w:val="0"/>
+          <w:color w:val="000000" w:themeColor="text1" w:themeTint="FF" w:themeShade="FF"/>
+        </w:rPr>
+        <w:t>,</w:t>
+      </w:r>
+      <w:r>
+        <w:rPr>
+          <w:rFonts w:ascii="Calibri" w:hAnsi="Calibri" w:eastAsia="" w:cs="" w:asciiTheme="minorAscii" w:hAnsiTheme="minorAscii" w:eastAsiaTheme="minorEastAsia" w:cstheme="minorBidi"/>
+          <w:color w:val="000000" w:themeColor="text1" w:themeTint="FF" w:themeShade="FF"/>
+        </w:rPr>
+        <w:t xml:space="preserve"> buscando mais</w:t>
+      </w:r>
+      <w:r>
+        <w:rPr>
+          <w:rFonts w:ascii="Calibri" w:hAnsi="Calibri" w:eastAsia="" w:cs="" w:asciiTheme="minorAscii" w:hAnsiTheme="minorAscii" w:eastAsiaTheme="minorEastAsia" w:cstheme="minorBidi"/>
+          <w:color w:val="000000" w:themeColor="text1" w:themeTint="FF" w:themeShade="FF"/>
+        </w:rPr>
+        <w:t xml:space="preserve"> escalabilidade e </w:t>
+      </w:r>
+      <w:r>
+        <w:rPr>
+          <w:rFonts w:ascii="Calibri" w:hAnsi="Calibri" w:eastAsia="" w:cs="" w:asciiTheme="minorAscii" w:hAnsiTheme="minorAscii" w:eastAsiaTheme="minorEastAsia" w:cstheme="minorBidi"/>
+          <w:color w:val="000000" w:themeColor="text1" w:themeTint="FF" w:themeShade="FF"/>
+        </w:rPr>
+        <w:t xml:space="preserve">boa </w:t>
+      </w:r>
+      <w:r>
+        <w:rPr>
+          <w:rFonts w:ascii="Calibri" w:hAnsi="Calibri" w:eastAsia="" w:cs="" w:asciiTheme="minorAscii" w:hAnsiTheme="minorAscii" w:eastAsiaTheme="minorEastAsia" w:cstheme="minorBidi"/>
+          <w:color w:val="000000" w:themeColor="text1" w:themeTint="FF" w:themeShade="FF"/>
+        </w:rPr>
+        <w:t>modularidade do projeto</w:t>
+      </w:r>
+      <w:r>
+        <w:rPr>
+          <w:rFonts w:ascii="Calibri" w:hAnsi="Calibri" w:eastAsia="" w:cs="" w:asciiTheme="minorAscii" w:hAnsiTheme="minorAscii" w:eastAsiaTheme="minorEastAsia" w:cstheme="minorBidi"/>
+          <w:color w:val="000000" w:themeColor="text1" w:themeTint="FF" w:themeShade="FF"/>
+        </w:rPr>
+        <w:t>.</w:t>
+      </w:r>
+    </w:p>
+    <w:p>
+      <w:pPr>
+        <w:pStyle w:val="PargrafodaLista"/>
+        <w:spacing w:after="160" w:line="259" w:lineRule="auto"/>
+        <w:ind w:firstLine="0"/>
+        <w:jc w:val="both"/>
+        <w:rPr>
+          <w:rFonts w:ascii="Calibri" w:hAnsi="Calibri" w:eastAsia="" w:cs="" w:asciiTheme="minorAscii" w:hAnsiTheme="minorAscii" w:eastAsiaTheme="minorEastAsia" w:cstheme="minorBidi"/>
+          <w:color w:val="000000" w:themeColor="text1"/>
+        </w:rPr>
+      </w:pPr>
+    </w:p>
+    <w:p>
+      <w:pPr>
+        <w:pStyle w:val="PargrafodaLista"/>
+        <w:spacing w:after="160" w:line="259" w:lineRule="auto"/>
+        <w:ind w:firstLine="0"/>
+        <w:jc w:val="both"/>
+        <w:rPr>
+          <w:rFonts w:asciiTheme="minorHAnsi" w:hAnsiTheme="minorHAnsi" w:eastAsiaTheme="minorEastAsia" w:cstheme="minorBidi"/>
+          <w:color w:val="000000" w:themeColor="text1"/>
+          <w:sz w:val="24"/>
+          <w:szCs w:val="24"/>
+        </w:rPr>
+      </w:pPr>
+      <w:r>
+        <w:rPr>
+          <w:noProof/>
+        </w:rPr>
+        <w:drawing>
+          <wp:anchor distT="0" distB="0" distL="114300" distR="114300" simplePos="0" relativeHeight="251658240" behindDoc="0" locked="0" layoutInCell="1" allowOverlap="1" wp14:anchorId="2F4B4185" wp14:editId="498E840B">
+            <wp:simplePos x="0" y="0"/>
+            <wp:positionH relativeFrom="page">
+              <wp:align>center</wp:align>
+            </wp:positionH>
+            <wp:positionV relativeFrom="paragraph">
+              <wp:posOffset>22860</wp:posOffset>
+            </wp:positionV>
+            <wp:extent cx="4394000" cy="2982036"/>
+            <wp:effectExtent l="0" t="0" r="0" b="0"/>
+            <wp:wrapNone/>
+            <wp:docPr id="1" name="Imagem 1"/>
+            <wp:cNvGraphicFramePr>
+              <a:graphicFrameLocks xmlns:a="http://schemas.openxmlformats.org/drawingml/2006/main" noChangeAspect="1"/>
+            </wp:cNvGraphicFramePr>
+            <a:graphic xmlns:a="http://schemas.openxmlformats.org/drawingml/2006/main">
+              <a:graphicData uri="http://schemas.openxmlformats.org/drawingml/2006/picture">
+                <pic:pic xmlns:pic="http://schemas.openxmlformats.org/drawingml/2006/picture">
+                  <pic:nvPicPr>
+                    <pic:cNvPr id="0" name="Picture 1"/>
+                    <pic:cNvPicPr>
+                      <a:picLocks noChangeAspect="1" noChangeArrowheads="1"/>
+                    </pic:cNvPicPr>
+                  </pic:nvPicPr>
+                  <pic:blipFill>
+                    <a:blip r:embed="rId11">
+                      <a:extLst>
+                        <a:ext uri="{28A0092B-C50C-407E-A947-70E740481C1C}">
+                          <a14:useLocalDpi xmlns:a14="http://schemas.microsoft.com/office/drawing/2010/main" val="0"/>
+                        </a:ext>
+                      </a:extLst>
+                    </a:blip>
+                    <a:srcRect/>
+                    <a:stretch>
+                      <a:fillRect/>
+                    </a:stretch>
+                  </pic:blipFill>
+                  <pic:spPr bwMode="auto">
+                    <a:xfrm>
+                      <a:off x="0" y="0"/>
+                      <a:ext cx="4394000" cy="2982036"/>
+                    </a:xfrm>
+                    <a:prstGeom prst="rect">
+                      <a:avLst/>
+                    </a:prstGeom>
+                    <a:noFill/>
+                    <a:ln>
+                      <a:noFill/>
+                    </a:ln>
+                  </pic:spPr>
+                </pic:pic>
+              </a:graphicData>
+            </a:graphic>
+            <wp14:sizeRelH relativeFrom="margin">
+              <wp14:pctWidth>0</wp14:pctWidth>
+            </wp14:sizeRelH>
+            <wp14:sizeRelV relativeFrom="margin">
+              <wp14:pctHeight>0</wp14:pctHeight>
+            </wp14:sizeRelV>
+          </wp:anchor>
+        </w:drawing>
+      </w:r>
+    </w:p>
+    <w:p>
+      <w:pPr>
+        <w:pStyle w:val="PargrafodaLista"/>
+        <w:spacing w:after="160" w:line="259" w:lineRule="auto"/>
+        <w:ind w:firstLine="0"/>
+        <w:jc w:val="both"/>
+        <w:rPr>
+          <w:rFonts w:asciiTheme="minorHAnsi" w:hAnsiTheme="minorHAnsi" w:eastAsiaTheme="minorEastAsia" w:cstheme="minorBidi"/>
+          <w:color w:val="000000" w:themeColor="text1"/>
+          <w:sz w:val="24"/>
+          <w:szCs w:val="24"/>
+        </w:rPr>
+      </w:pPr>
+    </w:p>
+    <w:p>
+      <w:pPr>
+        <w:pStyle w:val="PargrafodaLista"/>
+        <w:spacing w:after="160" w:line="259" w:lineRule="auto"/>
+        <w:ind w:firstLine="0"/>
+        <w:jc w:val="both"/>
+        <w:rPr>
+          <w:rFonts w:asciiTheme="minorHAnsi" w:hAnsiTheme="minorHAnsi" w:eastAsiaTheme="minorEastAsia" w:cstheme="minorBidi"/>
+          <w:color w:val="000000" w:themeColor="text1"/>
+          <w:sz w:val="24"/>
+          <w:szCs w:val="24"/>
+        </w:rPr>
+      </w:pPr>
+    </w:p>
+    <w:p>
+      <w:pPr>
+        <w:pStyle w:val="PargrafodaLista"/>
+        <w:spacing w:after="160" w:line="259" w:lineRule="auto"/>
+        <w:ind w:firstLine="0"/>
+        <w:jc w:val="both"/>
+        <w:rPr>
+          <w:rFonts w:asciiTheme="minorHAnsi" w:hAnsiTheme="minorHAnsi" w:eastAsiaTheme="minorEastAsia" w:cstheme="minorBidi"/>
+          <w:color w:val="000000" w:themeColor="text1"/>
+          <w:sz w:val="24"/>
+          <w:szCs w:val="24"/>
+        </w:rPr>
+      </w:pPr>
+    </w:p>
+    <w:p>
+      <w:pPr>
+        <w:pStyle w:val="PargrafodaLista"/>
+        <w:spacing w:after="160" w:line="259" w:lineRule="auto"/>
+        <w:ind w:firstLine="0"/>
+        <w:jc w:val="both"/>
+        <w:rPr>
+          <w:rFonts w:asciiTheme="minorHAnsi" w:hAnsiTheme="minorHAnsi" w:eastAsiaTheme="minorEastAsia" w:cstheme="minorBidi"/>
+          <w:color w:val="000000" w:themeColor="text1"/>
+          <w:sz w:val="24"/>
+          <w:szCs w:val="24"/>
+        </w:rPr>
+      </w:pPr>
+    </w:p>
+    <w:p>
+      <w:pPr>
+        <w:pStyle w:val="PargrafodaLista"/>
+        <w:spacing w:after="160" w:line="259" w:lineRule="auto"/>
+        <w:ind w:firstLine="0"/>
+        <w:jc w:val="both"/>
+        <w:rPr>
+          <w:rFonts w:asciiTheme="minorHAnsi" w:hAnsiTheme="minorHAnsi" w:eastAsiaTheme="minorEastAsia" w:cstheme="minorBidi"/>
+          <w:color w:val="000000" w:themeColor="text1"/>
+          <w:sz w:val="24"/>
+          <w:szCs w:val="24"/>
+        </w:rPr>
+      </w:pPr>
+    </w:p>
+    <w:p>
+      <w:pPr>
+        <w:pStyle w:val="PargrafodaLista"/>
+        <w:spacing w:after="160" w:line="259" w:lineRule="auto"/>
+        <w:ind w:firstLine="0"/>
+        <w:jc w:val="both"/>
+        <w:rPr>
+          <w:rFonts w:asciiTheme="minorHAnsi" w:hAnsiTheme="minorHAnsi" w:eastAsiaTheme="minorEastAsia" w:cstheme="minorBidi"/>
+          <w:color w:val="000000" w:themeColor="text1"/>
+          <w:sz w:val="24"/>
+          <w:szCs w:val="24"/>
+        </w:rPr>
+      </w:pPr>
+    </w:p>
+    <w:p>
+      <w:pPr>
+        <w:spacing w:after="160" w:line="259" w:lineRule="auto"/>
+        <w:rPr>
+          <w:rFonts w:asciiTheme="minorHAnsi" w:hAnsiTheme="minorHAnsi" w:eastAsiaTheme="minorEastAsia" w:cstheme="minorBidi"/>
+          <w:b/>
+          <w:bCs/>
+          <w:color w:val="000000" w:themeColor="text1"/>
+          <w:sz w:val="24"/>
+          <w:szCs w:val="24"/>
+        </w:rPr>
+      </w:pPr>
+    </w:p>
+    <w:p>
+      <w:pPr>
+        <w:spacing w:after="160" w:line="259" w:lineRule="auto"/>
+        <w:ind w:left="0" w:firstLine="0"/>
+        <w:rPr>
+          <w:rFonts w:asciiTheme="minorHAnsi" w:hAnsiTheme="minorHAnsi" w:eastAsiaTheme="minorEastAsia" w:cstheme="minorBidi"/>
+          <w:color w:val="000000" w:themeColor="text1"/>
           <w:sz w:val="24"/>
           <w:szCs w:val="24"/>
           <w:u w:val="single"/>
@@ -700,16 +1230,82 @@
       </w:pPr>
       <w:r>
         <w:rPr>
-          <w:rFonts w:ascii="Calibri" w:hAnsi="Calibri" w:eastAsia="Calibri" w:cs="Calibri" w:asciiTheme="minorAscii" w:hAnsiTheme="minorAscii" w:eastAsiaTheme="minorAscii" w:cstheme="minorAscii"/>
-          <w:color w:val="000000" w:themeColor="text1" w:themeTint="FF" w:themeShade="FF"/>
+          <w:rFonts w:asciiTheme="minorHAnsi" w:hAnsiTheme="minorHAnsi" w:eastAsiaTheme="minorEastAsia" w:cstheme="minorBidi"/>
+          <w:color w:val="000000" w:themeColor="text1"/>
           <w:sz w:val="24"/>
           <w:szCs w:val="24"/>
           <w:u w:val="single"/>
         </w:rPr>
-        <w:t>https://refactoring.guru/design-patterns/facade</w:t>
+        <w:br w:type="page"/>
       </w:r>
     </w:p>
-    <w:p w14:noSpellErr="1">
+    <w:tbl>
+      <w:tblPr>
+        <w:tblStyle w:val="Tabelacomgrade1"/>
+        <w:tblW w:w="5000" w:type="pct"/>
+        <w:tblInd w:w="0" w:type="dxa"/>
+        <w:tblCellMar>
+          <w:top w:w="81" w:type="dxa"/>
+          <w:left w:w="107" w:type="dxa"/>
+          <w:right w:w="65" w:type="dxa"/>
+        </w:tblCellMar>
+        <w:tblLook w:val="0680" w:firstRow="0" w:lastRow="0" w:firstColumn="1" w:lastColumn="0" w:noHBand="1" w:noVBand="1"/>
+      </w:tblPr>
+      <w:tblGrid>
+        <w:gridCol w:w="11221"/>
+      </w:tblGrid>
+      <w:tr>
+        <w:trPr>
+          <w:trHeight w:val="1195"/>
+        </w:trPr>
+        <w:tc>
+          <w:tcPr>
+            <w:tcW w:w="5000" w:type="pct"/>
+            <w:tcBorders>
+              <w:top w:val="nil"/>
+              <w:left w:val="nil"/>
+              <w:bottom w:val="single" w:color="FFFFFF" w:themeColor="background1" w:sz="12" w:space="0"/>
+              <w:right w:val="single" w:color="FFFFFF" w:themeColor="background1" w:sz="12" w:space="0"/>
+            </w:tcBorders>
+            <w:shd w:val="clear" w:color="auto" w:fill="001148"/>
+            <w:vAlign w:val="center"/>
+          </w:tcPr>
+          <w:p>
+            <w:pPr>
+              <w:spacing w:after="0" w:line="259" w:lineRule="auto"/>
+              <w:ind w:left="0" w:firstLine="0"/>
+              <w:jc w:val="center"/>
+              <w:rPr>
+                <w:rFonts w:eastAsia="Arial" w:asciiTheme="minorHAnsi" w:hAnsiTheme="minorHAnsi" w:cstheme="minorBidi"/>
+                <w:b/>
+                <w:bCs/>
+                <w:color w:val="FFFFFF" w:themeColor="background1"/>
+                <w:sz w:val="28"/>
+                <w:szCs w:val="28"/>
+              </w:rPr>
+            </w:pPr>
+            <w:r>
+              <w:rPr>
+                <w:rFonts w:eastAsia="Arial" w:asciiTheme="minorHAnsi" w:hAnsiTheme="minorHAnsi" w:cstheme="minorBidi"/>
+                <w:b/>
+                <w:bCs/>
+                <w:color w:val="FFFFFF" w:themeColor="background1"/>
+                <w:sz w:val="28"/>
+                <w:szCs w:val="28"/>
+              </w:rPr>
+              <w:lastRenderedPageBreak/>
+              <w:t>CAP 9 – ARQUITETANDO UM MICROSSERVIÇO</w:t>
+            </w:r>
+          </w:p>
+        </w:tc>
+      </w:tr>
+    </w:tbl>
+    <w:p>
+      <w:pPr>
+        <w:spacing w:after="160" w:line="259" w:lineRule="auto"/>
+      </w:pPr>
+    </w:p>
+    <w:p>
       <w:pPr>
         <w:pStyle w:val="PargrafodaLista"/>
         <w:numPr>
@@ -717,62 +1313,423 @@
           <w:numId w:val="4"/>
         </w:numPr>
         <w:spacing w:after="160" w:line="259" w:lineRule="auto"/>
-        <w:rPr>
-          <w:rFonts w:ascii="Calibri" w:hAnsi="Calibri" w:eastAsia="Calibri" w:cs="Calibri" w:asciiTheme="minorAscii" w:hAnsiTheme="minorAscii" w:eastAsiaTheme="minorAscii" w:cstheme="minorAscii"/>
-          <w:color w:val="000000" w:themeColor="text1" w:themeTint="FF" w:themeShade="FF"/>
+        <w:ind/>
+        <w:rPr>
+          <w:b w:val="1"/>
+          <w:bCs w:val="1"/>
           <w:sz w:val="24"/>
           <w:szCs w:val="24"/>
-          <w:u w:val="single"/>
-        </w:rPr>
-      </w:pPr>
-      <w:hyperlink w:tgtFrame="_blank" w:tooltip="https://learn.microsoft.com/en-us/azure/architecture/reference-architectures/saga/saga" w:history="1" r:id="R836d3cf54eee4a57">
-        <w:r>
-          <w:rPr>
-            <w:rStyle w:val="Hyperlink"/>
-            <w:rFonts w:ascii="Calibri" w:hAnsi="Calibri" w:eastAsia="Calibri" w:cs="Calibri" w:asciiTheme="minorAscii" w:hAnsiTheme="minorAscii" w:eastAsiaTheme="minorAscii" w:cstheme="minorAscii"/>
-            <w:color w:val="000000" w:themeColor="text1" w:themeTint="FF" w:themeShade="FF"/>
-            <w:sz w:val="24"/>
-            <w:szCs w:val="24"/>
-            <w:u w:val="single"/>
-            <w:bdr w:val="none" w:color="auto" w:sz="0" w:space="0" w:frame="1"/>
-          </w:rPr>
-          <w:t>https://learn.microsoft.com/en-us/azure/architecture/reference-architectures/saga/saga</w:t>
-        </w:r>
-      </w:hyperlink>
-    </w:p>
-    <w:p w14:noSpellErr="1">
-      <w:pPr>
-        <w:pStyle w:val="PargrafodaLista"/>
-        <w:numPr>
-          <w:ilvl w:val="0"/>
-          <w:numId w:val="4"/>
-        </w:numPr>
-        <w:spacing w:after="160" w:line="259" w:lineRule="auto"/>
-        <w:rPr>
-          <w:rFonts w:ascii="Calibri" w:hAnsi="Calibri" w:eastAsia="Calibri" w:cs="Calibri" w:asciiTheme="minorAscii" w:hAnsiTheme="minorAscii" w:eastAsiaTheme="minorAscii" w:cstheme="minorAscii"/>
-          <w:color w:val="000000" w:themeColor="text1"/>
+        </w:rPr>
+      </w:pPr>
+      <w:r>
+        <w:rPr>
+          <w:b w:val="1"/>
+          <w:bCs w:val="1"/>
           <w:sz w:val="24"/>
           <w:szCs w:val="24"/>
-          <w:u w:val="single"/>
-        </w:rPr>
-      </w:pPr>
-      <w:hyperlink w:tgtFrame="_blank" w:tooltip="https://medium.com/@madhukaudantha/microservice-architecture-and-design-patterns-for-microservices-e0e5013fd58a" w:history="1" r:id="R2b2d218e61ff41c2">
-        <w:r>
-          <w:rPr>
-            <w:rStyle w:val="Hyperlink"/>
-            <w:rFonts w:ascii="Calibri" w:hAnsi="Calibri" w:eastAsia="Calibri" w:cs="Calibri" w:asciiTheme="minorAscii" w:hAnsiTheme="minorAscii" w:eastAsiaTheme="minorAscii" w:cstheme="minorAscii"/>
-            <w:color w:val="000000" w:themeColor="text1" w:themeTint="FF" w:themeShade="FF"/>
-            <w:sz w:val="24"/>
-            <w:szCs w:val="24"/>
-            <w:u w:val="single"/>
-            <w:bdr w:val="none" w:color="auto" w:sz="0" w:space="0" w:frame="1"/>
-          </w:rPr>
-          <w:t>https://medium.com/@madhukaudantha/microservice-architecture-and-design-patterns-for-microservices-e0e5013fd58a</w:t>
-        </w:r>
-      </w:hyperlink>
+        </w:rPr>
+        <w:t>SAGA:</w:t>
+      </w:r>
+      <w:r>
+        <w:br/>
+      </w:r>
+      <w:r>
+        <w:br/>
+      </w:r>
+      <w:r>
+        <w:rPr/>
+        <w:t>O Saga auxilia na administração da consistência dos dados entre os microsserviços através de suas transações para atualizar cada serviço que estiver inscrito em seus eventos</w:t>
+      </w:r>
+      <w:r>
+        <w:rPr/>
+        <w:t xml:space="preserve">, eles </w:t>
+      </w:r>
+      <w:r>
+        <w:rPr/>
+        <w:t>receberão mensagens com qualquer tipo de informação.</w:t>
+      </w:r>
+      <w:r>
+        <w:rPr/>
+        <w:t xml:space="preserve"> </w:t>
+      </w:r>
+      <w:r>
+        <w:rPr/>
+        <w:t>Essas transações</w:t>
+      </w:r>
+      <w:r>
+        <w:rPr/>
+        <w:t xml:space="preserve"> devem seguir o acrônimo: </w:t>
+      </w:r>
+      <w:r>
+        <w:rPr>
+          <w:b w:val="1"/>
+          <w:bCs w:val="1"/>
+        </w:rPr>
+        <w:t>ACID</w:t>
+      </w:r>
+      <w:r>
+        <w:rPr/>
+        <w:t xml:space="preserve"> (atômicas, consistentes, isolada</w:t>
+      </w:r>
+      <w:r>
+        <w:rPr/>
+        <w:t>s</w:t>
+      </w:r>
+      <w:r>
+        <w:rPr/>
+        <w:t xml:space="preserve"> e duráveis)</w:t>
+      </w:r>
+      <w:r>
+        <w:rPr/>
+        <w:t>.</w:t>
+      </w:r>
+      <w:r>
+        <w:rPr/>
+        <w:t xml:space="preserve"> </w:t>
+      </w:r>
+      <w:r>
+        <w:rPr/>
+        <w:t>Uma das grandes vantagens de utilizar o Saga é que caso uma transição falhar, irá compensar as anteriores desfazendo-as.</w:t>
+      </w:r>
+      <w:r>
+        <w:rPr/>
+        <w:t xml:space="preserve"> </w:t>
+      </w:r>
+      <w:r>
+        <w:rPr/>
+        <w:t>Existe</w:t>
+      </w:r>
+      <w:r>
+        <w:rPr/>
+        <w:t>m</w:t>
+      </w:r>
+      <w:r>
+        <w:rPr/>
+        <w:t xml:space="preserve"> duas formas de trabalhar com Saga: </w:t>
+      </w:r>
+      <w:r>
+        <w:rPr>
+          <w:b w:val="1"/>
+          <w:bCs w:val="1"/>
+        </w:rPr>
+        <w:t>Coreografia</w:t>
+      </w:r>
+      <w:r>
+        <w:rPr/>
+        <w:t xml:space="preserve"> e </w:t>
+      </w:r>
+      <w:r>
+        <w:rPr>
+          <w:b w:val="1"/>
+          <w:bCs w:val="1"/>
+        </w:rPr>
+        <w:t>Orquestração</w:t>
+      </w:r>
+      <w:r>
+        <w:rPr/>
+        <w:t>.</w:t>
+      </w:r>
+    </w:p>
+    <w:p>
+      <w:pPr>
+        <w:pStyle w:val="PargrafodaLista"/>
+        <w:spacing w:after="160" w:line="259" w:lineRule="auto"/>
+        <w:ind w:firstLine="0"/>
+      </w:pPr>
+    </w:p>
+    <w:p>
+      <w:pPr>
+        <w:spacing w:after="160" w:line="259" w:lineRule="auto"/>
+        <w:ind w:left="0" w:firstLine="0"/>
+      </w:pPr>
+      <w:r>
+        <w:rPr>
+          <w:noProof/>
+        </w:rPr>
+        <w:drawing>
+          <wp:anchor distT="0" distB="0" distL="114300" distR="114300" simplePos="0" relativeHeight="251659264" behindDoc="0" locked="0" layoutInCell="1" allowOverlap="1" wp14:anchorId="087F5587" wp14:editId="1C4847DE">
+            <wp:simplePos x="0" y="0"/>
+            <wp:positionH relativeFrom="margin">
+              <wp:posOffset>948055</wp:posOffset>
+            </wp:positionH>
+            <wp:positionV relativeFrom="paragraph">
+              <wp:posOffset>40971</wp:posOffset>
+            </wp:positionV>
+            <wp:extent cx="5236210" cy="1558290"/>
+            <wp:effectExtent l="0" t="0" r="2540" b="3810"/>
+            <wp:wrapNone/>
+            <wp:docPr id="2" name="Imagem 2"/>
+            <wp:cNvGraphicFramePr>
+              <a:graphicFrameLocks xmlns:a="http://schemas.openxmlformats.org/drawingml/2006/main" noChangeAspect="1"/>
+            </wp:cNvGraphicFramePr>
+            <a:graphic xmlns:a="http://schemas.openxmlformats.org/drawingml/2006/main">
+              <a:graphicData uri="http://schemas.openxmlformats.org/drawingml/2006/picture">
+                <pic:pic xmlns:pic="http://schemas.openxmlformats.org/drawingml/2006/picture">
+                  <pic:nvPicPr>
+                    <pic:cNvPr id="0" name="Picture 3"/>
+                    <pic:cNvPicPr>
+                      <a:picLocks noChangeAspect="1" noChangeArrowheads="1"/>
+                    </pic:cNvPicPr>
+                  </pic:nvPicPr>
+                  <pic:blipFill>
+                    <a:blip r:embed="rId12">
+                      <a:extLst>
+                        <a:ext uri="{28A0092B-C50C-407E-A947-70E740481C1C}">
+                          <a14:useLocalDpi xmlns:a14="http://schemas.microsoft.com/office/drawing/2010/main" val="0"/>
+                        </a:ext>
+                      </a:extLst>
+                    </a:blip>
+                    <a:srcRect/>
+                    <a:stretch>
+                      <a:fillRect/>
+                    </a:stretch>
+                  </pic:blipFill>
+                  <pic:spPr bwMode="auto">
+                    <a:xfrm>
+                      <a:off x="0" y="0"/>
+                      <a:ext cx="5236210" cy="1558290"/>
+                    </a:xfrm>
+                    <a:prstGeom prst="rect">
+                      <a:avLst/>
+                    </a:prstGeom>
+                    <a:noFill/>
+                    <a:ln>
+                      <a:noFill/>
+                    </a:ln>
+                  </pic:spPr>
+                </pic:pic>
+              </a:graphicData>
+            </a:graphic>
+            <wp14:sizeRelH relativeFrom="margin">
+              <wp14:pctWidth>0</wp14:pctWidth>
+            </wp14:sizeRelH>
+            <wp14:sizeRelV relativeFrom="margin">
+              <wp14:pctHeight>0</wp14:pctHeight>
+            </wp14:sizeRelV>
+          </wp:anchor>
+        </w:drawing>
+      </w:r>
+      <w:r>
+        <w:rPr>
+          <w:noProof/>
+        </w:rPr>
+        <w:drawing>
+          <wp:anchor distT="0" distB="0" distL="114300" distR="114300" simplePos="0" relativeHeight="251660288" behindDoc="0" locked="0" layoutInCell="1" allowOverlap="1" wp14:anchorId="20DCAF48" wp14:editId="0277B08F">
+            <wp:simplePos x="0" y="0"/>
+            <wp:positionH relativeFrom="margin">
+              <wp:align>left</wp:align>
+            </wp:positionH>
+            <wp:positionV relativeFrom="paragraph">
+              <wp:posOffset>1672314</wp:posOffset>
+            </wp:positionV>
+            <wp:extent cx="3164619" cy="1969062"/>
+            <wp:effectExtent l="0" t="0" r="0" b="0"/>
+            <wp:wrapNone/>
+            <wp:docPr id="3" name="Imagem 3"/>
+            <wp:cNvGraphicFramePr>
+              <a:graphicFrameLocks xmlns:a="http://schemas.openxmlformats.org/drawingml/2006/main" noChangeAspect="1"/>
+            </wp:cNvGraphicFramePr>
+            <a:graphic xmlns:a="http://schemas.openxmlformats.org/drawingml/2006/main">
+              <a:graphicData uri="http://schemas.openxmlformats.org/drawingml/2006/picture">
+                <pic:pic xmlns:pic="http://schemas.openxmlformats.org/drawingml/2006/picture">
+                  <pic:nvPicPr>
+                    <pic:cNvPr id="0" name="Picture 5"/>
+                    <pic:cNvPicPr>
+                      <a:picLocks noChangeAspect="1" noChangeArrowheads="1"/>
+                    </pic:cNvPicPr>
+                  </pic:nvPicPr>
+                  <pic:blipFill rotWithShape="1">
+                    <a:blip r:embed="rId13">
+                      <a:extLst>
+                        <a:ext uri="{28A0092B-C50C-407E-A947-70E740481C1C}">
+                          <a14:useLocalDpi xmlns:a14="http://schemas.microsoft.com/office/drawing/2010/main" val="0"/>
+                        </a:ext>
+                      </a:extLst>
+                    </a:blip>
+                    <a:srcRect l="14530"/>
+                    <a:stretch/>
+                  </pic:blipFill>
+                  <pic:spPr bwMode="auto">
+                    <a:xfrm>
+                      <a:off x="0" y="0"/>
+                      <a:ext cx="3193439" cy="1986994"/>
+                    </a:xfrm>
+                    <a:prstGeom prst="rect">
+                      <a:avLst/>
+                    </a:prstGeom>
+                    <a:noFill/>
+                    <a:ln>
+                      <a:noFill/>
+                    </a:ln>
+                    <a:extLst>
+                      <a:ext uri="{53640926-AAD7-44D8-BBD7-CCE9431645EC}">
+                        <a14:shadowObscured xmlns:a14="http://schemas.microsoft.com/office/drawing/2010/main"/>
+                      </a:ext>
+                    </a:extLst>
+                  </pic:spPr>
+                </pic:pic>
+              </a:graphicData>
+            </a:graphic>
+            <wp14:sizeRelH relativeFrom="margin">
+              <wp14:pctWidth>0</wp14:pctWidth>
+            </wp14:sizeRelH>
+            <wp14:sizeRelV relativeFrom="margin">
+              <wp14:pctHeight>0</wp14:pctHeight>
+            </wp14:sizeRelV>
+          </wp:anchor>
+        </w:drawing>
+      </w:r>
+      <w:r>
+        <w:rPr>
+          <w:noProof/>
+        </w:rPr>
+        <w:drawing>
+          <wp:anchor distT="0" distB="0" distL="114300" distR="114300" simplePos="0" relativeHeight="251661312" behindDoc="0" locked="0" layoutInCell="1" allowOverlap="1" wp14:anchorId="628C862B" wp14:editId="1772BD4F">
+            <wp:simplePos x="0" y="0"/>
+            <wp:positionH relativeFrom="margin">
+              <wp:posOffset>3343626</wp:posOffset>
+            </wp:positionH>
+            <wp:positionV relativeFrom="paragraph">
+              <wp:posOffset>1712623</wp:posOffset>
+            </wp:positionV>
+            <wp:extent cx="3782068" cy="1932167"/>
+            <wp:effectExtent l="0" t="0" r="0" b="0"/>
+            <wp:wrapNone/>
+            <wp:docPr id="4" name="Imagem 4"/>
+            <wp:cNvGraphicFramePr>
+              <a:graphicFrameLocks xmlns:a="http://schemas.openxmlformats.org/drawingml/2006/main" noChangeAspect="1"/>
+            </wp:cNvGraphicFramePr>
+            <a:graphic xmlns:a="http://schemas.openxmlformats.org/drawingml/2006/main">
+              <a:graphicData uri="http://schemas.openxmlformats.org/drawingml/2006/picture">
+                <pic:pic xmlns:pic="http://schemas.openxmlformats.org/drawingml/2006/picture">
+                  <pic:nvPicPr>
+                    <pic:cNvPr id="0" name="Picture 7"/>
+                    <pic:cNvPicPr>
+                      <a:picLocks noChangeAspect="1" noChangeArrowheads="1"/>
+                    </pic:cNvPicPr>
+                  </pic:nvPicPr>
+                  <pic:blipFill rotWithShape="1">
+                    <a:blip r:embed="rId14">
+                      <a:extLst>
+                        <a:ext uri="{28A0092B-C50C-407E-A947-70E740481C1C}">
+                          <a14:useLocalDpi xmlns:a14="http://schemas.microsoft.com/office/drawing/2010/main" val="0"/>
+                        </a:ext>
+                      </a:extLst>
+                    </a:blip>
+                    <a:srcRect l="16953"/>
+                    <a:stretch/>
+                  </pic:blipFill>
+                  <pic:spPr bwMode="auto">
+                    <a:xfrm>
+                      <a:off x="0" y="0"/>
+                      <a:ext cx="3793087" cy="1937796"/>
+                    </a:xfrm>
+                    <a:prstGeom prst="rect">
+                      <a:avLst/>
+                    </a:prstGeom>
+                    <a:noFill/>
+                    <a:ln>
+                      <a:noFill/>
+                    </a:ln>
+                    <a:extLst>
+                      <a:ext uri="{53640926-AAD7-44D8-BBD7-CCE9431645EC}">
+                        <a14:shadowObscured xmlns:a14="http://schemas.microsoft.com/office/drawing/2010/main"/>
+                      </a:ext>
+                    </a:extLst>
+                  </pic:spPr>
+                </pic:pic>
+              </a:graphicData>
+            </a:graphic>
+            <wp14:sizeRelH relativeFrom="margin">
+              <wp14:pctWidth>0</wp14:pctWidth>
+            </wp14:sizeRelH>
+            <wp14:sizeRelV relativeFrom="margin">
+              <wp14:pctHeight>0</wp14:pctHeight>
+            </wp14:sizeRelV>
+          </wp:anchor>
+        </w:drawing>
+      </w:r>
+    </w:p>
+    <w:p>
+      <w:pPr>
+        <w:spacing w:after="160" w:line="259" w:lineRule="auto"/>
+        <w:ind w:left="0" w:firstLine="0"/>
+      </w:pPr>
+    </w:p>
+    <w:p>
+      <w:pPr>
+        <w:pStyle w:val="Normal"/>
+        <w:spacing w:after="160" w:line="259" w:lineRule="auto"/>
+        <w:ind w:left="0" w:firstLine="0"/>
+      </w:pPr>
+      <w:r>
+        <w:rPr/>
+        <w:t xml:space="preserve">Concluímos que o </w:t>
+      </w:r>
+      <w:proofErr w:type="spellStart"/>
+      <w:r>
+        <w:rPr/>
+        <w:t>Facade</w:t>
+      </w:r>
+      <w:proofErr w:type="spellEnd"/>
+      <w:r>
+        <w:rPr/>
+        <w:t xml:space="preserve"> em alguns momentos acaba se</w:t>
+      </w:r>
+      <w:r>
+        <w:rPr/>
+        <w:t>ndo</w:t>
+      </w:r>
+      <w:r>
+        <w:rPr/>
+        <w:t xml:space="preserve"> refém de muitas dependências e a escalabilidade do projeto é prejudicada.</w:t>
+      </w:r>
+      <w:r>
+        <w:rPr/>
+        <w:t xml:space="preserve"> </w:t>
+      </w:r>
+      <w:r>
+        <w:rPr/>
+        <w:t xml:space="preserve">Por este motivo, escolhemos o Saga que </w:t>
+      </w:r>
+      <w:r>
+        <w:rPr/>
+        <w:t>administra</w:t>
+      </w:r>
+      <w:r>
+        <w:rPr/>
+        <w:t xml:space="preserve"> de uma forma menos centralizada </w:t>
+      </w:r>
+      <w:r>
+        <w:rPr/>
+        <w:t>e trabalha com eventos.</w:t>
+      </w:r>
+      <w:r>
+        <w:rPr/>
+        <w:t xml:space="preserve"> </w:t>
+      </w:r>
+      <w:r>
+        <w:rPr/>
+        <w:t xml:space="preserve">Utilizaremos a maneira de </w:t>
+      </w:r>
+      <w:r>
+        <w:rPr>
+          <w:b w:val="1"/>
+          <w:bCs w:val="1"/>
+        </w:rPr>
+        <w:t>Coreografia</w:t>
+      </w:r>
+      <w:r>
+        <w:rPr/>
+        <w:t xml:space="preserve"> disponibilizada pelo Saga</w:t>
+      </w:r>
+      <w:r>
+        <w:rPr/>
+        <w:t>, pois irá se adaptar melhor no projeto.</w:t>
+      </w:r>
     </w:p>
     <w:sectPr>
-      <w:headerReference w:type="default" r:id="rId13"/>
+      <w:headerReference w:type="default" r:id="rId15"/>
       <w:pgSz w:w="11906" w:h="16838" w:orient="portrait"/>
       <w:pgMar w:top="647" w:right="310" w:bottom="718" w:left="360" w:header="720" w:footer="720" w:gutter="0"/>
       <w:cols w:space="720"/>
@@ -844,6 +1801,17 @@
 </w:hdr>
 </file>
 
+<file path=word/intelligence2.xml><?xml version="1.0" encoding="utf-8"?>
+<int2:intelligence xmlns:int2="http://schemas.microsoft.com/office/intelligence/2020/intelligence">
+  <int2:observations>
+    <int2:textHash int2:hashCode="SThUT8JIqi9r26" int2:id="pt3weEGX">
+      <int2:state int2:type="LegacyProofing" int2:value="Rejected"/>
+    </int2:textHash>
+  </int2:observations>
+  <int2:intelligenceSettings/>
+</int2:intelligence>
+</file>
+
 <file path=word/numbering.xml><?xml version="1.0" encoding="utf-8"?>
 <w:numbering xmlns:wpc="http://schemas.microsoft.com/office/word/2010/wordprocessingCanvas" xmlns:cx="http://schemas.microsoft.com/office/drawing/2014/chartex" xmlns:cx1="http://schemas.microsoft.com/office/drawing/2015/9/8/chartex" xmlns:cx2="http://schemas.microsoft.com/office/drawing/2015/10/21/chartex" xmlns:cx3="http://schemas.microsoft.com/office/drawing/2016/5/9/chartex" xmlns:cx4="http://schemas.microsoft.com/office/drawing/2016/5/10/chartex" xmlns:cx5="http://schemas.microsoft.com/office/drawing/2016/5/11/chartex" xmlns:cx6="http://schemas.microsoft.com/office/drawing/2016/5/12/chartex" xmlns:cx7="http://schemas.microsoft.com/office/drawing/2016/5/13/chartex" xmlns:cx8="http://schemas.microsoft.com/office/drawing/2016/5/14/chartex" xmlns:mc="http://schemas.openxmlformats.org/markup-compatibility/2006" xmlns:aink="http://schemas.microsoft.com/office/drawing/2016/ink" xmlns:am3d="http://schemas.microsoft.com/office/drawing/2017/model3d" xmlns:o="urn:schemas-microsoft-com:office:office" xmlns:oel="http://schemas.microsoft.com/office/2019/extlst" xmlns:r="http://schemas.openxmlformats.org/officeDocument/2006/relationships" xmlns:m="http://schemas.openxmlformats.org/officeDocument/2006/math" xmlns:v="urn:schemas-microsoft-com:vml" xmlns:wp14="http://schemas.microsoft.com/office/word/2010/wordprocessingDrawing" xmlns:wp="http://schemas.openxmlformats.org/drawingml/2006/wordprocessingDrawing" xmlns:w10="urn:schemas-microsoft-com:office:word" xmlns:w="http://schemas.openxmlformats.org/wordprocessingml/2006/main" xmlns:w14="http://schemas.microsoft.com/office/word/2010/wordml" xmlns:w15="http://schemas.microsoft.com/office/word/2012/wordml" xmlns:w16cex="http://schemas.microsoft.com/office/word/2018/wordml/cex" xmlns:w16cid="http://schemas.microsoft.com/office/word/2016/wordml/cid" xmlns:w16="http://schemas.microsoft.com/office/word/2018/wordml" xmlns:w16sdtdh="http://schemas.microsoft.com/office/word/2020/wordml/sdtdatahash" xmlns:w16se="http://schemas.microsoft.com/office/word/2015/wordml/symex" xmlns:wpg="http://schemas.microsoft.com/office/word/2010/wordprocessingGroup" xmlns:wpi="http://schemas.microsoft.com/office/word/2010/wordprocessingInk" xmlns:wne="http://schemas.microsoft.com/office/word/2006/wordml" xmlns:wps="http://schemas.microsoft.com/office/word/2010/wordprocessingShape" mc:Ignorable="w14 w15 w16se w16cid w16 w16cex w16sdtdh wp14">
   <w:abstractNum w:abstractNumId="0" w15:restartNumberingAfterBreak="0">
@@ -1075,7 +2043,7 @@
   <w:abstractNum w:abstractNumId="2" w15:restartNumberingAfterBreak="0">
     <w:nsid w:val="6D3F53AF"/>
     <w:multiLevelType w:val="hybridMultilevel"/>
-    <w:tmpl w:val="54C22E4A"/>
+    <w:tmpl w:val="34A63BB6"/>
     <w:lvl w:ilvl="0" w:tplc="04160001">
       <w:start w:val="1"/>
       <w:numFmt w:val="bullet"/>
@@ -1290,7 +2258,7 @@
 </file>
 
 <file path=word/styles.xml><?xml version="1.0" encoding="utf-8"?>
-<w:styles xmlns:mc="http://schemas.openxmlformats.org/markup-compatibility/2006" xmlns:r="http://schemas.openxmlformats.org/officeDocument/2006/relationships" xmlns:w="http://schemas.openxmlformats.org/wordprocessingml/2006/main" xmlns:w14="http://schemas.microsoft.com/office/word/2010/wordml" xmlns:w15="http://schemas.microsoft.com/office/word/2012/wordml" xmlns:w16cex="http://schemas.microsoft.com/office/word/2018/wordml/cex" xmlns:w16cid="http://schemas.microsoft.com/office/word/2016/wordml/cid" xmlns:w16="http://schemas.microsoft.com/office/word/2018/wordml" xmlns:w16sdtdh="http://schemas.microsoft.com/office/word/2020/wordml/sdtdatahash" xmlns:w16se="http://schemas.microsoft.com/office/word/2015/wordml/symex" mc:Ignorable="w14 w15 w16se w16cid w16 w16cex w16sdtdh">
+<w:styles xmlns:wp14="http://schemas.microsoft.com/office/word/2010/wordprocessingDrawing" xmlns:mc="http://schemas.openxmlformats.org/markup-compatibility/2006" xmlns:r="http://schemas.openxmlformats.org/officeDocument/2006/relationships" xmlns:w="http://schemas.openxmlformats.org/wordprocessingml/2006/main" xmlns:w14="http://schemas.microsoft.com/office/word/2010/wordml" xmlns:w15="http://schemas.microsoft.com/office/word/2012/wordml" xmlns:w16cex="http://schemas.microsoft.com/office/word/2018/wordml/cex" xmlns:w16cid="http://schemas.microsoft.com/office/word/2016/wordml/cid" xmlns:w16="http://schemas.microsoft.com/office/word/2018/wordml" xmlns:w16sdtdh="http://schemas.microsoft.com/office/word/2020/wordml/sdtdatahash" xmlns:w16se="http://schemas.microsoft.com/office/word/2015/wordml/symex" mc:Ignorable="w14 w15 w16se w16cid w16 w16cex w16sdtdh wp14">
   <w:docDefaults>
     <w:rPrDefault>
       <w:rPr>
@@ -1875,11 +2843,34 @@
     <w:name w:val="Hyperlink"/>
     <w:basedOn w:val="Fontepargpadro"/>
     <w:uiPriority w:val="99"/>
-    <w:semiHidden/>
     <w:unhideWhenUsed/>
     <w:rsid w:val="00B34466"/>
     <w:rPr>
       <w:color w:val="0000FF"/>
+      <w:u w:val="single"/>
+    </w:rPr>
+  </w:style>
+  <w:style w:type="character" w:styleId="MenoPendente">
+    <w:name w:val="Unresolved Mention"/>
+    <w:basedOn w:val="Fontepargpadro"/>
+    <w:uiPriority w:val="99"/>
+    <w:semiHidden/>
+    <w:unhideWhenUsed/>
+    <w:rsid w:val="00957C7F"/>
+    <w:rPr>
+      <w:color w:val="605E5C"/>
+      <w:shd w:val="clear" w:color="auto" w:fill="E1DFDD"/>
+    </w:rPr>
+  </w:style>
+  <w:style w:type="character" w:styleId="HiperlinkVisitado">
+    <w:name w:val="FollowedHyperlink"/>
+    <w:basedOn w:val="Fontepargpadro"/>
+    <w:uiPriority w:val="99"/>
+    <w:semiHidden/>
+    <w:unhideWhenUsed/>
+    <w:rsid w:val="00957C7F"/>
+    <w:rPr>
+      <w:color w:val="954F72" w:themeColor="followedHyperlink"/>
       <w:u w:val="single"/>
     </w:rPr>
   </w:style>
@@ -2182,14 +3173,7 @@
 </file>
 
 <file path=customXml/item1.xml><?xml version="1.0" encoding="utf-8"?>
-<p:properties xmlns:p="http://schemas.microsoft.com/office/2006/metadata/properties" xmlns:xsi="http://www.w3.org/2001/XMLSchema-instance" xmlns:pc="http://schemas.microsoft.com/office/infopath/2007/PartnerControls">
-  <documentManagement>
-    <lcf76f155ced4ddcb4097134ff3c332f xmlns="e7a56c43-a551-48af-881e-66529a67f522">
-      <Terms xmlns="http://schemas.microsoft.com/office/infopath/2007/PartnerControls"/>
-    </lcf76f155ced4ddcb4097134ff3c332f>
-    <TaxCatchAll xmlns="9abaf44a-a694-4711-a5ea-c368d004fa3e" xsi:nil="true"/>
-  </documentManagement>
-</p:properties>
+<b:Sources xmlns:b="http://schemas.openxmlformats.org/officeDocument/2006/bibliography" xmlns="http://schemas.openxmlformats.org/officeDocument/2006/bibliography" SelectedStyle="\APASixthEditionOfficeOnline.xsl" StyleName="APA" Version="6"/>
 </file>
 
 <file path=customXml/item2.xml><?xml version="1.0" encoding="utf-8"?>
@@ -2202,7 +3186,14 @@
 </file>
 
 <file path=customXml/item3.xml><?xml version="1.0" encoding="utf-8"?>
-<b:Sources xmlns:b="http://schemas.openxmlformats.org/officeDocument/2006/bibliography" xmlns="http://schemas.openxmlformats.org/officeDocument/2006/bibliography" SelectedStyle="\APASixthEditionOfficeOnline.xsl" StyleName="APA" Version="6"/>
+<p:properties xmlns:p="http://schemas.microsoft.com/office/2006/metadata/properties" xmlns:xsi="http://www.w3.org/2001/XMLSchema-instance" xmlns:pc="http://schemas.microsoft.com/office/infopath/2007/PartnerControls">
+  <documentManagement>
+    <lcf76f155ced4ddcb4097134ff3c332f xmlns="e7a56c43-a551-48af-881e-66529a67f522">
+      <Terms xmlns="http://schemas.microsoft.com/office/infopath/2007/PartnerControls"/>
+    </lcf76f155ced4ddcb4097134ff3c332f>
+    <TaxCatchAll xmlns="9abaf44a-a694-4711-a5ea-c368d004fa3e" xsi:nil="true"/>
+  </documentManagement>
+</p:properties>
 </file>
 
 <file path=customXml/item4.xml><?xml version="1.0" encoding="utf-8"?>
@@ -2443,12 +3434,9 @@
 </file>
 
 <file path=customXml/itemProps1.xml><?xml version="1.0" encoding="utf-8"?>
-<ds:datastoreItem xmlns:ds="http://schemas.openxmlformats.org/officeDocument/2006/customXml" ds:itemID="{A21BA24C-93C7-4AE1-957F-5E1C489F6F15}">
+<ds:datastoreItem xmlns:ds="http://schemas.openxmlformats.org/officeDocument/2006/customXml" ds:itemID="{C832C891-F2CE-44ED-B30E-1665BD312387}">
   <ds:schemaRefs>
-    <ds:schemaRef ds:uri="http://schemas.microsoft.com/office/2006/metadata/properties"/>
-    <ds:schemaRef ds:uri="http://schemas.microsoft.com/office/infopath/2007/PartnerControls"/>
-    <ds:schemaRef ds:uri="e7a56c43-a551-48af-881e-66529a67f522"/>
-    <ds:schemaRef ds:uri="9abaf44a-a694-4711-a5ea-c368d004fa3e"/>
+    <ds:schemaRef ds:uri="http://schemas.openxmlformats.org/officeDocument/2006/bibliography"/>
   </ds:schemaRefs>
 </ds:datastoreItem>
 </file>
@@ -2462,9 +3450,12 @@
 </file>
 
 <file path=customXml/itemProps3.xml><?xml version="1.0" encoding="utf-8"?>
-<ds:datastoreItem xmlns:ds="http://schemas.openxmlformats.org/officeDocument/2006/customXml" ds:itemID="{C832C891-F2CE-44ED-B30E-1665BD312387}">
+<ds:datastoreItem xmlns:ds="http://schemas.openxmlformats.org/officeDocument/2006/customXml" ds:itemID="{A21BA24C-93C7-4AE1-957F-5E1C489F6F15}">
   <ds:schemaRefs>
-    <ds:schemaRef ds:uri="http://schemas.openxmlformats.org/officeDocument/2006/bibliography"/>
+    <ds:schemaRef ds:uri="http://schemas.microsoft.com/office/2006/metadata/properties"/>
+    <ds:schemaRef ds:uri="http://schemas.microsoft.com/office/infopath/2007/PartnerControls"/>
+    <ds:schemaRef ds:uri="e7a56c43-a551-48af-881e-66529a67f522"/>
+    <ds:schemaRef ds:uri="9abaf44a-a694-4711-a5ea-c368d004fa3e"/>
   </ds:schemaRefs>
 </ds:datastoreItem>
 </file>

</xml_diff>

<commit_message>
docs: added design-patterns updated
</commit_message>
<xml_diff>
--- a/docs/design-patterns.docx
+++ b/docs/design-patterns.docx
@@ -1,6 +1,6 @@
 
 <file path=word/document.xml><?xml version="1.0" encoding="utf-8"?>
-<w:document xmlns:wpc="http://schemas.microsoft.com/office/word/2010/wordprocessingCanvas" xmlns:cx="http://schemas.microsoft.com/office/drawing/2014/chartex" xmlns:cx1="http://schemas.microsoft.com/office/drawing/2015/9/8/chartex" xmlns:cx2="http://schemas.microsoft.com/office/drawing/2015/10/21/chartex" xmlns:cx3="http://schemas.microsoft.com/office/drawing/2016/5/9/chartex" xmlns:cx4="http://schemas.microsoft.com/office/drawing/2016/5/10/chartex" xmlns:cx5="http://schemas.microsoft.com/office/drawing/2016/5/11/chartex" xmlns:cx6="http://schemas.microsoft.com/office/drawing/2016/5/12/chartex" xmlns:cx7="http://schemas.microsoft.com/office/drawing/2016/5/13/chartex" xmlns:cx8="http://schemas.microsoft.com/office/drawing/2016/5/14/chartex" xmlns:mc="http://schemas.openxmlformats.org/markup-compatibility/2006" xmlns:aink="http://schemas.microsoft.com/office/drawing/2016/ink" xmlns:am3d="http://schemas.microsoft.com/office/drawing/2017/model3d" xmlns:o="urn:schemas-microsoft-com:office:office" xmlns:oel="http://schemas.microsoft.com/office/2019/extlst" xmlns:r="http://schemas.openxmlformats.org/officeDocument/2006/relationships" xmlns:m="http://schemas.openxmlformats.org/officeDocument/2006/math" xmlns:v="urn:schemas-microsoft-com:vml" xmlns:wp14="http://schemas.microsoft.com/office/word/2010/wordprocessingDrawing" xmlns:wp="http://schemas.openxmlformats.org/drawingml/2006/wordprocessingDrawing" xmlns:w10="urn:schemas-microsoft-com:office:word" xmlns:w="http://schemas.openxmlformats.org/wordprocessingml/2006/main" xmlns:w14="http://schemas.microsoft.com/office/word/2010/wordml" xmlns:w15="http://schemas.microsoft.com/office/word/2012/wordml" xmlns:w16cex="http://schemas.microsoft.com/office/word/2018/wordml/cex" xmlns:w16cid="http://schemas.microsoft.com/office/word/2016/wordml/cid" xmlns:w16="http://schemas.microsoft.com/office/word/2018/wordml" xmlns:w16sdtdh="http://schemas.microsoft.com/office/word/2020/wordml/sdtdatahash" xmlns:w16se="http://schemas.microsoft.com/office/word/2015/wordml/symex" xmlns:wpg="http://schemas.microsoft.com/office/word/2010/wordprocessingGroup" xmlns:wpi="http://schemas.microsoft.com/office/word/2010/wordprocessingInk" xmlns:wne="http://schemas.microsoft.com/office/word/2006/wordml" xmlns:wps="http://schemas.microsoft.com/office/word/2010/wordprocessingShape" xmlns:a="http://schemas.openxmlformats.org/drawingml/2006/main" xmlns:pic="http://schemas.openxmlformats.org/drawingml/2006/picture" xmlns:a14="http://schemas.microsoft.com/office/drawing/2010/main" mc:Ignorable="w14 w15 w16se w16cid w16 w16cex w16sdtdh wp14">
+<w:document xmlns:wpc="http://schemas.microsoft.com/office/word/2010/wordprocessingCanvas" xmlns:cx="http://schemas.microsoft.com/office/drawing/2014/chartex" xmlns:cx1="http://schemas.microsoft.com/office/drawing/2015/9/8/chartex" xmlns:cx2="http://schemas.microsoft.com/office/drawing/2015/10/21/chartex" xmlns:cx3="http://schemas.microsoft.com/office/drawing/2016/5/9/chartex" xmlns:cx4="http://schemas.microsoft.com/office/drawing/2016/5/10/chartex" xmlns:cx5="http://schemas.microsoft.com/office/drawing/2016/5/11/chartex" xmlns:cx6="http://schemas.microsoft.com/office/drawing/2016/5/12/chartex" xmlns:cx7="http://schemas.microsoft.com/office/drawing/2016/5/13/chartex" xmlns:cx8="http://schemas.microsoft.com/office/drawing/2016/5/14/chartex" xmlns:mc="http://schemas.openxmlformats.org/markup-compatibility/2006" xmlns:aink="http://schemas.microsoft.com/office/drawing/2016/ink" xmlns:am3d="http://schemas.microsoft.com/office/drawing/2017/model3d" xmlns:o="urn:schemas-microsoft-com:office:office" xmlns:oel="http://schemas.microsoft.com/office/2019/extlst" xmlns:r="http://schemas.openxmlformats.org/officeDocument/2006/relationships" xmlns:m="http://schemas.openxmlformats.org/officeDocument/2006/math" xmlns:v="urn:schemas-microsoft-com:vml" xmlns:wp14="http://schemas.microsoft.com/office/word/2010/wordprocessingDrawing" xmlns:wp="http://schemas.openxmlformats.org/drawingml/2006/wordprocessingDrawing" xmlns:w10="urn:schemas-microsoft-com:office:word" xmlns:w="http://schemas.openxmlformats.org/wordprocessingml/2006/main" xmlns:w14="http://schemas.microsoft.com/office/word/2010/wordml" xmlns:w15="http://schemas.microsoft.com/office/word/2012/wordml" xmlns:w16cex="http://schemas.microsoft.com/office/word/2018/wordml/cex" xmlns:w16cid="http://schemas.microsoft.com/office/word/2016/wordml/cid" xmlns:w16="http://schemas.microsoft.com/office/word/2018/wordml" xmlns:w16sdtdh="http://schemas.microsoft.com/office/word/2020/wordml/sdtdatahash" xmlns:w16se="http://schemas.microsoft.com/office/word/2015/wordml/symex" xmlns:wpg="http://schemas.microsoft.com/office/word/2010/wordprocessingGroup" xmlns:wpi="http://schemas.microsoft.com/office/word/2010/wordprocessingInk" xmlns:wne="http://schemas.microsoft.com/office/word/2006/wordml" xmlns:wps="http://schemas.microsoft.com/office/word/2010/wordprocessingShape" mc:Ignorable="w14 w15 w16se w16cid w16 w16cex w16sdtdh wp14">
   <w:body>
     <w:tbl>
       <w:tblPr>
@@ -27,8 +27,8 @@
             <w:tcBorders>
               <w:top w:val="nil"/>
               <w:left w:val="nil"/>
-              <w:bottom w:val="single" w:color="FFFFFF" w:themeColor="background1" w:sz="12" w:space="0"/>
-              <w:right w:val="single" w:color="FFFFFF" w:themeColor="background1" w:sz="12" w:space="0"/>
+              <w:bottom w:val="single" w:sz="12" w:space="0" w:color="FFFFFF" w:themeColor="background1"/>
+              <w:right w:val="single" w:sz="12" w:space="0" w:color="FFFFFF" w:themeColor="background1"/>
             </w:tcBorders>
             <w:shd w:val="clear" w:color="auto" w:fill="001148"/>
             <w:vAlign w:val="center"/>
@@ -39,7 +39,7 @@
               <w:ind w:left="0" w:firstLine="0"/>
               <w:jc w:val="center"/>
               <w:rPr>
-                <w:rFonts w:eastAsia="Arial" w:asciiTheme="minorHAnsi" w:hAnsiTheme="minorHAnsi" w:cstheme="minorBidi"/>
+                <w:rFonts w:asciiTheme="minorHAnsi" w:eastAsia="Arial" w:hAnsiTheme="minorHAnsi" w:cstheme="minorBidi"/>
                 <w:b/>
                 <w:bCs/>
                 <w:color w:val="FFFFFF" w:themeColor="background1"/>
@@ -47,10 +47,10 @@
                 <w:szCs w:val="28"/>
               </w:rPr>
             </w:pPr>
-            <w:bookmarkStart w:name="_Hlk96023745" w:id="0"/>
+            <w:bookmarkStart w:id="0" w:name="_Hlk96023745"/>
             <w:r>
               <w:rPr>
-                <w:rFonts w:eastAsia="Arial" w:asciiTheme="minorHAnsi" w:hAnsiTheme="minorHAnsi" w:cstheme="minorBidi"/>
+                <w:rFonts w:asciiTheme="minorHAnsi" w:eastAsia="Arial" w:hAnsiTheme="minorHAnsi" w:cstheme="minorBidi"/>
                 <w:b/>
                 <w:bCs/>
                 <w:color w:val="FFFFFF" w:themeColor="background1"/>
@@ -61,7 +61,7 @@
             </w:r>
             <w:r>
               <w:rPr>
-                <w:rFonts w:eastAsia="Arial" w:asciiTheme="minorHAnsi" w:hAnsiTheme="minorHAnsi" w:cstheme="minorBidi"/>
+                <w:rFonts w:asciiTheme="minorHAnsi" w:eastAsia="Arial" w:hAnsiTheme="minorHAnsi" w:cstheme="minorBidi"/>
                 <w:b/>
                 <w:bCs/>
                 <w:color w:val="FFFFFF" w:themeColor="background1"/>
@@ -72,7 +72,7 @@
             </w:r>
             <w:r>
               <w:rPr>
-                <w:rFonts w:eastAsia="Arial" w:asciiTheme="minorHAnsi" w:hAnsiTheme="minorHAnsi" w:cstheme="minorBidi"/>
+                <w:rFonts w:asciiTheme="minorHAnsi" w:eastAsia="Arial" w:hAnsiTheme="minorHAnsi" w:cstheme="minorBidi"/>
                 <w:b/>
                 <w:bCs/>
                 <w:color w:val="FFFFFF" w:themeColor="background1"/>
@@ -83,7 +83,7 @@
             </w:r>
             <w:r>
               <w:rPr>
-                <w:rFonts w:eastAsia="Arial" w:asciiTheme="minorHAnsi" w:hAnsiTheme="minorHAnsi" w:cstheme="minorBidi"/>
+                <w:rFonts w:asciiTheme="minorHAnsi" w:eastAsia="Arial" w:hAnsiTheme="minorHAnsi" w:cstheme="minorBidi"/>
                 <w:b/>
                 <w:bCs/>
                 <w:color w:val="FFFFFF" w:themeColor="background1"/>
@@ -94,7 +94,7 @@
             </w:r>
             <w:r>
               <w:rPr>
-                <w:rFonts w:eastAsia="Arial" w:asciiTheme="minorHAnsi" w:hAnsiTheme="minorHAnsi" w:cstheme="minorBidi"/>
+                <w:rFonts w:asciiTheme="minorHAnsi" w:eastAsia="Arial" w:hAnsiTheme="minorHAnsi" w:cstheme="minorBidi"/>
                 <w:b/>
                 <w:bCs/>
                 <w:color w:val="FFFFFF" w:themeColor="background1"/>
@@ -105,7 +105,7 @@
             </w:r>
             <w:r>
               <w:rPr>
-                <w:rFonts w:eastAsia="Arial" w:asciiTheme="minorHAnsi" w:hAnsiTheme="minorHAnsi" w:cstheme="minorBidi"/>
+                <w:rFonts w:asciiTheme="minorHAnsi" w:eastAsia="Arial" w:hAnsiTheme="minorHAnsi" w:cstheme="minorBidi"/>
                 <w:b/>
                 <w:bCs/>
                 <w:color w:val="FFFFFF" w:themeColor="background1"/>
@@ -137,7 +137,7 @@
         <w:spacing w:after="37"/>
         <w:ind w:left="0" w:firstLine="0"/>
         <w:rPr>
-          <w:rFonts w:eastAsia="Arial" w:asciiTheme="minorHAnsi" w:hAnsiTheme="minorHAnsi" w:cstheme="minorHAnsi"/>
+          <w:rFonts w:asciiTheme="minorHAnsi" w:eastAsia="Arial" w:hAnsiTheme="minorHAnsi" w:cstheme="minorHAnsi"/>
         </w:rPr>
       </w:pPr>
     </w:p>
@@ -159,12 +159,12 @@
         <w:spacing w:after="37"/>
         <w:ind w:left="0" w:firstLine="0"/>
         <w:rPr>
-          <w:rFonts w:eastAsia="Arial" w:asciiTheme="minorHAnsi" w:hAnsiTheme="minorHAnsi" w:cstheme="minorHAnsi"/>
-        </w:rPr>
-      </w:pPr>
-      <w:r>
-        <w:rPr>
-          <w:rFonts w:eastAsia="Arial" w:asciiTheme="minorHAnsi" w:hAnsiTheme="minorHAnsi" w:cstheme="minorHAnsi"/>
+          <w:rFonts w:asciiTheme="minorHAnsi" w:eastAsia="Arial" w:hAnsiTheme="minorHAnsi" w:cstheme="minorHAnsi"/>
+        </w:rPr>
+      </w:pPr>
+      <w:r>
+        <w:rPr>
+          <w:rFonts w:asciiTheme="minorHAnsi" w:eastAsia="Arial" w:hAnsiTheme="minorHAnsi" w:cstheme="minorHAnsi"/>
         </w:rPr>
         <w:t xml:space="preserve"> </w:t>
       </w:r>
@@ -176,7 +176,7 @@
       </w:r>
       <w:r>
         <w:rPr>
-          <w:rFonts w:eastAsia="Arial" w:asciiTheme="minorHAnsi" w:hAnsiTheme="minorHAnsi" w:cstheme="minorHAnsi"/>
+          <w:rFonts w:asciiTheme="minorHAnsi" w:eastAsia="Arial" w:hAnsiTheme="minorHAnsi" w:cstheme="minorHAnsi"/>
         </w:rPr>
         <w:t xml:space="preserve"> </w:t>
       </w:r>
@@ -188,7 +188,7 @@
       </w:r>
       <w:r>
         <w:rPr>
-          <w:rFonts w:eastAsia="Arial" w:asciiTheme="minorHAnsi" w:hAnsiTheme="minorHAnsi" w:cstheme="minorHAnsi"/>
+          <w:rFonts w:asciiTheme="minorHAnsi" w:eastAsia="Arial" w:hAnsiTheme="minorHAnsi" w:cstheme="minorHAnsi"/>
         </w:rPr>
         <w:t xml:space="preserve"> </w:t>
       </w:r>
@@ -200,7 +200,7 @@
       </w:r>
       <w:r>
         <w:rPr>
-          <w:rFonts w:eastAsia="Arial" w:asciiTheme="minorHAnsi" w:hAnsiTheme="minorHAnsi" w:cstheme="minorHAnsi"/>
+          <w:rFonts w:asciiTheme="minorHAnsi" w:eastAsia="Arial" w:hAnsiTheme="minorHAnsi" w:cstheme="minorHAnsi"/>
         </w:rPr>
         <w:t xml:space="preserve"> </w:t>
       </w:r>
@@ -212,7 +212,7 @@
       </w:r>
       <w:r>
         <w:rPr>
-          <w:rFonts w:eastAsia="Arial" w:asciiTheme="minorHAnsi" w:hAnsiTheme="minorHAnsi" w:cstheme="minorHAnsi"/>
+          <w:rFonts w:asciiTheme="minorHAnsi" w:eastAsia="Arial" w:hAnsiTheme="minorHAnsi" w:cstheme="minorHAnsi"/>
         </w:rPr>
         <w:t xml:space="preserve"> </w:t>
       </w:r>
@@ -224,7 +224,7 @@
       </w:r>
       <w:r>
         <w:rPr>
-          <w:rFonts w:eastAsia="Arial" w:asciiTheme="minorHAnsi" w:hAnsiTheme="minorHAnsi" w:cstheme="minorHAnsi"/>
+          <w:rFonts w:asciiTheme="minorHAnsi" w:eastAsia="Arial" w:hAnsiTheme="minorHAnsi" w:cstheme="minorHAnsi"/>
         </w:rPr>
         <w:t xml:space="preserve"> </w:t>
       </w:r>
@@ -236,7 +236,7 @@
       </w:r>
       <w:r>
         <w:rPr>
-          <w:rFonts w:eastAsia="Arial" w:asciiTheme="minorHAnsi" w:hAnsiTheme="minorHAnsi" w:cstheme="minorHAnsi"/>
+          <w:rFonts w:asciiTheme="minorHAnsi" w:eastAsia="Arial" w:hAnsiTheme="minorHAnsi" w:cstheme="minorHAnsi"/>
         </w:rPr>
         <w:t xml:space="preserve"> </w:t>
       </w:r>
@@ -248,7 +248,7 @@
       </w:r>
       <w:r>
         <w:rPr>
-          <w:rFonts w:eastAsia="Arial" w:asciiTheme="minorHAnsi" w:hAnsiTheme="minorHAnsi" w:cstheme="minorHAnsi"/>
+          <w:rFonts w:asciiTheme="minorHAnsi" w:eastAsia="Arial" w:hAnsiTheme="minorHAnsi" w:cstheme="minorHAnsi"/>
         </w:rPr>
         <w:t xml:space="preserve"> </w:t>
       </w:r>
@@ -260,7 +260,7 @@
       </w:r>
       <w:r>
         <w:rPr>
-          <w:rFonts w:eastAsia="Arial" w:asciiTheme="minorHAnsi" w:hAnsiTheme="minorHAnsi" w:cstheme="minorHAnsi"/>
+          <w:rFonts w:asciiTheme="minorHAnsi" w:eastAsia="Arial" w:hAnsiTheme="minorHAnsi" w:cstheme="minorHAnsi"/>
         </w:rPr>
         <w:t xml:space="preserve"> </w:t>
       </w:r>
@@ -272,7 +272,7 @@
       </w:r>
       <w:r>
         <w:rPr>
-          <w:rFonts w:eastAsia="Arial" w:asciiTheme="minorHAnsi" w:hAnsiTheme="minorHAnsi" w:cstheme="minorHAnsi"/>
+          <w:rFonts w:asciiTheme="minorHAnsi" w:eastAsia="Arial" w:hAnsiTheme="minorHAnsi" w:cstheme="minorHAnsi"/>
         </w:rPr>
         <w:t xml:space="preserve"> </w:t>
       </w:r>
@@ -282,14 +282,14 @@
         <w:pStyle w:val="Ttulo1"/>
         <w:ind w:left="-5"/>
         <w:rPr>
-          <w:rFonts w:eastAsia="Arial" w:asciiTheme="minorHAnsi" w:hAnsiTheme="minorHAnsi" w:cstheme="minorBidi"/>
+          <w:rFonts w:asciiTheme="minorHAnsi" w:eastAsia="Arial" w:hAnsiTheme="minorHAnsi" w:cstheme="minorBidi"/>
           <w:sz w:val="28"/>
           <w:szCs w:val="28"/>
         </w:rPr>
       </w:pPr>
       <w:r>
         <w:rPr>
-          <w:rFonts w:eastAsia="Arial" w:asciiTheme="minorHAnsi" w:hAnsiTheme="minorHAnsi" w:cstheme="minorBidi"/>
+          <w:rFonts w:asciiTheme="minorHAnsi" w:eastAsia="Arial" w:hAnsiTheme="minorHAnsi" w:cstheme="minorBidi"/>
           <w:sz w:val="28"/>
           <w:szCs w:val="28"/>
         </w:rPr>
@@ -297,7 +297,7 @@
       </w:r>
       <w:r>
         <w:rPr>
-          <w:rFonts w:eastAsia="Arial" w:asciiTheme="minorHAnsi" w:hAnsiTheme="minorHAnsi" w:cstheme="minorBidi"/>
+          <w:rFonts w:asciiTheme="minorHAnsi" w:eastAsia="Arial" w:hAnsiTheme="minorHAnsi" w:cstheme="minorBidi"/>
           <w:sz w:val="28"/>
           <w:szCs w:val="28"/>
         </w:rPr>
@@ -305,7 +305,7 @@
       </w:r>
       <w:r>
         <w:rPr>
-          <w:rFonts w:eastAsia="Arial" w:asciiTheme="minorHAnsi" w:hAnsiTheme="minorHAnsi" w:cstheme="minorBidi"/>
+          <w:rFonts w:asciiTheme="minorHAnsi" w:eastAsia="Arial" w:hAnsiTheme="minorHAnsi" w:cstheme="minorBidi"/>
           <w:sz w:val="28"/>
           <w:szCs w:val="28"/>
         </w:rPr>
@@ -317,7 +317,7 @@
         <w:spacing w:after="83" w:line="259" w:lineRule="auto"/>
         <w:ind w:left="0" w:firstLine="0"/>
         <w:rPr>
-          <w:rFonts w:eastAsia="Arial" w:asciiTheme="minorHAnsi" w:hAnsiTheme="minorHAnsi" w:cstheme="minorHAnsi"/>
+          <w:rFonts w:asciiTheme="minorHAnsi" w:eastAsia="Arial" w:hAnsiTheme="minorHAnsi" w:cstheme="minorHAnsi"/>
         </w:rPr>
       </w:pPr>
       <w:r>
@@ -329,7 +329,7 @@
         <mc:AlternateContent>
           <mc:Choice Requires="wpg">
             <w:drawing>
-              <wp:inline distT="0" distB="0" distL="0" distR="0" wp14:anchorId="3423C50F" wp14:editId="5B4B9DB3">
+              <wp:inline distT="0" distB="0" distL="0" distR="0" wp14:anchorId="3423C50F" wp14:editId="5AFCD2F7">
                 <wp:extent cx="7115557" cy="27432"/>
                 <wp:effectExtent l="0" t="0" r="0" b="0"/>
                 <wp:docPr id="50" name="Group 7305"/>
@@ -406,12 +406,12 @@
               </wp:inline>
             </w:drawing>
           </mc:Choice>
-          <mc:Fallback xmlns:a="http://schemas.openxmlformats.org/drawingml/2006/main">
-            <w:pict w14:anchorId="1401FB38">
-              <v:group id="Group 7305" style="width:560.3pt;height:2.15pt;mso-position-horizontal-relative:char;mso-position-vertical-relative:line" coordsize="71155,274" o:spid="_x0000_s1026" w14:anchorId="7F4AD9E7" o:gfxdata="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">
-                <v:shape id="Shape 8190" style="position:absolute;width:71155;height:274;visibility:visible;mso-wrap-style:square;v-text-anchor:top" coordsize="7115557,27432" o:spid="_x0000_s1027" fillcolor="#b2b2b2" stroked="f" strokeweight="0" path="m,l7115557,r,27432l,27432,,e" o:gfxdata="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">
+          <mc:Fallback>
+            <w:pict>
+              <v:group w14:anchorId="1AA007B8" id="Group 7305" o:spid="_x0000_s1026" style="width:560.3pt;height:2.15pt;mso-position-horizontal-relative:char;mso-position-vertical-relative:line" coordsize="71155,274" o:gfxdata="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">
+                <v:shape id="Shape 8190" o:spid="_x0000_s1027" style="position:absolute;width:71155;height:274;visibility:visible;mso-wrap-style:square;v-text-anchor:top" coordsize="7115557,27432" o:gfxdata="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" path="m,l7115557,r,27432l,27432,,e" fillcolor="#b2b2b2" stroked="f" strokeweight="0">
                   <v:stroke miterlimit="83231f" joinstyle="miter"/>
-                  <v:path textboxrect="0,0,7115557,27432" arrowok="t"/>
+                  <v:path arrowok="t" textboxrect="0,0,7115557,27432"/>
                 </v:shape>
                 <w10:anchorlock/>
               </v:group>
@@ -444,8 +444,8 @@
             <w:tcBorders>
               <w:top w:val="nil"/>
               <w:left w:val="nil"/>
-              <w:bottom w:val="single" w:color="FFFFFF" w:themeColor="background1" w:sz="12" w:space="0"/>
-              <w:right w:val="single" w:color="FFFFFF" w:themeColor="background1" w:sz="12" w:space="0"/>
+              <w:bottom w:val="single" w:sz="12" w:space="0" w:color="FFFFFF" w:themeColor="background1"/>
+              <w:right w:val="single" w:sz="12" w:space="0" w:color="FFFFFF" w:themeColor="background1"/>
             </w:tcBorders>
             <w:shd w:val="clear" w:color="auto" w:fill="auto"/>
           </w:tcPr>
@@ -453,13 +453,13 @@
             <w:pPr>
               <w:spacing w:after="0"/>
               <w:rPr>
-                <w:rFonts w:eastAsia="Arial" w:asciiTheme="minorHAnsi" w:hAnsiTheme="minorHAnsi" w:cstheme="minorHAnsi"/>
+                <w:rFonts w:asciiTheme="minorHAnsi" w:eastAsia="Arial" w:hAnsiTheme="minorHAnsi" w:cstheme="minorHAnsi"/>
                 <w:sz w:val="22"/>
               </w:rPr>
             </w:pPr>
             <w:r>
               <w:rPr>
-                <w:rFonts w:eastAsia="Arial" w:asciiTheme="minorHAnsi" w:hAnsiTheme="minorHAnsi" w:cstheme="minorHAnsi"/>
+                <w:rFonts w:asciiTheme="minorHAnsi" w:eastAsia="Arial" w:hAnsiTheme="minorHAnsi" w:cstheme="minorHAnsi"/>
                 <w:sz w:val="22"/>
               </w:rPr>
               <w:t>CAIO MORAES – RM 89262</w:t>
@@ -469,13 +469,13 @@
             <w:pPr>
               <w:spacing w:after="0"/>
               <w:rPr>
-                <w:rFonts w:eastAsia="Arial" w:asciiTheme="minorHAnsi" w:hAnsiTheme="minorHAnsi" w:cstheme="minorHAnsi"/>
+                <w:rFonts w:asciiTheme="minorHAnsi" w:eastAsia="Arial" w:hAnsiTheme="minorHAnsi" w:cstheme="minorHAnsi"/>
                 <w:sz w:val="22"/>
               </w:rPr>
             </w:pPr>
             <w:r>
               <w:rPr>
-                <w:rFonts w:eastAsia="Arial" w:asciiTheme="minorHAnsi" w:hAnsiTheme="minorHAnsi" w:cstheme="minorHAnsi"/>
+                <w:rFonts w:asciiTheme="minorHAnsi" w:eastAsia="Arial" w:hAnsiTheme="minorHAnsi" w:cstheme="minorHAnsi"/>
                 <w:sz w:val="22"/>
               </w:rPr>
               <w:t>DANILO PERESTRELO – RM 87813</w:t>
@@ -485,13 +485,13 @@
             <w:pPr>
               <w:spacing w:after="0"/>
               <w:rPr>
-                <w:rFonts w:eastAsia="Arial" w:asciiTheme="minorHAnsi" w:hAnsiTheme="minorHAnsi" w:cstheme="minorHAnsi"/>
+                <w:rFonts w:asciiTheme="minorHAnsi" w:eastAsia="Arial" w:hAnsiTheme="minorHAnsi" w:cstheme="minorHAnsi"/>
                 <w:sz w:val="22"/>
               </w:rPr>
             </w:pPr>
             <w:r>
               <w:rPr>
-                <w:rFonts w:eastAsia="Arial" w:asciiTheme="minorHAnsi" w:hAnsiTheme="minorHAnsi" w:cstheme="minorHAnsi"/>
+                <w:rFonts w:asciiTheme="minorHAnsi" w:eastAsia="Arial" w:hAnsiTheme="minorHAnsi" w:cstheme="minorHAnsi"/>
                 <w:sz w:val="22"/>
               </w:rPr>
               <w:t>FERNANDO SITTA – RM 87177</w:t>
@@ -502,13 +502,13 @@
               <w:spacing w:after="0"/>
               <w:ind w:left="0" w:firstLine="0"/>
               <w:rPr>
-                <w:rFonts w:eastAsia="Arial" w:asciiTheme="minorHAnsi" w:hAnsiTheme="minorHAnsi" w:cstheme="minorHAnsi"/>
+                <w:rFonts w:asciiTheme="minorHAnsi" w:eastAsia="Arial" w:hAnsiTheme="minorHAnsi" w:cstheme="minorHAnsi"/>
                 <w:sz w:val="22"/>
               </w:rPr>
             </w:pPr>
             <w:r>
               <w:rPr>
-                <w:rFonts w:eastAsia="Arial" w:asciiTheme="minorHAnsi" w:hAnsiTheme="minorHAnsi" w:cstheme="minorHAnsi"/>
+                <w:rFonts w:asciiTheme="minorHAnsi" w:eastAsia="Arial" w:hAnsiTheme="minorHAnsi" w:cstheme="minorHAnsi"/>
                 <w:sz w:val="22"/>
               </w:rPr>
               <w:t>JOÃO PAULO HOTEQUIL – RM 87808</w:t>
@@ -518,13 +518,13 @@
             <w:pPr>
               <w:spacing w:after="0"/>
               <w:rPr>
-                <w:rFonts w:eastAsia="Arial" w:asciiTheme="minorHAnsi" w:hAnsiTheme="minorHAnsi" w:cstheme="minorHAnsi"/>
+                <w:rFonts w:asciiTheme="minorHAnsi" w:eastAsia="Arial" w:hAnsiTheme="minorHAnsi" w:cstheme="minorHAnsi"/>
                 <w:sz w:val="22"/>
               </w:rPr>
             </w:pPr>
             <w:r>
               <w:rPr>
-                <w:rFonts w:eastAsia="Arial" w:asciiTheme="minorHAnsi" w:hAnsiTheme="minorHAnsi" w:cstheme="minorHAnsi"/>
+                <w:rFonts w:asciiTheme="minorHAnsi" w:eastAsia="Arial" w:hAnsiTheme="minorHAnsi" w:cstheme="minorHAnsi"/>
                 <w:sz w:val="22"/>
               </w:rPr>
               <w:t>LUCAS NEIVA – RM 87300</w:t>
@@ -535,7 +535,7 @@
               <w:spacing w:after="0" w:line="259" w:lineRule="auto"/>
               <w:ind w:left="0" w:firstLine="0"/>
               <w:rPr>
-                <w:rFonts w:eastAsia="Arial" w:asciiTheme="minorHAnsi" w:hAnsiTheme="minorHAnsi" w:cstheme="minorHAnsi"/>
+                <w:rFonts w:asciiTheme="minorHAnsi" w:eastAsia="Arial" w:hAnsiTheme="minorHAnsi" w:cstheme="minorHAnsi"/>
               </w:rPr>
             </w:pPr>
           </w:p>
@@ -544,7 +544,7 @@
               <w:spacing w:after="0" w:line="259" w:lineRule="auto"/>
               <w:ind w:left="0" w:firstLine="0"/>
               <w:rPr>
-                <w:rFonts w:eastAsia="Arial" w:asciiTheme="minorHAnsi" w:hAnsiTheme="minorHAnsi" w:cstheme="minorHAnsi"/>
+                <w:rFonts w:asciiTheme="minorHAnsi" w:eastAsia="Arial" w:hAnsiTheme="minorHAnsi" w:cstheme="minorHAnsi"/>
               </w:rPr>
             </w:pPr>
           </w:p>
@@ -559,15 +559,15 @@
           <w:numId w:val="1"/>
         </w:numPr>
         <w:rPr>
-          <w:rFonts w:eastAsia="Arial" w:asciiTheme="minorHAnsi" w:hAnsiTheme="minorHAnsi" w:cstheme="minorHAnsi"/>
+          <w:rFonts w:asciiTheme="minorHAnsi" w:eastAsia="Arial" w:hAnsiTheme="minorHAnsi" w:cstheme="minorHAnsi"/>
           <w:sz w:val="28"/>
           <w:szCs w:val="24"/>
         </w:rPr>
       </w:pPr>
-      <w:bookmarkStart w:name="_Hlk96023884" w:id="1"/>
-      <w:r>
-        <w:rPr>
-          <w:rFonts w:eastAsia="Arial" w:asciiTheme="minorHAnsi" w:hAnsiTheme="minorHAnsi" w:cstheme="minorHAnsi"/>
+      <w:bookmarkStart w:id="1" w:name="_Hlk96023884"/>
+      <w:r>
+        <w:rPr>
+          <w:rFonts w:asciiTheme="minorHAnsi" w:eastAsia="Arial" w:hAnsiTheme="minorHAnsi" w:cstheme="minorHAnsi"/>
           <w:sz w:val="28"/>
           <w:szCs w:val="24"/>
         </w:rPr>
@@ -579,7 +579,7 @@
         <w:spacing w:after="83" w:line="259" w:lineRule="auto"/>
         <w:ind w:left="0" w:firstLine="0"/>
         <w:rPr>
-          <w:rFonts w:ascii="Arial" w:hAnsi="Arial" w:eastAsia="Arial" w:cs="Arial"/>
+          <w:rFonts w:ascii="Arial" w:eastAsia="Arial" w:hAnsi="Arial" w:cs="Arial"/>
         </w:rPr>
       </w:pPr>
       <w:r>
@@ -590,7 +590,7 @@
         <mc:AlternateContent>
           <mc:Choice Requires="wpg">
             <w:drawing>
-              <wp:inline distT="0" distB="0" distL="0" distR="0" wp14:anchorId="4C5F54E0" wp14:editId="0047F6C9">
+              <wp:inline distT="0" distB="0" distL="0" distR="0" wp14:anchorId="4C5F54E0" wp14:editId="7A48880B">
                 <wp:extent cx="7115557" cy="27432"/>
                 <wp:effectExtent l="0" t="0" r="0" b="0"/>
                 <wp:docPr id="7305" name="Group 7305"/>
@@ -667,13 +667,14 @@
               </wp:inline>
             </w:drawing>
           </mc:Choice>
-          <mc:Fallback xmlns:a="http://schemas.openxmlformats.org/drawingml/2006/main">
-            <w:pict w14:anchorId="22B7C958">
-              <v:group id="Group 7305" style="width:560.28pt;height:2.16pt;mso-position-horizontal-relative:char;mso-position-vertical-relative:line" coordsize="71155,274">
-                <v:shape id="Shape 8191" style="position:absolute;width:71155;height:274;left:0;top:0;" coordsize="7115557,27432" path="m0,0l7115557,0l7115557,27432l0,27432l0,0">
-                  <v:stroke on="false" weight="0pt" color="#000000" opacity="0" miterlimit="10" joinstyle="miter" endcap="flat"/>
-                  <v:fill on="true" color="#b2b2b2"/>
+          <mc:Fallback>
+            <w:pict>
+              <v:group w14:anchorId="1A16605E" id="Group 7305" o:spid="_x0000_s1026" style="width:560.3pt;height:2.15pt;mso-position-horizontal-relative:char;mso-position-vertical-relative:line" coordsize="71155,274" o:gfxdata="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">
+                <v:shape id="Shape 8190" o:spid="_x0000_s1027" style="position:absolute;width:71155;height:274;visibility:visible;mso-wrap-style:square;v-text-anchor:top" coordsize="7115557,27432" o:gfxdata="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" path="m,l7115557,r,27432l,27432,,e" fillcolor="#b2b2b2" stroked="f" strokeweight="0">
+                  <v:stroke miterlimit="83231f" joinstyle="miter"/>
+                  <v:path arrowok="t" textboxrect="0,0,7115557,27432"/>
                 </v:shape>
+                <w10:anchorlock/>
               </v:group>
             </w:pict>
           </mc:Fallback>
@@ -684,390 +685,97 @@
     <w:p>
       <w:pPr>
         <w:spacing w:after="160" w:line="259" w:lineRule="auto"/>
-        <w:rPr>
-          <w:rFonts w:ascii="Calibri" w:hAnsi="Calibri" w:eastAsia="" w:cs="" w:asciiTheme="minorAscii" w:hAnsiTheme="minorAscii" w:eastAsiaTheme="minorEastAsia" w:cstheme="minorBidi"/>
-          <w:color w:val="000000" w:themeColor="text1"/>
-          <w:sz w:val="24"/>
-          <w:szCs w:val="24"/>
-        </w:rPr>
+        <w:ind w:left="0" w:firstLine="0"/>
       </w:pPr>
       <w:r>
         <w:br/>
-      </w:r>
-      <w:r>
-        <w:rPr>
-          <w:rFonts w:ascii="Calibri" w:hAnsi="Calibri" w:eastAsia="" w:cs="" w:asciiTheme="minorAscii" w:hAnsiTheme="minorAscii" w:eastAsiaTheme="minorEastAsia" w:cstheme="minorBidi"/>
-          <w:color w:val="000000" w:themeColor="text1" w:themeTint="FF" w:themeShade="FF"/>
-          <w:sz w:val="22"/>
-          <w:szCs w:val="22"/>
-        </w:rPr>
-        <w:t xml:space="preserve">Analisamos e estudamos alguns designs </w:t>
-      </w:r>
-      <w:proofErr w:type="spellStart"/>
-      <w:r>
-        <w:rPr>
-          <w:rFonts w:ascii="Calibri" w:hAnsi="Calibri" w:eastAsia="" w:cs="" w:asciiTheme="minorAscii" w:hAnsiTheme="minorAscii" w:eastAsiaTheme="minorEastAsia" w:cstheme="minorBidi"/>
-          <w:color w:val="000000" w:themeColor="text1" w:themeTint="FF" w:themeShade="FF"/>
-          <w:sz w:val="22"/>
-          <w:szCs w:val="22"/>
-        </w:rPr>
-        <w:t>patterns</w:t>
-      </w:r>
-      <w:proofErr w:type="spellEnd"/>
-      <w:r>
-        <w:rPr>
-          <w:rFonts w:ascii="Calibri" w:hAnsi="Calibri" w:eastAsia="" w:cs="" w:asciiTheme="minorAscii" w:hAnsiTheme="minorAscii" w:eastAsiaTheme="minorEastAsia" w:cstheme="minorBidi"/>
-          <w:color w:val="000000" w:themeColor="text1" w:themeTint="FF" w:themeShade="FF"/>
-          <w:sz w:val="22"/>
-          <w:szCs w:val="22"/>
-        </w:rPr>
-        <w:t>,</w:t>
-      </w:r>
-      <w:r>
-        <w:rPr>
-          <w:rFonts w:ascii="Calibri" w:hAnsi="Calibri" w:eastAsia="" w:cs="" w:asciiTheme="minorAscii" w:hAnsiTheme="minorAscii" w:eastAsiaTheme="minorEastAsia" w:cstheme="minorBidi"/>
-          <w:color w:val="000000" w:themeColor="text1" w:themeTint="FF" w:themeShade="FF"/>
-          <w:sz w:val="22"/>
-          <w:szCs w:val="22"/>
-        </w:rPr>
-        <w:t xml:space="preserve"> encontramos dois mais interessantes que agregariam para a nossa aplicação</w:t>
-      </w:r>
-      <w:r>
-        <w:rPr>
-          <w:rFonts w:ascii="Calibri" w:hAnsi="Calibri" w:eastAsia="" w:cs="" w:asciiTheme="minorAscii" w:hAnsiTheme="minorAscii" w:eastAsiaTheme="minorEastAsia" w:cstheme="minorBidi"/>
-          <w:color w:val="000000" w:themeColor="text1" w:themeTint="FF" w:themeShade="FF"/>
-          <w:sz w:val="22"/>
-          <w:szCs w:val="22"/>
-        </w:rPr>
-        <w:t>, são eles</w:t>
-      </w:r>
-      <w:r>
-        <w:rPr>
-          <w:rFonts w:ascii="Calibri" w:hAnsi="Calibri" w:eastAsia="" w:cs="" w:asciiTheme="minorAscii" w:hAnsiTheme="minorAscii" w:eastAsiaTheme="minorEastAsia" w:cstheme="minorBidi"/>
-          <w:color w:val="000000" w:themeColor="text1" w:themeTint="FF" w:themeShade="FF"/>
-          <w:sz w:val="22"/>
-          <w:szCs w:val="22"/>
-        </w:rPr>
-        <w:t xml:space="preserve">: </w:t>
-      </w:r>
-      <w:proofErr w:type="spellStart"/>
-      <w:r>
-        <w:rPr>
-          <w:rFonts w:ascii="Calibri" w:hAnsi="Calibri" w:eastAsia="" w:cs="" w:asciiTheme="minorAscii" w:hAnsiTheme="minorAscii" w:eastAsiaTheme="minorEastAsia" w:cstheme="minorBidi"/>
-          <w:color w:val="000000" w:themeColor="text1" w:themeTint="FF" w:themeShade="FF"/>
-          <w:sz w:val="22"/>
-          <w:szCs w:val="22"/>
-        </w:rPr>
-        <w:t>Facade</w:t>
-      </w:r>
-      <w:proofErr w:type="spellEnd"/>
-      <w:r>
-        <w:rPr>
-          <w:rFonts w:ascii="Calibri" w:hAnsi="Calibri" w:eastAsia="" w:cs="" w:asciiTheme="minorAscii" w:hAnsiTheme="minorAscii" w:eastAsiaTheme="minorEastAsia" w:cstheme="minorBidi"/>
-          <w:color w:val="000000" w:themeColor="text1" w:themeTint="FF" w:themeShade="FF"/>
-          <w:sz w:val="22"/>
-          <w:szCs w:val="22"/>
-        </w:rPr>
-        <w:t xml:space="preserve"> e Saga.</w:t>
-      </w:r>
-      <w:r>
-        <w:rPr>
-          <w:rFonts w:ascii="Calibri" w:hAnsi="Calibri" w:eastAsia="" w:cs="" w:asciiTheme="minorAscii" w:hAnsiTheme="minorAscii" w:eastAsiaTheme="minorEastAsia" w:cstheme="minorBidi"/>
-          <w:color w:val="000000" w:themeColor="text1" w:themeTint="FF" w:themeShade="FF"/>
-          <w:sz w:val="22"/>
-          <w:szCs w:val="22"/>
-        </w:rPr>
-        <w:t xml:space="preserve"> </w:t>
-      </w:r>
-      <w:r>
-        <w:rPr>
-          <w:rFonts w:ascii="Calibri" w:hAnsi="Calibri" w:eastAsia="" w:cs="" w:asciiTheme="minorAscii" w:hAnsiTheme="minorAscii" w:eastAsiaTheme="minorEastAsia" w:cstheme="minorBidi"/>
-          <w:color w:val="000000" w:themeColor="text1" w:themeTint="FF" w:themeShade="FF"/>
-          <w:sz w:val="22"/>
-          <w:szCs w:val="22"/>
-        </w:rPr>
-        <w:t>Citaremos as características que mais nos chamaram a atenção</w:t>
-      </w:r>
-      <w:r>
-        <w:rPr>
-          <w:rFonts w:ascii="Calibri" w:hAnsi="Calibri" w:eastAsia="" w:cs="" w:asciiTheme="minorAscii" w:hAnsiTheme="minorAscii" w:eastAsiaTheme="minorEastAsia" w:cstheme="minorBidi"/>
-          <w:color w:val="000000" w:themeColor="text1" w:themeTint="FF" w:themeShade="FF"/>
-          <w:sz w:val="22"/>
-          <w:szCs w:val="22"/>
-        </w:rPr>
-        <w:t xml:space="preserve"> neles</w:t>
-      </w:r>
-      <w:r>
-        <w:rPr>
-          <w:rFonts w:ascii="Calibri" w:hAnsi="Calibri" w:eastAsia="" w:cs="" w:asciiTheme="minorAscii" w:hAnsiTheme="minorAscii" w:eastAsiaTheme="minorEastAsia" w:cstheme="minorBidi"/>
-          <w:color w:val="000000" w:themeColor="text1" w:themeTint="FF" w:themeShade="FF"/>
-          <w:sz w:val="22"/>
-          <w:szCs w:val="22"/>
-        </w:rPr>
-        <w:t>.</w:t>
-      </w:r>
-      <w:r>
-        <w:br/>
+        <w:t>Escolhemos dois designs patterns para fazer parte da nossa aplicação, abaixo falaremos um pouco sobre eles e ditaremos suas características indicando para o que serão utilizados.</w:t>
       </w:r>
     </w:p>
     <w:p>
       <w:pPr>
-        <w:pStyle w:val="PargrafodaLista"/>
-        <w:numPr>
-          <w:ilvl w:val="0"/>
-          <w:numId w:val="4"/>
-        </w:numPr>
         <w:spacing w:after="160" w:line="259" w:lineRule="auto"/>
-        <w:rPr>
-          <w:rFonts w:asciiTheme="minorHAnsi" w:hAnsiTheme="minorHAnsi" w:eastAsiaTheme="minorEastAsia" w:cstheme="minorBidi"/>
+        <w:ind w:left="0" w:firstLine="0"/>
+      </w:pPr>
+    </w:p>
+    <w:p>
+      <w:pPr>
+        <w:spacing w:after="160" w:line="259" w:lineRule="auto"/>
+        <w:ind w:left="0" w:firstLine="0"/>
+        <w:rPr>
           <w:b/>
           <w:bCs/>
-          <w:color w:val="000000" w:themeColor="text1"/>
           <w:sz w:val="24"/>
-          <w:szCs w:val="24"/>
-        </w:rPr>
-      </w:pPr>
-      <w:r>
-        <w:rPr>
-          <w:rFonts w:asciiTheme="minorHAnsi" w:hAnsiTheme="minorHAnsi" w:eastAsiaTheme="minorEastAsia" w:cstheme="minorBidi"/>
+          <w:szCs w:val="28"/>
+        </w:rPr>
+      </w:pPr>
+      <w:r>
+        <w:rPr>
           <w:b/>
           <w:bCs/>
-          <w:color w:val="000000" w:themeColor="text1"/>
           <w:sz w:val="24"/>
-          <w:szCs w:val="24"/>
-        </w:rPr>
-        <w:t>FACADE:</w:t>
+          <w:szCs w:val="28"/>
+        </w:rPr>
+        <w:t>DECOMPOSE BY SUBDOMAIN:</w:t>
       </w:r>
     </w:p>
     <w:p>
       <w:pPr>
-        <w:pStyle w:val="PargrafodaLista"/>
         <w:spacing w:after="160" w:line="259" w:lineRule="auto"/>
-        <w:ind w:firstLine="0"/>
-        <w:jc w:val="both"/>
-        <w:rPr>
-          <w:rFonts w:ascii="Calibri" w:hAnsi="Calibri" w:eastAsia="" w:cs="" w:asciiTheme="minorAscii" w:hAnsiTheme="minorAscii" w:eastAsiaTheme="minorEastAsia" w:cstheme="minorBidi"/>
-          <w:color w:val="000000" w:themeColor="text1"/>
-          <w:sz w:val="24"/>
-          <w:szCs w:val="24"/>
-        </w:rPr>
-      </w:pPr>
-      <w:r>
-        <w:br/>
-      </w:r>
-      <w:r>
-        <w:rPr>
-          <w:rFonts w:ascii="Calibri" w:hAnsi="Calibri" w:eastAsia="" w:cs="" w:asciiTheme="minorAscii" w:hAnsiTheme="minorAscii" w:eastAsiaTheme="minorEastAsia" w:cstheme="minorBidi"/>
-          <w:color w:val="000000" w:themeColor="text1" w:themeTint="FF" w:themeShade="FF"/>
-        </w:rPr>
-        <w:t xml:space="preserve">O </w:t>
+        <w:ind w:left="0" w:firstLine="0"/>
+      </w:pPr>
+      <w:r>
+        <w:t>Esse design pattern é voltado para a decomposição da estrutura. Visa uma arquitetura com pouca acoplação e o desenvolvimento é totalmente voltada para a regra de negócio, pois utiliza o padrão DDD (Domain-</w:t>
       </w:r>
       <w:proofErr w:type="spellStart"/>
       <w:r>
-        <w:rPr>
-          <w:rFonts w:ascii="Calibri" w:hAnsi="Calibri" w:eastAsia="" w:cs="" w:asciiTheme="minorAscii" w:hAnsiTheme="minorAscii" w:eastAsiaTheme="minorEastAsia" w:cstheme="minorBidi"/>
-          <w:color w:val="000000" w:themeColor="text1" w:themeTint="FF" w:themeShade="FF"/>
-        </w:rPr>
-        <w:t>Facade</w:t>
+        <w:t>driven</w:t>
       </w:r>
       <w:proofErr w:type="spellEnd"/>
       <w:r>
-        <w:rPr>
-          <w:rFonts w:ascii="Calibri" w:hAnsi="Calibri" w:eastAsia="" w:cs="" w:asciiTheme="minorAscii" w:hAnsiTheme="minorAscii" w:eastAsiaTheme="minorEastAsia" w:cstheme="minorBidi"/>
-          <w:color w:val="000000" w:themeColor="text1" w:themeTint="FF" w:themeShade="FF"/>
-        </w:rPr>
-        <w:t xml:space="preserve"> nos ajuda a </w:t>
-      </w:r>
-      <w:r>
-        <w:rPr>
-          <w:rFonts w:ascii="Calibri" w:hAnsi="Calibri" w:eastAsia="" w:cs="" w:asciiTheme="minorAscii" w:hAnsiTheme="minorAscii" w:eastAsiaTheme="minorEastAsia" w:cstheme="minorBidi"/>
-          <w:color w:val="000000" w:themeColor="text1" w:themeTint="FF" w:themeShade="FF"/>
-        </w:rPr>
-        <w:t xml:space="preserve">simplificar </w:t>
-      </w:r>
-      <w:r>
-        <w:rPr>
-          <w:rFonts w:ascii="Calibri" w:hAnsi="Calibri" w:eastAsia="" w:cs="" w:asciiTheme="minorAscii" w:hAnsiTheme="minorAscii" w:eastAsiaTheme="minorEastAsia" w:cstheme="minorBidi"/>
-          <w:color w:val="000000" w:themeColor="text1" w:themeTint="FF" w:themeShade="FF"/>
-        </w:rPr>
-        <w:t xml:space="preserve">os </w:t>
-      </w:r>
-      <w:r>
-        <w:rPr>
-          <w:rFonts w:ascii="Calibri" w:hAnsi="Calibri" w:eastAsia="" w:cs="" w:asciiTheme="minorAscii" w:hAnsiTheme="minorAscii" w:eastAsiaTheme="minorEastAsia" w:cstheme="minorBidi"/>
-          <w:color w:val="000000" w:themeColor="text1" w:themeTint="FF" w:themeShade="FF"/>
-        </w:rPr>
-        <w:t xml:space="preserve">sistemas. Ele funciona fornecendo uma interface clara para um conjunto de classes ou subsistemas. Esse padrão é especialmente útil em </w:t>
-      </w:r>
-      <w:r>
-        <w:rPr>
-          <w:rFonts w:ascii="Calibri" w:hAnsi="Calibri" w:eastAsia="" w:cs="" w:asciiTheme="minorAscii" w:hAnsiTheme="minorAscii" w:eastAsiaTheme="minorEastAsia" w:cstheme="minorBidi"/>
-          <w:color w:val="000000" w:themeColor="text1" w:themeTint="FF" w:themeShade="FF"/>
-        </w:rPr>
-        <w:t xml:space="preserve">uma </w:t>
-      </w:r>
-      <w:r>
-        <w:rPr>
-          <w:rFonts w:ascii="Calibri" w:hAnsi="Calibri" w:eastAsia="" w:cs="" w:asciiTheme="minorAscii" w:hAnsiTheme="minorAscii" w:eastAsiaTheme="minorEastAsia" w:cstheme="minorBidi"/>
-          <w:color w:val="000000" w:themeColor="text1" w:themeTint="FF" w:themeShade="FF"/>
-        </w:rPr>
-        <w:t xml:space="preserve">arquitetura </w:t>
-      </w:r>
-      <w:r>
-        <w:rPr>
-          <w:rFonts w:ascii="Calibri" w:hAnsi="Calibri" w:eastAsia="" w:cs="" w:asciiTheme="minorAscii" w:hAnsiTheme="minorAscii" w:eastAsiaTheme="minorEastAsia" w:cstheme="minorBidi"/>
-          <w:b w:val="1"/>
-          <w:bCs w:val="1"/>
-          <w:color w:val="000000" w:themeColor="text1" w:themeTint="FF" w:themeShade="FF"/>
-        </w:rPr>
-        <w:t>REST</w:t>
-      </w:r>
-      <w:r>
-        <w:rPr>
-          <w:rFonts w:ascii="Calibri" w:hAnsi="Calibri" w:eastAsia="" w:cs="" w:asciiTheme="minorAscii" w:hAnsiTheme="minorAscii" w:eastAsiaTheme="minorEastAsia" w:cstheme="minorBidi"/>
-          <w:color w:val="000000" w:themeColor="text1" w:themeTint="FF" w:themeShade="FF"/>
-        </w:rPr>
-        <w:t xml:space="preserve">, pois ajuda a melhorar a comunicação entre os clientes e os servidores. Ao fornecer uma interface de nível superior para os clientes, o </w:t>
-      </w:r>
-      <w:proofErr w:type="spellStart"/>
-      <w:r>
-        <w:rPr>
-          <w:rFonts w:ascii="Calibri" w:hAnsi="Calibri" w:eastAsia="" w:cs="" w:asciiTheme="minorAscii" w:hAnsiTheme="minorAscii" w:eastAsiaTheme="minorEastAsia" w:cstheme="minorBidi"/>
-          <w:color w:val="000000" w:themeColor="text1" w:themeTint="FF" w:themeShade="FF"/>
-        </w:rPr>
-        <w:t>Facade</w:t>
-      </w:r>
-      <w:proofErr w:type="spellEnd"/>
-      <w:r>
-        <w:rPr>
-          <w:rFonts w:ascii="Calibri" w:hAnsi="Calibri" w:eastAsia="" w:cs="" w:asciiTheme="minorAscii" w:hAnsiTheme="minorAscii" w:eastAsiaTheme="minorEastAsia" w:cstheme="minorBidi"/>
-          <w:color w:val="000000" w:themeColor="text1" w:themeTint="FF" w:themeShade="FF"/>
-        </w:rPr>
-        <w:t xml:space="preserve"> ajuda a ocultar a complexidade dos subsistemas subjacentes, reduzindo assim o acoplamento entre </w:t>
-      </w:r>
-      <w:proofErr w:type="spellStart"/>
-      <w:r>
-        <w:rPr>
-          <w:rFonts w:ascii="Calibri" w:hAnsi="Calibri" w:eastAsia="" w:cs="" w:asciiTheme="minorAscii" w:hAnsiTheme="minorAscii" w:eastAsiaTheme="minorEastAsia" w:cstheme="minorBidi"/>
-          <w:i w:val="1"/>
-          <w:iCs w:val="1"/>
-          <w:color w:val="000000" w:themeColor="text1" w:themeTint="FF" w:themeShade="FF"/>
-        </w:rPr>
-        <w:t>client</w:t>
-      </w:r>
-      <w:proofErr w:type="spellEnd"/>
-      <w:r>
-        <w:rPr>
-          <w:rFonts w:ascii="Calibri" w:hAnsi="Calibri" w:eastAsia="" w:cs="" w:asciiTheme="minorAscii" w:hAnsiTheme="minorAscii" w:eastAsiaTheme="minorEastAsia" w:cstheme="minorBidi"/>
-          <w:i w:val="1"/>
-          <w:iCs w:val="1"/>
-          <w:color w:val="000000" w:themeColor="text1" w:themeTint="FF" w:themeShade="FF"/>
-        </w:rPr>
-        <w:t xml:space="preserve"> </w:t>
-      </w:r>
-      <w:r>
-        <w:rPr>
-          <w:rFonts w:ascii="Calibri" w:hAnsi="Calibri" w:eastAsia="" w:cs="" w:asciiTheme="minorAscii" w:hAnsiTheme="minorAscii" w:eastAsiaTheme="minorEastAsia" w:cstheme="minorBidi"/>
-          <w:color w:val="000000" w:themeColor="text1" w:themeTint="FF" w:themeShade="FF"/>
-        </w:rPr>
-        <w:t xml:space="preserve">e </w:t>
-      </w:r>
-      <w:r>
-        <w:rPr>
-          <w:rFonts w:ascii="Calibri" w:hAnsi="Calibri" w:eastAsia="" w:cs="" w:asciiTheme="minorAscii" w:hAnsiTheme="minorAscii" w:eastAsiaTheme="minorEastAsia" w:cstheme="minorBidi"/>
-          <w:i w:val="1"/>
-          <w:iCs w:val="1"/>
-          <w:color w:val="000000" w:themeColor="text1" w:themeTint="FF" w:themeShade="FF"/>
-        </w:rPr>
-        <w:t>server</w:t>
-      </w:r>
-      <w:r>
-        <w:rPr>
-          <w:rFonts w:ascii="Calibri" w:hAnsi="Calibri" w:eastAsia="" w:cs="" w:asciiTheme="minorAscii" w:hAnsiTheme="minorAscii" w:eastAsiaTheme="minorEastAsia" w:cstheme="minorBidi"/>
-          <w:i w:val="0"/>
-          <w:iCs w:val="0"/>
-          <w:color w:val="000000" w:themeColor="text1" w:themeTint="FF" w:themeShade="FF"/>
-        </w:rPr>
-        <w:t>,</w:t>
-      </w:r>
-      <w:r>
-        <w:rPr>
-          <w:rFonts w:ascii="Calibri" w:hAnsi="Calibri" w:eastAsia="" w:cs="" w:asciiTheme="minorAscii" w:hAnsiTheme="minorAscii" w:eastAsiaTheme="minorEastAsia" w:cstheme="minorBidi"/>
-          <w:color w:val="000000" w:themeColor="text1" w:themeTint="FF" w:themeShade="FF"/>
-        </w:rPr>
-        <w:t xml:space="preserve"> buscando mais</w:t>
-      </w:r>
-      <w:r>
-        <w:rPr>
-          <w:rFonts w:ascii="Calibri" w:hAnsi="Calibri" w:eastAsia="" w:cs="" w:asciiTheme="minorAscii" w:hAnsiTheme="minorAscii" w:eastAsiaTheme="minorEastAsia" w:cstheme="minorBidi"/>
-          <w:color w:val="000000" w:themeColor="text1" w:themeTint="FF" w:themeShade="FF"/>
-        </w:rPr>
-        <w:t xml:space="preserve"> escalabilidade e </w:t>
-      </w:r>
-      <w:r>
-        <w:rPr>
-          <w:rFonts w:ascii="Calibri" w:hAnsi="Calibri" w:eastAsia="" w:cs="" w:asciiTheme="minorAscii" w:hAnsiTheme="minorAscii" w:eastAsiaTheme="minorEastAsia" w:cstheme="minorBidi"/>
-          <w:color w:val="000000" w:themeColor="text1" w:themeTint="FF" w:themeShade="FF"/>
-        </w:rPr>
-        <w:t xml:space="preserve">boa </w:t>
-      </w:r>
-      <w:r>
-        <w:rPr>
-          <w:rFonts w:ascii="Calibri" w:hAnsi="Calibri" w:eastAsia="" w:cs="" w:asciiTheme="minorAscii" w:hAnsiTheme="minorAscii" w:eastAsiaTheme="minorEastAsia" w:cstheme="minorBidi"/>
-          <w:color w:val="000000" w:themeColor="text1" w:themeTint="FF" w:themeShade="FF"/>
-        </w:rPr>
-        <w:t>modularidade do projeto</w:t>
-      </w:r>
-      <w:r>
-        <w:rPr>
-          <w:rFonts w:ascii="Calibri" w:hAnsi="Calibri" w:eastAsia="" w:cs="" w:asciiTheme="minorAscii" w:hAnsiTheme="minorAscii" w:eastAsiaTheme="minorEastAsia" w:cstheme="minorBidi"/>
-          <w:color w:val="000000" w:themeColor="text1" w:themeTint="FF" w:themeShade="FF"/>
-        </w:rPr>
-        <w:t>.</w:t>
+        <w:t xml:space="preserve"> design). Outro ponto que o pattern soluciona é ter uma arquitetura estável.</w:t>
       </w:r>
     </w:p>
     <w:p>
       <w:pPr>
-        <w:pStyle w:val="PargrafodaLista"/>
         <w:spacing w:after="160" w:line="259" w:lineRule="auto"/>
-        <w:ind w:firstLine="0"/>
-        <w:jc w:val="both"/>
-        <w:rPr>
-          <w:rFonts w:ascii="Calibri" w:hAnsi="Calibri" w:eastAsia="" w:cs="" w:asciiTheme="minorAscii" w:hAnsiTheme="minorAscii" w:eastAsiaTheme="minorEastAsia" w:cstheme="minorBidi"/>
-          <w:color w:val="000000" w:themeColor="text1"/>
-        </w:rPr>
-      </w:pPr>
+        <w:ind w:left="0" w:firstLine="0"/>
+      </w:pPr>
+      <w:r>
+        <w:t xml:space="preserve">O trabalho em equipe também é beneficiado, pois cada serviço deve ser autônomo e pequeno para que um </w:t>
+      </w:r>
+      <w:r>
+        <w:t>time</w:t>
+      </w:r>
+      <w:r>
+        <w:t xml:space="preserve"> desenvolva e dê manutenção. Por não ser um serviço grande, é mais simples de ser testado pelo time. Com a desacoplação da arquitetura, permite com que </w:t>
+      </w:r>
+      <w:r>
+        <w:t>o sistema não seja totalmente impactado.</w:t>
+      </w:r>
     </w:p>
     <w:p>
       <w:pPr>
-        <w:pStyle w:val="PargrafodaLista"/>
         <w:spacing w:after="160" w:line="259" w:lineRule="auto"/>
-        <w:ind w:firstLine="0"/>
-        <w:jc w:val="both"/>
-        <w:rPr>
-          <w:rFonts w:asciiTheme="minorHAnsi" w:hAnsiTheme="minorHAnsi" w:eastAsiaTheme="minorEastAsia" w:cstheme="minorBidi"/>
-          <w:color w:val="000000" w:themeColor="text1"/>
-          <w:sz w:val="24"/>
-          <w:szCs w:val="24"/>
-        </w:rPr>
+        <w:ind w:left="0" w:firstLine="0"/>
       </w:pPr>
       <w:r>
         <w:rPr>
           <w:noProof/>
         </w:rPr>
         <w:drawing>
-          <wp:anchor distT="0" distB="0" distL="114300" distR="114300" simplePos="0" relativeHeight="251658240" behindDoc="0" locked="0" layoutInCell="1" allowOverlap="1" wp14:anchorId="2F4B4185" wp14:editId="498E840B">
+          <wp:anchor distT="0" distB="0" distL="114300" distR="114300" simplePos="0" relativeHeight="251658240" behindDoc="0" locked="0" layoutInCell="1" allowOverlap="1" wp14:anchorId="749436D4" wp14:editId="524AB862">
             <wp:simplePos x="0" y="0"/>
-            <wp:positionH relativeFrom="page">
-              <wp:align>center</wp:align>
+            <wp:positionH relativeFrom="margin">
+              <wp:posOffset>1854200</wp:posOffset>
             </wp:positionH>
             <wp:positionV relativeFrom="paragraph">
-              <wp:posOffset>22860</wp:posOffset>
+              <wp:posOffset>134316</wp:posOffset>
             </wp:positionV>
-            <wp:extent cx="4394000" cy="2982036"/>
-            <wp:effectExtent l="0" t="0" r="0" b="0"/>
+            <wp:extent cx="3068320" cy="3744595"/>
+            <wp:effectExtent l="0" t="0" r="0" b="8255"/>
             <wp:wrapNone/>
-            <wp:docPr id="1" name="Imagem 1"/>
+            <wp:docPr id="5" name="Imagem 5"/>
             <wp:cNvGraphicFramePr>
               <a:graphicFrameLocks xmlns:a="http://schemas.openxmlformats.org/drawingml/2006/main" noChangeAspect="1"/>
             </wp:cNvGraphicFramePr>
@@ -1081,7 +789,7 @@
                     </pic:cNvPicPr>
                   </pic:nvPicPr>
                   <pic:blipFill>
-                    <a:blip r:embed="rId11">
+                    <a:blip r:embed="rId11" cstate="print">
                       <a:extLst>
                         <a:ext uri="{28A0092B-C50C-407E-A947-70E740481C1C}">
                           <a14:useLocalDpi xmlns:a14="http://schemas.microsoft.com/office/drawing/2010/main" val="0"/>
@@ -1096,7 +804,7 @@
                   <pic:spPr bwMode="auto">
                     <a:xfrm>
                       <a:off x="0" y="0"/>
-                      <a:ext cx="4394000" cy="2982036"/>
+                      <a:ext cx="3068320" cy="3744595"/>
                     </a:xfrm>
                     <a:prstGeom prst="rect">
                       <a:avLst/>
@@ -1118,124 +826,7 @@
           </wp:anchor>
         </w:drawing>
       </w:r>
-    </w:p>
-    <w:p>
-      <w:pPr>
-        <w:pStyle w:val="PargrafodaLista"/>
-        <w:spacing w:after="160" w:line="259" w:lineRule="auto"/>
-        <w:ind w:firstLine="0"/>
-        <w:jc w:val="both"/>
-        <w:rPr>
-          <w:rFonts w:asciiTheme="minorHAnsi" w:hAnsiTheme="minorHAnsi" w:eastAsiaTheme="minorEastAsia" w:cstheme="minorBidi"/>
-          <w:color w:val="000000" w:themeColor="text1"/>
-          <w:sz w:val="24"/>
-          <w:szCs w:val="24"/>
-        </w:rPr>
-      </w:pPr>
-    </w:p>
-    <w:p>
-      <w:pPr>
-        <w:pStyle w:val="PargrafodaLista"/>
-        <w:spacing w:after="160" w:line="259" w:lineRule="auto"/>
-        <w:ind w:firstLine="0"/>
-        <w:jc w:val="both"/>
-        <w:rPr>
-          <w:rFonts w:asciiTheme="minorHAnsi" w:hAnsiTheme="minorHAnsi" w:eastAsiaTheme="minorEastAsia" w:cstheme="minorBidi"/>
-          <w:color w:val="000000" w:themeColor="text1"/>
-          <w:sz w:val="24"/>
-          <w:szCs w:val="24"/>
-        </w:rPr>
-      </w:pPr>
-    </w:p>
-    <w:p>
-      <w:pPr>
-        <w:pStyle w:val="PargrafodaLista"/>
-        <w:spacing w:after="160" w:line="259" w:lineRule="auto"/>
-        <w:ind w:firstLine="0"/>
-        <w:jc w:val="both"/>
-        <w:rPr>
-          <w:rFonts w:asciiTheme="minorHAnsi" w:hAnsiTheme="minorHAnsi" w:eastAsiaTheme="minorEastAsia" w:cstheme="minorBidi"/>
-          <w:color w:val="000000" w:themeColor="text1"/>
-          <w:sz w:val="24"/>
-          <w:szCs w:val="24"/>
-        </w:rPr>
-      </w:pPr>
-    </w:p>
-    <w:p>
-      <w:pPr>
-        <w:pStyle w:val="PargrafodaLista"/>
-        <w:spacing w:after="160" w:line="259" w:lineRule="auto"/>
-        <w:ind w:firstLine="0"/>
-        <w:jc w:val="both"/>
-        <w:rPr>
-          <w:rFonts w:asciiTheme="minorHAnsi" w:hAnsiTheme="minorHAnsi" w:eastAsiaTheme="minorEastAsia" w:cstheme="minorBidi"/>
-          <w:color w:val="000000" w:themeColor="text1"/>
-          <w:sz w:val="24"/>
-          <w:szCs w:val="24"/>
-        </w:rPr>
-      </w:pPr>
-    </w:p>
-    <w:p>
-      <w:pPr>
-        <w:pStyle w:val="PargrafodaLista"/>
-        <w:spacing w:after="160" w:line="259" w:lineRule="auto"/>
-        <w:ind w:firstLine="0"/>
-        <w:jc w:val="both"/>
-        <w:rPr>
-          <w:rFonts w:asciiTheme="minorHAnsi" w:hAnsiTheme="minorHAnsi" w:eastAsiaTheme="minorEastAsia" w:cstheme="minorBidi"/>
-          <w:color w:val="000000" w:themeColor="text1"/>
-          <w:sz w:val="24"/>
-          <w:szCs w:val="24"/>
-        </w:rPr>
-      </w:pPr>
-    </w:p>
-    <w:p>
-      <w:pPr>
-        <w:pStyle w:val="PargrafodaLista"/>
-        <w:spacing w:after="160" w:line="259" w:lineRule="auto"/>
-        <w:ind w:firstLine="0"/>
-        <w:jc w:val="both"/>
-        <w:rPr>
-          <w:rFonts w:asciiTheme="minorHAnsi" w:hAnsiTheme="minorHAnsi" w:eastAsiaTheme="minorEastAsia" w:cstheme="minorBidi"/>
-          <w:color w:val="000000" w:themeColor="text1"/>
-          <w:sz w:val="24"/>
-          <w:szCs w:val="24"/>
-        </w:rPr>
-      </w:pPr>
-    </w:p>
-    <w:p>
-      <w:pPr>
-        <w:spacing w:after="160" w:line="259" w:lineRule="auto"/>
-        <w:rPr>
-          <w:rFonts w:asciiTheme="minorHAnsi" w:hAnsiTheme="minorHAnsi" w:eastAsiaTheme="minorEastAsia" w:cstheme="minorBidi"/>
-          <w:b/>
-          <w:bCs/>
-          <w:color w:val="000000" w:themeColor="text1"/>
-          <w:sz w:val="24"/>
-          <w:szCs w:val="24"/>
-        </w:rPr>
-      </w:pPr>
-    </w:p>
-    <w:p>
-      <w:pPr>
-        <w:spacing w:after="160" w:line="259" w:lineRule="auto"/>
-        <w:ind w:left="0" w:firstLine="0"/>
-        <w:rPr>
-          <w:rFonts w:asciiTheme="minorHAnsi" w:hAnsiTheme="minorHAnsi" w:eastAsiaTheme="minorEastAsia" w:cstheme="minorBidi"/>
-          <w:color w:val="000000" w:themeColor="text1"/>
-          <w:sz w:val="24"/>
-          <w:szCs w:val="24"/>
-          <w:u w:val="single"/>
-        </w:rPr>
-      </w:pPr>
-      <w:r>
-        <w:rPr>
-          <w:rFonts w:asciiTheme="minorHAnsi" w:hAnsiTheme="minorHAnsi" w:eastAsiaTheme="minorEastAsia" w:cstheme="minorBidi"/>
-          <w:color w:val="000000" w:themeColor="text1"/>
-          <w:sz w:val="24"/>
-          <w:szCs w:val="24"/>
-          <w:u w:val="single"/>
-        </w:rPr>
+      <w:r>
         <w:br w:type="page"/>
       </w:r>
     </w:p>
@@ -1264,8 +855,8 @@
             <w:tcBorders>
               <w:top w:val="nil"/>
               <w:left w:val="nil"/>
-              <w:bottom w:val="single" w:color="FFFFFF" w:themeColor="background1" w:sz="12" w:space="0"/>
-              <w:right w:val="single" w:color="FFFFFF" w:themeColor="background1" w:sz="12" w:space="0"/>
+              <w:bottom w:val="single" w:sz="12" w:space="0" w:color="FFFFFF" w:themeColor="background1"/>
+              <w:right w:val="single" w:sz="12" w:space="0" w:color="FFFFFF" w:themeColor="background1"/>
             </w:tcBorders>
             <w:shd w:val="clear" w:color="auto" w:fill="001148"/>
             <w:vAlign w:val="center"/>
@@ -1276,7 +867,7 @@
               <w:ind w:left="0" w:firstLine="0"/>
               <w:jc w:val="center"/>
               <w:rPr>
-                <w:rFonts w:eastAsia="Arial" w:asciiTheme="minorHAnsi" w:hAnsiTheme="minorHAnsi" w:cstheme="minorBidi"/>
+                <w:rFonts w:asciiTheme="minorHAnsi" w:eastAsia="Arial" w:hAnsiTheme="minorHAnsi" w:cstheme="minorBidi"/>
                 <w:b/>
                 <w:bCs/>
                 <w:color w:val="FFFFFF" w:themeColor="background1"/>
@@ -1286,7 +877,7 @@
             </w:pPr>
             <w:r>
               <w:rPr>
-                <w:rFonts w:eastAsia="Arial" w:asciiTheme="minorHAnsi" w:hAnsiTheme="minorHAnsi" w:cstheme="minorBidi"/>
+                <w:rFonts w:asciiTheme="minorHAnsi" w:eastAsia="Arial" w:hAnsiTheme="minorHAnsi" w:cstheme="minorBidi"/>
                 <w:b/>
                 <w:bCs/>
                 <w:color w:val="FFFFFF" w:themeColor="background1"/>
@@ -1307,158 +898,77 @@
     </w:p>
     <w:p>
       <w:pPr>
-        <w:pStyle w:val="PargrafodaLista"/>
-        <w:numPr>
-          <w:ilvl w:val="0"/>
-          <w:numId w:val="4"/>
-        </w:numPr>
         <w:spacing w:after="160" w:line="259" w:lineRule="auto"/>
-        <w:ind/>
-        <w:rPr>
-          <w:b w:val="1"/>
-          <w:bCs w:val="1"/>
+        <w:ind w:left="0" w:firstLine="0"/>
+        <w:rPr>
+          <w:b/>
+          <w:bCs/>
           <w:sz w:val="24"/>
-          <w:szCs w:val="24"/>
-        </w:rPr>
-      </w:pPr>
-      <w:r>
-        <w:rPr>
-          <w:b w:val="1"/>
-          <w:bCs w:val="1"/>
+          <w:szCs w:val="28"/>
+        </w:rPr>
+      </w:pPr>
+      <w:r>
+        <w:rPr>
+          <w:b/>
+          <w:bCs/>
           <w:sz w:val="24"/>
-          <w:szCs w:val="24"/>
-        </w:rPr>
-        <w:t>SAGA:</w:t>
-      </w:r>
-      <w:r>
-        <w:br/>
-      </w:r>
-      <w:r>
-        <w:br/>
-      </w:r>
-      <w:r>
-        <w:rPr/>
-        <w:t>O Saga auxilia na administração da consistência dos dados entre os microsserviços através de suas transações para atualizar cada serviço que estiver inscrito em seus eventos</w:t>
-      </w:r>
-      <w:r>
-        <w:rPr/>
-        <w:t xml:space="preserve">, eles </w:t>
-      </w:r>
-      <w:r>
-        <w:rPr/>
-        <w:t>receberão mensagens com qualquer tipo de informação.</w:t>
-      </w:r>
-      <w:r>
-        <w:rPr/>
-        <w:t xml:space="preserve"> </w:t>
-      </w:r>
-      <w:r>
-        <w:rPr/>
-        <w:t>Essas transações</w:t>
-      </w:r>
-      <w:r>
-        <w:rPr/>
-        <w:t xml:space="preserve"> devem seguir o acrônimo: </w:t>
-      </w:r>
-      <w:r>
-        <w:rPr>
-          <w:b w:val="1"/>
-          <w:bCs w:val="1"/>
-        </w:rPr>
-        <w:t>ACID</w:t>
-      </w:r>
-      <w:r>
-        <w:rPr/>
-        <w:t xml:space="preserve"> (atômicas, consistentes, isolada</w:t>
-      </w:r>
-      <w:r>
-        <w:rPr/>
-        <w:t>s</w:t>
-      </w:r>
-      <w:r>
-        <w:rPr/>
-        <w:t xml:space="preserve"> e duráveis)</w:t>
-      </w:r>
-      <w:r>
-        <w:rPr/>
-        <w:t>.</w:t>
-      </w:r>
-      <w:r>
-        <w:rPr/>
-        <w:t xml:space="preserve"> </w:t>
-      </w:r>
-      <w:r>
-        <w:rPr/>
-        <w:t>Uma das grandes vantagens de utilizar o Saga é que caso uma transição falhar, irá compensar as anteriores desfazendo-as.</w:t>
-      </w:r>
-      <w:r>
-        <w:rPr/>
-        <w:t xml:space="preserve"> </w:t>
-      </w:r>
-      <w:r>
-        <w:rPr/>
-        <w:t>Existe</w:t>
-      </w:r>
-      <w:r>
-        <w:rPr/>
-        <w:t>m</w:t>
-      </w:r>
-      <w:r>
-        <w:rPr/>
-        <w:t xml:space="preserve"> duas formas de trabalhar com Saga: </w:t>
-      </w:r>
-      <w:r>
-        <w:rPr>
-          <w:b w:val="1"/>
-          <w:bCs w:val="1"/>
-        </w:rPr>
-        <w:t>Coreografia</w:t>
-      </w:r>
-      <w:r>
-        <w:rPr/>
-        <w:t xml:space="preserve"> e </w:t>
-      </w:r>
-      <w:r>
-        <w:rPr>
-          <w:b w:val="1"/>
-          <w:bCs w:val="1"/>
-        </w:rPr>
-        <w:t>Orquestração</w:t>
-      </w:r>
-      <w:r>
-        <w:rPr/>
-        <w:t>.</w:t>
+          <w:szCs w:val="28"/>
+        </w:rPr>
+        <w:t>API COMPOSITION</w:t>
+      </w:r>
+      <w:r>
+        <w:rPr>
+          <w:b/>
+          <w:bCs/>
+          <w:sz w:val="24"/>
+          <w:szCs w:val="28"/>
+        </w:rPr>
+        <w:t>:</w:t>
       </w:r>
     </w:p>
     <w:p>
       <w:pPr>
-        <w:pStyle w:val="PargrafodaLista"/>
         <w:spacing w:after="160" w:line="259" w:lineRule="auto"/>
-        <w:ind w:firstLine="0"/>
-      </w:pPr>
+        <w:ind w:left="0" w:firstLine="0"/>
+      </w:pPr>
+      <w:r>
+        <w:t xml:space="preserve">Esse pattern trabalha na camada mais próxima do banco de dados, fazendo a junção dos dados na memória dos microsserviços envolvidos. Utiliza da sua simplicidade para fazer a consulta dos dados nos bancos, porém, o programador deve ficar atento </w:t>
+      </w:r>
+      <w:r>
+        <w:t>com os dados sensíveis da aplicação</w:t>
+      </w:r>
+      <w:r>
+        <w:t>, podendo prejudicar o usuário final.</w:t>
+      </w:r>
     </w:p>
     <w:p>
       <w:pPr>
         <w:spacing w:after="160" w:line="259" w:lineRule="auto"/>
         <w:ind w:left="0" w:firstLine="0"/>
+        <w:rPr>
+          <w:b/>
+          <w:bCs/>
+          <w:sz w:val="24"/>
+          <w:szCs w:val="28"/>
+        </w:rPr>
       </w:pPr>
       <w:r>
         <w:rPr>
           <w:noProof/>
         </w:rPr>
         <w:drawing>
-          <wp:anchor distT="0" distB="0" distL="114300" distR="114300" simplePos="0" relativeHeight="251659264" behindDoc="0" locked="0" layoutInCell="1" allowOverlap="1" wp14:anchorId="087F5587" wp14:editId="1C4847DE">
+          <wp:anchor distT="0" distB="0" distL="114300" distR="114300" simplePos="0" relativeHeight="251659264" behindDoc="0" locked="0" layoutInCell="1" allowOverlap="1" wp14:anchorId="7462B892" wp14:editId="2D25A070">
             <wp:simplePos x="0" y="0"/>
             <wp:positionH relativeFrom="margin">
-              <wp:posOffset>948055</wp:posOffset>
+              <wp:posOffset>1356360</wp:posOffset>
             </wp:positionH>
             <wp:positionV relativeFrom="paragraph">
-              <wp:posOffset>40971</wp:posOffset>
+              <wp:posOffset>244861</wp:posOffset>
             </wp:positionV>
-            <wp:extent cx="5236210" cy="1558290"/>
-            <wp:effectExtent l="0" t="0" r="2540" b="3810"/>
+            <wp:extent cx="4421626" cy="2981739"/>
+            <wp:effectExtent l="0" t="0" r="0" b="9525"/>
             <wp:wrapNone/>
-            <wp:docPr id="2" name="Imagem 2"/>
+            <wp:docPr id="6" name="Imagem 6"/>
             <wp:cNvGraphicFramePr>
               <a:graphicFrameLocks xmlns:a="http://schemas.openxmlformats.org/drawingml/2006/main" noChangeAspect="1"/>
             </wp:cNvGraphicFramePr>
@@ -1487,7 +997,7 @@
                   <pic:spPr bwMode="auto">
                     <a:xfrm>
                       <a:off x="0" y="0"/>
-                      <a:ext cx="5236210" cy="1558290"/>
+                      <a:ext cx="4421626" cy="2981739"/>
                     </a:xfrm>
                     <a:prstGeom prst="rect">
                       <a:avLst/>
@@ -1509,228 +1019,29 @@
           </wp:anchor>
         </w:drawing>
       </w:r>
-      <w:r>
-        <w:rPr>
-          <w:noProof/>
-        </w:rPr>
-        <w:drawing>
-          <wp:anchor distT="0" distB="0" distL="114300" distR="114300" simplePos="0" relativeHeight="251660288" behindDoc="0" locked="0" layoutInCell="1" allowOverlap="1" wp14:anchorId="20DCAF48" wp14:editId="0277B08F">
-            <wp:simplePos x="0" y="0"/>
-            <wp:positionH relativeFrom="margin">
-              <wp:align>left</wp:align>
-            </wp:positionH>
-            <wp:positionV relativeFrom="paragraph">
-              <wp:posOffset>1672314</wp:posOffset>
-            </wp:positionV>
-            <wp:extent cx="3164619" cy="1969062"/>
-            <wp:effectExtent l="0" t="0" r="0" b="0"/>
-            <wp:wrapNone/>
-            <wp:docPr id="3" name="Imagem 3"/>
-            <wp:cNvGraphicFramePr>
-              <a:graphicFrameLocks xmlns:a="http://schemas.openxmlformats.org/drawingml/2006/main" noChangeAspect="1"/>
-            </wp:cNvGraphicFramePr>
-            <a:graphic xmlns:a="http://schemas.openxmlformats.org/drawingml/2006/main">
-              <a:graphicData uri="http://schemas.openxmlformats.org/drawingml/2006/picture">
-                <pic:pic xmlns:pic="http://schemas.openxmlformats.org/drawingml/2006/picture">
-                  <pic:nvPicPr>
-                    <pic:cNvPr id="0" name="Picture 5"/>
-                    <pic:cNvPicPr>
-                      <a:picLocks noChangeAspect="1" noChangeArrowheads="1"/>
-                    </pic:cNvPicPr>
-                  </pic:nvPicPr>
-                  <pic:blipFill rotWithShape="1">
-                    <a:blip r:embed="rId13">
-                      <a:extLst>
-                        <a:ext uri="{28A0092B-C50C-407E-A947-70E740481C1C}">
-                          <a14:useLocalDpi xmlns:a14="http://schemas.microsoft.com/office/drawing/2010/main" val="0"/>
-                        </a:ext>
-                      </a:extLst>
-                    </a:blip>
-                    <a:srcRect l="14530"/>
-                    <a:stretch/>
-                  </pic:blipFill>
-                  <pic:spPr bwMode="auto">
-                    <a:xfrm>
-                      <a:off x="0" y="0"/>
-                      <a:ext cx="3193439" cy="1986994"/>
-                    </a:xfrm>
-                    <a:prstGeom prst="rect">
-                      <a:avLst/>
-                    </a:prstGeom>
-                    <a:noFill/>
-                    <a:ln>
-                      <a:noFill/>
-                    </a:ln>
-                    <a:extLst>
-                      <a:ext uri="{53640926-AAD7-44D8-BBD7-CCE9431645EC}">
-                        <a14:shadowObscured xmlns:a14="http://schemas.microsoft.com/office/drawing/2010/main"/>
-                      </a:ext>
-                    </a:extLst>
-                  </pic:spPr>
-                </pic:pic>
-              </a:graphicData>
-            </a:graphic>
-            <wp14:sizeRelH relativeFrom="margin">
-              <wp14:pctWidth>0</wp14:pctWidth>
-            </wp14:sizeRelH>
-            <wp14:sizeRelV relativeFrom="margin">
-              <wp14:pctHeight>0</wp14:pctHeight>
-            </wp14:sizeRelV>
-          </wp:anchor>
-        </w:drawing>
-      </w:r>
-      <w:r>
-        <w:rPr>
-          <w:noProof/>
-        </w:rPr>
-        <w:drawing>
-          <wp:anchor distT="0" distB="0" distL="114300" distR="114300" simplePos="0" relativeHeight="251661312" behindDoc="0" locked="0" layoutInCell="1" allowOverlap="1" wp14:anchorId="628C862B" wp14:editId="1772BD4F">
-            <wp:simplePos x="0" y="0"/>
-            <wp:positionH relativeFrom="margin">
-              <wp:posOffset>3343626</wp:posOffset>
-            </wp:positionH>
-            <wp:positionV relativeFrom="paragraph">
-              <wp:posOffset>1712623</wp:posOffset>
-            </wp:positionV>
-            <wp:extent cx="3782068" cy="1932167"/>
-            <wp:effectExtent l="0" t="0" r="0" b="0"/>
-            <wp:wrapNone/>
-            <wp:docPr id="4" name="Imagem 4"/>
-            <wp:cNvGraphicFramePr>
-              <a:graphicFrameLocks xmlns:a="http://schemas.openxmlformats.org/drawingml/2006/main" noChangeAspect="1"/>
-            </wp:cNvGraphicFramePr>
-            <a:graphic xmlns:a="http://schemas.openxmlformats.org/drawingml/2006/main">
-              <a:graphicData uri="http://schemas.openxmlformats.org/drawingml/2006/picture">
-                <pic:pic xmlns:pic="http://schemas.openxmlformats.org/drawingml/2006/picture">
-                  <pic:nvPicPr>
-                    <pic:cNvPr id="0" name="Picture 7"/>
-                    <pic:cNvPicPr>
-                      <a:picLocks noChangeAspect="1" noChangeArrowheads="1"/>
-                    </pic:cNvPicPr>
-                  </pic:nvPicPr>
-                  <pic:blipFill rotWithShape="1">
-                    <a:blip r:embed="rId14">
-                      <a:extLst>
-                        <a:ext uri="{28A0092B-C50C-407E-A947-70E740481C1C}">
-                          <a14:useLocalDpi xmlns:a14="http://schemas.microsoft.com/office/drawing/2010/main" val="0"/>
-                        </a:ext>
-                      </a:extLst>
-                    </a:blip>
-                    <a:srcRect l="16953"/>
-                    <a:stretch/>
-                  </pic:blipFill>
-                  <pic:spPr bwMode="auto">
-                    <a:xfrm>
-                      <a:off x="0" y="0"/>
-                      <a:ext cx="3793087" cy="1937796"/>
-                    </a:xfrm>
-                    <a:prstGeom prst="rect">
-                      <a:avLst/>
-                    </a:prstGeom>
-                    <a:noFill/>
-                    <a:ln>
-                      <a:noFill/>
-                    </a:ln>
-                    <a:extLst>
-                      <a:ext uri="{53640926-AAD7-44D8-BBD7-CCE9431645EC}">
-                        <a14:shadowObscured xmlns:a14="http://schemas.microsoft.com/office/drawing/2010/main"/>
-                      </a:ext>
-                    </a:extLst>
-                  </pic:spPr>
-                </pic:pic>
-              </a:graphicData>
-            </a:graphic>
-            <wp14:sizeRelH relativeFrom="margin">
-              <wp14:pctWidth>0</wp14:pctWidth>
-            </wp14:sizeRelH>
-            <wp14:sizeRelV relativeFrom="margin">
-              <wp14:pctHeight>0</wp14:pctHeight>
-            </wp14:sizeRelV>
-          </wp:anchor>
-        </w:drawing>
-      </w:r>
     </w:p>
     <w:p>
       <w:pPr>
+        <w:shd w:val="clear" w:color="auto" w:fill="FFFFFF"/>
+        <w:spacing w:before="100" w:beforeAutospacing="1" w:after="100" w:afterAutospacing="1" w:line="240" w:lineRule="auto"/>
+        <w:ind w:left="0" w:firstLine="0"/>
+        <w:rPr>
+          <w:rFonts w:ascii="Helvetica" w:eastAsia="Times New Roman" w:hAnsi="Helvetica" w:cs="Helvetica"/>
+          <w:color w:val="333333"/>
+          <w:sz w:val="21"/>
+          <w:szCs w:val="21"/>
+        </w:rPr>
+      </w:pPr>
+    </w:p>
+    <w:p>
+      <w:pPr>
         <w:spacing w:after="160" w:line="259" w:lineRule="auto"/>
         <w:ind w:left="0" w:firstLine="0"/>
       </w:pPr>
     </w:p>
-    <w:p>
-      <w:pPr>
-        <w:pStyle w:val="Normal"/>
-        <w:spacing w:after="160" w:line="259" w:lineRule="auto"/>
-        <w:ind w:left="0" w:firstLine="0"/>
-      </w:pPr>
-      <w:r>
-        <w:rPr/>
-        <w:t xml:space="preserve">Concluímos que o </w:t>
-      </w:r>
-      <w:proofErr w:type="spellStart"/>
-      <w:r>
-        <w:rPr/>
-        <w:t>Facade</w:t>
-      </w:r>
-      <w:proofErr w:type="spellEnd"/>
-      <w:r>
-        <w:rPr/>
-        <w:t xml:space="preserve"> em alguns momentos acaba se</w:t>
-      </w:r>
-      <w:r>
-        <w:rPr/>
-        <w:t>ndo</w:t>
-      </w:r>
-      <w:r>
-        <w:rPr/>
-        <w:t xml:space="preserve"> refém de muitas dependências e a escalabilidade do projeto é prejudicada.</w:t>
-      </w:r>
-      <w:r>
-        <w:rPr/>
-        <w:t xml:space="preserve"> </w:t>
-      </w:r>
-      <w:r>
-        <w:rPr/>
-        <w:t xml:space="preserve">Por este motivo, escolhemos o Saga que </w:t>
-      </w:r>
-      <w:r>
-        <w:rPr/>
-        <w:t>administra</w:t>
-      </w:r>
-      <w:r>
-        <w:rPr/>
-        <w:t xml:space="preserve"> de uma forma menos centralizada </w:t>
-      </w:r>
-      <w:r>
-        <w:rPr/>
-        <w:t>e trabalha com eventos.</w:t>
-      </w:r>
-      <w:r>
-        <w:rPr/>
-        <w:t xml:space="preserve"> </w:t>
-      </w:r>
-      <w:r>
-        <w:rPr/>
-        <w:t xml:space="preserve">Utilizaremos a maneira de </w:t>
-      </w:r>
-      <w:r>
-        <w:rPr>
-          <w:b w:val="1"/>
-          <w:bCs w:val="1"/>
-        </w:rPr>
-        <w:t>Coreografia</w:t>
-      </w:r>
-      <w:r>
-        <w:rPr/>
-        <w:t xml:space="preserve"> disponibilizada pelo Saga</w:t>
-      </w:r>
-      <w:r>
-        <w:rPr/>
-        <w:t>, pois irá se adaptar melhor no projeto.</w:t>
-      </w:r>
-    </w:p>
     <w:sectPr>
-      <w:headerReference w:type="default" r:id="rId15"/>
-      <w:pgSz w:w="11906" w:h="16838" w:orient="portrait"/>
+      <w:headerReference w:type="default" r:id="rId13"/>
+      <w:pgSz w:w="11906" w:h="16838"/>
       <w:pgMar w:top="647" w:right="310" w:bottom="718" w:left="360" w:header="720" w:footer="720" w:gutter="0"/>
       <w:cols w:space="720"/>
     </w:sectPr>
@@ -1802,19 +1113,616 @@
 </file>
 
 <file path=word/intelligence2.xml><?xml version="1.0" encoding="utf-8"?>
-<int2:intelligence xmlns:int2="http://schemas.microsoft.com/office/intelligence/2020/intelligence">
+<int2:intelligence xmlns:int2="http://schemas.microsoft.com/office/intelligence/2020/intelligence" xmlns:oel="http://schemas.microsoft.com/office/2019/extlst">
   <int2:observations>
     <int2:textHash int2:hashCode="SThUT8JIqi9r26" int2:id="pt3weEGX">
-      <int2:state int2:type="LegacyProofing" int2:value="Rejected"/>
+      <int2:state int2:value="Rejected" int2:type="LegacyProofing"/>
     </int2:textHash>
   </int2:observations>
   <int2:intelligenceSettings/>
+  <int2:onDemandWorkflows/>
 </int2:intelligence>
 </file>
 
 <file path=word/numbering.xml><?xml version="1.0" encoding="utf-8"?>
 <w:numbering xmlns:wpc="http://schemas.microsoft.com/office/word/2010/wordprocessingCanvas" xmlns:cx="http://schemas.microsoft.com/office/drawing/2014/chartex" xmlns:cx1="http://schemas.microsoft.com/office/drawing/2015/9/8/chartex" xmlns:cx2="http://schemas.microsoft.com/office/drawing/2015/10/21/chartex" xmlns:cx3="http://schemas.microsoft.com/office/drawing/2016/5/9/chartex" xmlns:cx4="http://schemas.microsoft.com/office/drawing/2016/5/10/chartex" xmlns:cx5="http://schemas.microsoft.com/office/drawing/2016/5/11/chartex" xmlns:cx6="http://schemas.microsoft.com/office/drawing/2016/5/12/chartex" xmlns:cx7="http://schemas.microsoft.com/office/drawing/2016/5/13/chartex" xmlns:cx8="http://schemas.microsoft.com/office/drawing/2016/5/14/chartex" xmlns:mc="http://schemas.openxmlformats.org/markup-compatibility/2006" xmlns:aink="http://schemas.microsoft.com/office/drawing/2016/ink" xmlns:am3d="http://schemas.microsoft.com/office/drawing/2017/model3d" xmlns:o="urn:schemas-microsoft-com:office:office" xmlns:oel="http://schemas.microsoft.com/office/2019/extlst" xmlns:r="http://schemas.openxmlformats.org/officeDocument/2006/relationships" xmlns:m="http://schemas.openxmlformats.org/officeDocument/2006/math" xmlns:v="urn:schemas-microsoft-com:vml" xmlns:wp14="http://schemas.microsoft.com/office/word/2010/wordprocessingDrawing" xmlns:wp="http://schemas.openxmlformats.org/drawingml/2006/wordprocessingDrawing" xmlns:w10="urn:schemas-microsoft-com:office:word" xmlns:w="http://schemas.openxmlformats.org/wordprocessingml/2006/main" xmlns:w14="http://schemas.microsoft.com/office/word/2010/wordml" xmlns:w15="http://schemas.microsoft.com/office/word/2012/wordml" xmlns:w16cex="http://schemas.microsoft.com/office/word/2018/wordml/cex" xmlns:w16cid="http://schemas.microsoft.com/office/word/2016/wordml/cid" xmlns:w16="http://schemas.microsoft.com/office/word/2018/wordml" xmlns:w16sdtdh="http://schemas.microsoft.com/office/word/2020/wordml/sdtdatahash" xmlns:w16se="http://schemas.microsoft.com/office/word/2015/wordml/symex" xmlns:wpg="http://schemas.microsoft.com/office/word/2010/wordprocessingGroup" xmlns:wpi="http://schemas.microsoft.com/office/word/2010/wordprocessingInk" xmlns:wne="http://schemas.microsoft.com/office/word/2006/wordml" xmlns:wps="http://schemas.microsoft.com/office/word/2010/wordprocessingShape" mc:Ignorable="w14 w15 w16se w16cid w16 w16cex w16sdtdh wp14">
   <w:abstractNum w:abstractNumId="0" w15:restartNumberingAfterBreak="0">
+    <w:nsid w:val="1C8C55E0"/>
+    <w:multiLevelType w:val="multilevel"/>
+    <w:tmpl w:val="8842E8D6"/>
+    <w:lvl w:ilvl="0">
+      <w:start w:val="1"/>
+      <w:numFmt w:val="bullet"/>
+      <w:lvlText w:val=""/>
+      <w:lvlJc w:val="left"/>
+      <w:pPr>
+        <w:tabs>
+          <w:tab w:val="num" w:pos="720"/>
+        </w:tabs>
+        <w:ind w:left="720" w:hanging="360"/>
+      </w:pPr>
+      <w:rPr>
+        <w:rFonts w:ascii="Symbol" w:hAnsi="Symbol" w:hint="default"/>
+        <w:sz w:val="20"/>
+      </w:rPr>
+    </w:lvl>
+    <w:lvl w:ilvl="1" w:tentative="1">
+      <w:start w:val="1"/>
+      <w:numFmt w:val="bullet"/>
+      <w:lvlText w:val="o"/>
+      <w:lvlJc w:val="left"/>
+      <w:pPr>
+        <w:tabs>
+          <w:tab w:val="num" w:pos="1440"/>
+        </w:tabs>
+        <w:ind w:left="1440" w:hanging="360"/>
+      </w:pPr>
+      <w:rPr>
+        <w:rFonts w:ascii="Courier New" w:hAnsi="Courier New" w:hint="default"/>
+        <w:sz w:val="20"/>
+      </w:rPr>
+    </w:lvl>
+    <w:lvl w:ilvl="2" w:tentative="1">
+      <w:start w:val="1"/>
+      <w:numFmt w:val="bullet"/>
+      <w:lvlText w:val=""/>
+      <w:lvlJc w:val="left"/>
+      <w:pPr>
+        <w:tabs>
+          <w:tab w:val="num" w:pos="2160"/>
+        </w:tabs>
+        <w:ind w:left="2160" w:hanging="360"/>
+      </w:pPr>
+      <w:rPr>
+        <w:rFonts w:ascii="Wingdings" w:hAnsi="Wingdings" w:hint="default"/>
+        <w:sz w:val="20"/>
+      </w:rPr>
+    </w:lvl>
+    <w:lvl w:ilvl="3" w:tentative="1">
+      <w:start w:val="1"/>
+      <w:numFmt w:val="bullet"/>
+      <w:lvlText w:val=""/>
+      <w:lvlJc w:val="left"/>
+      <w:pPr>
+        <w:tabs>
+          <w:tab w:val="num" w:pos="2880"/>
+        </w:tabs>
+        <w:ind w:left="2880" w:hanging="360"/>
+      </w:pPr>
+      <w:rPr>
+        <w:rFonts w:ascii="Wingdings" w:hAnsi="Wingdings" w:hint="default"/>
+        <w:sz w:val="20"/>
+      </w:rPr>
+    </w:lvl>
+    <w:lvl w:ilvl="4" w:tentative="1">
+      <w:start w:val="1"/>
+      <w:numFmt w:val="bullet"/>
+      <w:lvlText w:val=""/>
+      <w:lvlJc w:val="left"/>
+      <w:pPr>
+        <w:tabs>
+          <w:tab w:val="num" w:pos="3600"/>
+        </w:tabs>
+        <w:ind w:left="3600" w:hanging="360"/>
+      </w:pPr>
+      <w:rPr>
+        <w:rFonts w:ascii="Wingdings" w:hAnsi="Wingdings" w:hint="default"/>
+        <w:sz w:val="20"/>
+      </w:rPr>
+    </w:lvl>
+    <w:lvl w:ilvl="5" w:tentative="1">
+      <w:start w:val="1"/>
+      <w:numFmt w:val="bullet"/>
+      <w:lvlText w:val=""/>
+      <w:lvlJc w:val="left"/>
+      <w:pPr>
+        <w:tabs>
+          <w:tab w:val="num" w:pos="4320"/>
+        </w:tabs>
+        <w:ind w:left="4320" w:hanging="360"/>
+      </w:pPr>
+      <w:rPr>
+        <w:rFonts w:ascii="Wingdings" w:hAnsi="Wingdings" w:hint="default"/>
+        <w:sz w:val="20"/>
+      </w:rPr>
+    </w:lvl>
+    <w:lvl w:ilvl="6" w:tentative="1">
+      <w:start w:val="1"/>
+      <w:numFmt w:val="bullet"/>
+      <w:lvlText w:val=""/>
+      <w:lvlJc w:val="left"/>
+      <w:pPr>
+        <w:tabs>
+          <w:tab w:val="num" w:pos="5040"/>
+        </w:tabs>
+        <w:ind w:left="5040" w:hanging="360"/>
+      </w:pPr>
+      <w:rPr>
+        <w:rFonts w:ascii="Wingdings" w:hAnsi="Wingdings" w:hint="default"/>
+        <w:sz w:val="20"/>
+      </w:rPr>
+    </w:lvl>
+    <w:lvl w:ilvl="7" w:tentative="1">
+      <w:start w:val="1"/>
+      <w:numFmt w:val="bullet"/>
+      <w:lvlText w:val=""/>
+      <w:lvlJc w:val="left"/>
+      <w:pPr>
+        <w:tabs>
+          <w:tab w:val="num" w:pos="5760"/>
+        </w:tabs>
+        <w:ind w:left="5760" w:hanging="360"/>
+      </w:pPr>
+      <w:rPr>
+        <w:rFonts w:ascii="Wingdings" w:hAnsi="Wingdings" w:hint="default"/>
+        <w:sz w:val="20"/>
+      </w:rPr>
+    </w:lvl>
+    <w:lvl w:ilvl="8" w:tentative="1">
+      <w:start w:val="1"/>
+      <w:numFmt w:val="bullet"/>
+      <w:lvlText w:val=""/>
+      <w:lvlJc w:val="left"/>
+      <w:pPr>
+        <w:tabs>
+          <w:tab w:val="num" w:pos="6480"/>
+        </w:tabs>
+        <w:ind w:left="6480" w:hanging="360"/>
+      </w:pPr>
+      <w:rPr>
+        <w:rFonts w:ascii="Wingdings" w:hAnsi="Wingdings" w:hint="default"/>
+        <w:sz w:val="20"/>
+      </w:rPr>
+    </w:lvl>
+  </w:abstractNum>
+  <w:abstractNum w:abstractNumId="1" w15:restartNumberingAfterBreak="0">
+    <w:nsid w:val="1ED75481"/>
+    <w:multiLevelType w:val="multilevel"/>
+    <w:tmpl w:val="4D029A04"/>
+    <w:lvl w:ilvl="0">
+      <w:start w:val="1"/>
+      <w:numFmt w:val="bullet"/>
+      <w:lvlText w:val=""/>
+      <w:lvlJc w:val="left"/>
+      <w:pPr>
+        <w:tabs>
+          <w:tab w:val="num" w:pos="720"/>
+        </w:tabs>
+        <w:ind w:left="720" w:hanging="360"/>
+      </w:pPr>
+      <w:rPr>
+        <w:rFonts w:ascii="Symbol" w:hAnsi="Symbol" w:hint="default"/>
+        <w:sz w:val="20"/>
+      </w:rPr>
+    </w:lvl>
+    <w:lvl w:ilvl="1" w:tentative="1">
+      <w:start w:val="1"/>
+      <w:numFmt w:val="bullet"/>
+      <w:lvlText w:val="o"/>
+      <w:lvlJc w:val="left"/>
+      <w:pPr>
+        <w:tabs>
+          <w:tab w:val="num" w:pos="1440"/>
+        </w:tabs>
+        <w:ind w:left="1440" w:hanging="360"/>
+      </w:pPr>
+      <w:rPr>
+        <w:rFonts w:ascii="Courier New" w:hAnsi="Courier New" w:hint="default"/>
+        <w:sz w:val="20"/>
+      </w:rPr>
+    </w:lvl>
+    <w:lvl w:ilvl="2" w:tentative="1">
+      <w:start w:val="1"/>
+      <w:numFmt w:val="bullet"/>
+      <w:lvlText w:val=""/>
+      <w:lvlJc w:val="left"/>
+      <w:pPr>
+        <w:tabs>
+          <w:tab w:val="num" w:pos="2160"/>
+        </w:tabs>
+        <w:ind w:left="2160" w:hanging="360"/>
+      </w:pPr>
+      <w:rPr>
+        <w:rFonts w:ascii="Wingdings" w:hAnsi="Wingdings" w:hint="default"/>
+        <w:sz w:val="20"/>
+      </w:rPr>
+    </w:lvl>
+    <w:lvl w:ilvl="3" w:tentative="1">
+      <w:start w:val="1"/>
+      <w:numFmt w:val="bullet"/>
+      <w:lvlText w:val=""/>
+      <w:lvlJc w:val="left"/>
+      <w:pPr>
+        <w:tabs>
+          <w:tab w:val="num" w:pos="2880"/>
+        </w:tabs>
+        <w:ind w:left="2880" w:hanging="360"/>
+      </w:pPr>
+      <w:rPr>
+        <w:rFonts w:ascii="Wingdings" w:hAnsi="Wingdings" w:hint="default"/>
+        <w:sz w:val="20"/>
+      </w:rPr>
+    </w:lvl>
+    <w:lvl w:ilvl="4" w:tentative="1">
+      <w:start w:val="1"/>
+      <w:numFmt w:val="bullet"/>
+      <w:lvlText w:val=""/>
+      <w:lvlJc w:val="left"/>
+      <w:pPr>
+        <w:tabs>
+          <w:tab w:val="num" w:pos="3600"/>
+        </w:tabs>
+        <w:ind w:left="3600" w:hanging="360"/>
+      </w:pPr>
+      <w:rPr>
+        <w:rFonts w:ascii="Wingdings" w:hAnsi="Wingdings" w:hint="default"/>
+        <w:sz w:val="20"/>
+      </w:rPr>
+    </w:lvl>
+    <w:lvl w:ilvl="5" w:tentative="1">
+      <w:start w:val="1"/>
+      <w:numFmt w:val="bullet"/>
+      <w:lvlText w:val=""/>
+      <w:lvlJc w:val="left"/>
+      <w:pPr>
+        <w:tabs>
+          <w:tab w:val="num" w:pos="4320"/>
+        </w:tabs>
+        <w:ind w:left="4320" w:hanging="360"/>
+      </w:pPr>
+      <w:rPr>
+        <w:rFonts w:ascii="Wingdings" w:hAnsi="Wingdings" w:hint="default"/>
+        <w:sz w:val="20"/>
+      </w:rPr>
+    </w:lvl>
+    <w:lvl w:ilvl="6" w:tentative="1">
+      <w:start w:val="1"/>
+      <w:numFmt w:val="bullet"/>
+      <w:lvlText w:val=""/>
+      <w:lvlJc w:val="left"/>
+      <w:pPr>
+        <w:tabs>
+          <w:tab w:val="num" w:pos="5040"/>
+        </w:tabs>
+        <w:ind w:left="5040" w:hanging="360"/>
+      </w:pPr>
+      <w:rPr>
+        <w:rFonts w:ascii="Wingdings" w:hAnsi="Wingdings" w:hint="default"/>
+        <w:sz w:val="20"/>
+      </w:rPr>
+    </w:lvl>
+    <w:lvl w:ilvl="7" w:tentative="1">
+      <w:start w:val="1"/>
+      <w:numFmt w:val="bullet"/>
+      <w:lvlText w:val=""/>
+      <w:lvlJc w:val="left"/>
+      <w:pPr>
+        <w:tabs>
+          <w:tab w:val="num" w:pos="5760"/>
+        </w:tabs>
+        <w:ind w:left="5760" w:hanging="360"/>
+      </w:pPr>
+      <w:rPr>
+        <w:rFonts w:ascii="Wingdings" w:hAnsi="Wingdings" w:hint="default"/>
+        <w:sz w:val="20"/>
+      </w:rPr>
+    </w:lvl>
+    <w:lvl w:ilvl="8" w:tentative="1">
+      <w:start w:val="1"/>
+      <w:numFmt w:val="bullet"/>
+      <w:lvlText w:val=""/>
+      <w:lvlJc w:val="left"/>
+      <w:pPr>
+        <w:tabs>
+          <w:tab w:val="num" w:pos="6480"/>
+        </w:tabs>
+        <w:ind w:left="6480" w:hanging="360"/>
+      </w:pPr>
+      <w:rPr>
+        <w:rFonts w:ascii="Wingdings" w:hAnsi="Wingdings" w:hint="default"/>
+        <w:sz w:val="20"/>
+      </w:rPr>
+    </w:lvl>
+  </w:abstractNum>
+  <w:abstractNum w:abstractNumId="2" w15:restartNumberingAfterBreak="0">
+    <w:nsid w:val="22A55C86"/>
+    <w:multiLevelType w:val="multilevel"/>
+    <w:tmpl w:val="A0D8046A"/>
+    <w:lvl w:ilvl="0">
+      <w:start w:val="1"/>
+      <w:numFmt w:val="bullet"/>
+      <w:lvlText w:val=""/>
+      <w:lvlJc w:val="left"/>
+      <w:pPr>
+        <w:tabs>
+          <w:tab w:val="num" w:pos="720"/>
+        </w:tabs>
+        <w:ind w:left="720" w:hanging="360"/>
+      </w:pPr>
+      <w:rPr>
+        <w:rFonts w:ascii="Symbol" w:hAnsi="Symbol" w:hint="default"/>
+        <w:sz w:val="20"/>
+      </w:rPr>
+    </w:lvl>
+    <w:lvl w:ilvl="1" w:tentative="1">
+      <w:start w:val="1"/>
+      <w:numFmt w:val="bullet"/>
+      <w:lvlText w:val="o"/>
+      <w:lvlJc w:val="left"/>
+      <w:pPr>
+        <w:tabs>
+          <w:tab w:val="num" w:pos="1440"/>
+        </w:tabs>
+        <w:ind w:left="1440" w:hanging="360"/>
+      </w:pPr>
+      <w:rPr>
+        <w:rFonts w:ascii="Courier New" w:hAnsi="Courier New" w:hint="default"/>
+        <w:sz w:val="20"/>
+      </w:rPr>
+    </w:lvl>
+    <w:lvl w:ilvl="2" w:tentative="1">
+      <w:start w:val="1"/>
+      <w:numFmt w:val="bullet"/>
+      <w:lvlText w:val=""/>
+      <w:lvlJc w:val="left"/>
+      <w:pPr>
+        <w:tabs>
+          <w:tab w:val="num" w:pos="2160"/>
+        </w:tabs>
+        <w:ind w:left="2160" w:hanging="360"/>
+      </w:pPr>
+      <w:rPr>
+        <w:rFonts w:ascii="Wingdings" w:hAnsi="Wingdings" w:hint="default"/>
+        <w:sz w:val="20"/>
+      </w:rPr>
+    </w:lvl>
+    <w:lvl w:ilvl="3" w:tentative="1">
+      <w:start w:val="1"/>
+      <w:numFmt w:val="bullet"/>
+      <w:lvlText w:val=""/>
+      <w:lvlJc w:val="left"/>
+      <w:pPr>
+        <w:tabs>
+          <w:tab w:val="num" w:pos="2880"/>
+        </w:tabs>
+        <w:ind w:left="2880" w:hanging="360"/>
+      </w:pPr>
+      <w:rPr>
+        <w:rFonts w:ascii="Wingdings" w:hAnsi="Wingdings" w:hint="default"/>
+        <w:sz w:val="20"/>
+      </w:rPr>
+    </w:lvl>
+    <w:lvl w:ilvl="4" w:tentative="1">
+      <w:start w:val="1"/>
+      <w:numFmt w:val="bullet"/>
+      <w:lvlText w:val=""/>
+      <w:lvlJc w:val="left"/>
+      <w:pPr>
+        <w:tabs>
+          <w:tab w:val="num" w:pos="3600"/>
+        </w:tabs>
+        <w:ind w:left="3600" w:hanging="360"/>
+      </w:pPr>
+      <w:rPr>
+        <w:rFonts w:ascii="Wingdings" w:hAnsi="Wingdings" w:hint="default"/>
+        <w:sz w:val="20"/>
+      </w:rPr>
+    </w:lvl>
+    <w:lvl w:ilvl="5" w:tentative="1">
+      <w:start w:val="1"/>
+      <w:numFmt w:val="bullet"/>
+      <w:lvlText w:val=""/>
+      <w:lvlJc w:val="left"/>
+      <w:pPr>
+        <w:tabs>
+          <w:tab w:val="num" w:pos="4320"/>
+        </w:tabs>
+        <w:ind w:left="4320" w:hanging="360"/>
+      </w:pPr>
+      <w:rPr>
+        <w:rFonts w:ascii="Wingdings" w:hAnsi="Wingdings" w:hint="default"/>
+        <w:sz w:val="20"/>
+      </w:rPr>
+    </w:lvl>
+    <w:lvl w:ilvl="6" w:tentative="1">
+      <w:start w:val="1"/>
+      <w:numFmt w:val="bullet"/>
+      <w:lvlText w:val=""/>
+      <w:lvlJc w:val="left"/>
+      <w:pPr>
+        <w:tabs>
+          <w:tab w:val="num" w:pos="5040"/>
+        </w:tabs>
+        <w:ind w:left="5040" w:hanging="360"/>
+      </w:pPr>
+      <w:rPr>
+        <w:rFonts w:ascii="Wingdings" w:hAnsi="Wingdings" w:hint="default"/>
+        <w:sz w:val="20"/>
+      </w:rPr>
+    </w:lvl>
+    <w:lvl w:ilvl="7" w:tentative="1">
+      <w:start w:val="1"/>
+      <w:numFmt w:val="bullet"/>
+      <w:lvlText w:val=""/>
+      <w:lvlJc w:val="left"/>
+      <w:pPr>
+        <w:tabs>
+          <w:tab w:val="num" w:pos="5760"/>
+        </w:tabs>
+        <w:ind w:left="5760" w:hanging="360"/>
+      </w:pPr>
+      <w:rPr>
+        <w:rFonts w:ascii="Wingdings" w:hAnsi="Wingdings" w:hint="default"/>
+        <w:sz w:val="20"/>
+      </w:rPr>
+    </w:lvl>
+    <w:lvl w:ilvl="8" w:tentative="1">
+      <w:start w:val="1"/>
+      <w:numFmt w:val="bullet"/>
+      <w:lvlText w:val=""/>
+      <w:lvlJc w:val="left"/>
+      <w:pPr>
+        <w:tabs>
+          <w:tab w:val="num" w:pos="6480"/>
+        </w:tabs>
+        <w:ind w:left="6480" w:hanging="360"/>
+      </w:pPr>
+      <w:rPr>
+        <w:rFonts w:ascii="Wingdings" w:hAnsi="Wingdings" w:hint="default"/>
+        <w:sz w:val="20"/>
+      </w:rPr>
+    </w:lvl>
+  </w:abstractNum>
+  <w:abstractNum w:abstractNumId="3" w15:restartNumberingAfterBreak="0">
+    <w:nsid w:val="367566A1"/>
+    <w:multiLevelType w:val="multilevel"/>
+    <w:tmpl w:val="F11C77C2"/>
+    <w:lvl w:ilvl="0">
+      <w:start w:val="1"/>
+      <w:numFmt w:val="bullet"/>
+      <w:lvlText w:val=""/>
+      <w:lvlJc w:val="left"/>
+      <w:pPr>
+        <w:tabs>
+          <w:tab w:val="num" w:pos="720"/>
+        </w:tabs>
+        <w:ind w:left="720" w:hanging="360"/>
+      </w:pPr>
+      <w:rPr>
+        <w:rFonts w:ascii="Symbol" w:hAnsi="Symbol" w:hint="default"/>
+        <w:sz w:val="20"/>
+      </w:rPr>
+    </w:lvl>
+    <w:lvl w:ilvl="1" w:tentative="1">
+      <w:start w:val="1"/>
+      <w:numFmt w:val="bullet"/>
+      <w:lvlText w:val="o"/>
+      <w:lvlJc w:val="left"/>
+      <w:pPr>
+        <w:tabs>
+          <w:tab w:val="num" w:pos="1440"/>
+        </w:tabs>
+        <w:ind w:left="1440" w:hanging="360"/>
+      </w:pPr>
+      <w:rPr>
+        <w:rFonts w:ascii="Courier New" w:hAnsi="Courier New" w:hint="default"/>
+        <w:sz w:val="20"/>
+      </w:rPr>
+    </w:lvl>
+    <w:lvl w:ilvl="2" w:tentative="1">
+      <w:start w:val="1"/>
+      <w:numFmt w:val="bullet"/>
+      <w:lvlText w:val=""/>
+      <w:lvlJc w:val="left"/>
+      <w:pPr>
+        <w:tabs>
+          <w:tab w:val="num" w:pos="2160"/>
+        </w:tabs>
+        <w:ind w:left="2160" w:hanging="360"/>
+      </w:pPr>
+      <w:rPr>
+        <w:rFonts w:ascii="Wingdings" w:hAnsi="Wingdings" w:hint="default"/>
+        <w:sz w:val="20"/>
+      </w:rPr>
+    </w:lvl>
+    <w:lvl w:ilvl="3" w:tentative="1">
+      <w:start w:val="1"/>
+      <w:numFmt w:val="bullet"/>
+      <w:lvlText w:val=""/>
+      <w:lvlJc w:val="left"/>
+      <w:pPr>
+        <w:tabs>
+          <w:tab w:val="num" w:pos="2880"/>
+        </w:tabs>
+        <w:ind w:left="2880" w:hanging="360"/>
+      </w:pPr>
+      <w:rPr>
+        <w:rFonts w:ascii="Wingdings" w:hAnsi="Wingdings" w:hint="default"/>
+        <w:sz w:val="20"/>
+      </w:rPr>
+    </w:lvl>
+    <w:lvl w:ilvl="4" w:tentative="1">
+      <w:start w:val="1"/>
+      <w:numFmt w:val="bullet"/>
+      <w:lvlText w:val=""/>
+      <w:lvlJc w:val="left"/>
+      <w:pPr>
+        <w:tabs>
+          <w:tab w:val="num" w:pos="3600"/>
+        </w:tabs>
+        <w:ind w:left="3600" w:hanging="360"/>
+      </w:pPr>
+      <w:rPr>
+        <w:rFonts w:ascii="Wingdings" w:hAnsi="Wingdings" w:hint="default"/>
+        <w:sz w:val="20"/>
+      </w:rPr>
+    </w:lvl>
+    <w:lvl w:ilvl="5" w:tentative="1">
+      <w:start w:val="1"/>
+      <w:numFmt w:val="bullet"/>
+      <w:lvlText w:val=""/>
+      <w:lvlJc w:val="left"/>
+      <w:pPr>
+        <w:tabs>
+          <w:tab w:val="num" w:pos="4320"/>
+        </w:tabs>
+        <w:ind w:left="4320" w:hanging="360"/>
+      </w:pPr>
+      <w:rPr>
+        <w:rFonts w:ascii="Wingdings" w:hAnsi="Wingdings" w:hint="default"/>
+        <w:sz w:val="20"/>
+      </w:rPr>
+    </w:lvl>
+    <w:lvl w:ilvl="6" w:tentative="1">
+      <w:start w:val="1"/>
+      <w:numFmt w:val="bullet"/>
+      <w:lvlText w:val=""/>
+      <w:lvlJc w:val="left"/>
+      <w:pPr>
+        <w:tabs>
+          <w:tab w:val="num" w:pos="5040"/>
+        </w:tabs>
+        <w:ind w:left="5040" w:hanging="360"/>
+      </w:pPr>
+      <w:rPr>
+        <w:rFonts w:ascii="Wingdings" w:hAnsi="Wingdings" w:hint="default"/>
+        <w:sz w:val="20"/>
+      </w:rPr>
+    </w:lvl>
+    <w:lvl w:ilvl="7" w:tentative="1">
+      <w:start w:val="1"/>
+      <w:numFmt w:val="bullet"/>
+      <w:lvlText w:val=""/>
+      <w:lvlJc w:val="left"/>
+      <w:pPr>
+        <w:tabs>
+          <w:tab w:val="num" w:pos="5760"/>
+        </w:tabs>
+        <w:ind w:left="5760" w:hanging="360"/>
+      </w:pPr>
+      <w:rPr>
+        <w:rFonts w:ascii="Wingdings" w:hAnsi="Wingdings" w:hint="default"/>
+        <w:sz w:val="20"/>
+      </w:rPr>
+    </w:lvl>
+    <w:lvl w:ilvl="8" w:tentative="1">
+      <w:start w:val="1"/>
+      <w:numFmt w:val="bullet"/>
+      <w:lvlText w:val=""/>
+      <w:lvlJc w:val="left"/>
+      <w:pPr>
+        <w:tabs>
+          <w:tab w:val="num" w:pos="6480"/>
+        </w:tabs>
+        <w:ind w:left="6480" w:hanging="360"/>
+      </w:pPr>
+      <w:rPr>
+        <w:rFonts w:ascii="Wingdings" w:hAnsi="Wingdings" w:hint="default"/>
+        <w:sz w:val="20"/>
+      </w:rPr>
+    </w:lvl>
+  </w:abstractNum>
+  <w:abstractNum w:abstractNumId="4" w15:restartNumberingAfterBreak="0">
     <w:nsid w:val="5B84124C"/>
     <w:multiLevelType w:val="hybridMultilevel"/>
     <w:tmpl w:val="3FD66562"/>
@@ -1827,7 +1735,7 @@
         <w:ind w:left="720" w:hanging="360"/>
       </w:pPr>
       <w:rPr>
-        <w:rFonts w:hint="default" w:ascii="Symbol" w:hAnsi="Symbol"/>
+        <w:rFonts w:ascii="Symbol" w:hAnsi="Symbol" w:hint="default"/>
       </w:rPr>
     </w:lvl>
     <w:lvl w:ilvl="1" w:tplc="04160003" w:tentative="1">
@@ -1839,7 +1747,7 @@
         <w:ind w:left="1440" w:hanging="360"/>
       </w:pPr>
       <w:rPr>
-        <w:rFonts w:hint="default" w:ascii="Courier New" w:hAnsi="Courier New" w:cs="Courier New"/>
+        <w:rFonts w:ascii="Courier New" w:hAnsi="Courier New" w:cs="Courier New" w:hint="default"/>
       </w:rPr>
     </w:lvl>
     <w:lvl w:ilvl="2" w:tplc="04160005" w:tentative="1">
@@ -1851,7 +1759,7 @@
         <w:ind w:left="2160" w:hanging="360"/>
       </w:pPr>
       <w:rPr>
-        <w:rFonts w:hint="default" w:ascii="Wingdings" w:hAnsi="Wingdings"/>
+        <w:rFonts w:ascii="Wingdings" w:hAnsi="Wingdings" w:hint="default"/>
       </w:rPr>
     </w:lvl>
     <w:lvl w:ilvl="3" w:tplc="04160001" w:tentative="1">
@@ -1863,7 +1771,7 @@
         <w:ind w:left="2880" w:hanging="360"/>
       </w:pPr>
       <w:rPr>
-        <w:rFonts w:hint="default" w:ascii="Symbol" w:hAnsi="Symbol"/>
+        <w:rFonts w:ascii="Symbol" w:hAnsi="Symbol" w:hint="default"/>
       </w:rPr>
     </w:lvl>
     <w:lvl w:ilvl="4" w:tplc="04160003" w:tentative="1">
@@ -1875,7 +1783,7 @@
         <w:ind w:left="3600" w:hanging="360"/>
       </w:pPr>
       <w:rPr>
-        <w:rFonts w:hint="default" w:ascii="Courier New" w:hAnsi="Courier New" w:cs="Courier New"/>
+        <w:rFonts w:ascii="Courier New" w:hAnsi="Courier New" w:cs="Courier New" w:hint="default"/>
       </w:rPr>
     </w:lvl>
     <w:lvl w:ilvl="5" w:tplc="04160005" w:tentative="1">
@@ -1887,7 +1795,7 @@
         <w:ind w:left="4320" w:hanging="360"/>
       </w:pPr>
       <w:rPr>
-        <w:rFonts w:hint="default" w:ascii="Wingdings" w:hAnsi="Wingdings"/>
+        <w:rFonts w:ascii="Wingdings" w:hAnsi="Wingdings" w:hint="default"/>
       </w:rPr>
     </w:lvl>
     <w:lvl w:ilvl="6" w:tplc="04160001" w:tentative="1">
@@ -1899,7 +1807,7 @@
         <w:ind w:left="5040" w:hanging="360"/>
       </w:pPr>
       <w:rPr>
-        <w:rFonts w:hint="default" w:ascii="Symbol" w:hAnsi="Symbol"/>
+        <w:rFonts w:ascii="Symbol" w:hAnsi="Symbol" w:hint="default"/>
       </w:rPr>
     </w:lvl>
     <w:lvl w:ilvl="7" w:tplc="04160003" w:tentative="1">
@@ -1911,7 +1819,7 @@
         <w:ind w:left="5760" w:hanging="360"/>
       </w:pPr>
       <w:rPr>
-        <w:rFonts w:hint="default" w:ascii="Courier New" w:hAnsi="Courier New" w:cs="Courier New"/>
+        <w:rFonts w:ascii="Courier New" w:hAnsi="Courier New" w:cs="Courier New" w:hint="default"/>
       </w:rPr>
     </w:lvl>
     <w:lvl w:ilvl="8" w:tplc="04160005" w:tentative="1">
@@ -1923,11 +1831,11 @@
         <w:ind w:left="6480" w:hanging="360"/>
       </w:pPr>
       <w:rPr>
-        <w:rFonts w:hint="default" w:ascii="Wingdings" w:hAnsi="Wingdings"/>
+        <w:rFonts w:ascii="Wingdings" w:hAnsi="Wingdings" w:hint="default"/>
       </w:rPr>
     </w:lvl>
   </w:abstractNum>
-  <w:abstractNum w:abstractNumId="1" w15:restartNumberingAfterBreak="0">
+  <w:abstractNum w:abstractNumId="5" w15:restartNumberingAfterBreak="0">
     <w:nsid w:val="63BF71B9"/>
     <w:multiLevelType w:val="hybridMultilevel"/>
     <w:tmpl w:val="9DD68A32"/>
@@ -1940,7 +1848,7 @@
         <w:ind w:left="720" w:hanging="360"/>
       </w:pPr>
       <w:rPr>
-        <w:rFonts w:hint="default" w:ascii="Symbol" w:hAnsi="Symbol" w:eastAsia="Calibri" w:cs="Calibri"/>
+        <w:rFonts w:ascii="Symbol" w:eastAsia="Calibri" w:hAnsi="Symbol" w:cs="Calibri" w:hint="default"/>
       </w:rPr>
     </w:lvl>
     <w:lvl w:ilvl="1" w:tplc="04160003" w:tentative="1">
@@ -1952,7 +1860,7 @@
         <w:ind w:left="1440" w:hanging="360"/>
       </w:pPr>
       <w:rPr>
-        <w:rFonts w:hint="default" w:ascii="Courier New" w:hAnsi="Courier New" w:cs="Courier New"/>
+        <w:rFonts w:ascii="Courier New" w:hAnsi="Courier New" w:cs="Courier New" w:hint="default"/>
       </w:rPr>
     </w:lvl>
     <w:lvl w:ilvl="2" w:tplc="04160005" w:tentative="1">
@@ -1964,7 +1872,7 @@
         <w:ind w:left="2160" w:hanging="360"/>
       </w:pPr>
       <w:rPr>
-        <w:rFonts w:hint="default" w:ascii="Wingdings" w:hAnsi="Wingdings"/>
+        <w:rFonts w:ascii="Wingdings" w:hAnsi="Wingdings" w:hint="default"/>
       </w:rPr>
     </w:lvl>
     <w:lvl w:ilvl="3" w:tplc="04160001" w:tentative="1">
@@ -1976,7 +1884,7 @@
         <w:ind w:left="2880" w:hanging="360"/>
       </w:pPr>
       <w:rPr>
-        <w:rFonts w:hint="default" w:ascii="Symbol" w:hAnsi="Symbol"/>
+        <w:rFonts w:ascii="Symbol" w:hAnsi="Symbol" w:hint="default"/>
       </w:rPr>
     </w:lvl>
     <w:lvl w:ilvl="4" w:tplc="04160003" w:tentative="1">
@@ -1988,7 +1896,7 @@
         <w:ind w:left="3600" w:hanging="360"/>
       </w:pPr>
       <w:rPr>
-        <w:rFonts w:hint="default" w:ascii="Courier New" w:hAnsi="Courier New" w:cs="Courier New"/>
+        <w:rFonts w:ascii="Courier New" w:hAnsi="Courier New" w:cs="Courier New" w:hint="default"/>
       </w:rPr>
     </w:lvl>
     <w:lvl w:ilvl="5" w:tplc="04160005" w:tentative="1">
@@ -2000,7 +1908,7 @@
         <w:ind w:left="4320" w:hanging="360"/>
       </w:pPr>
       <w:rPr>
-        <w:rFonts w:hint="default" w:ascii="Wingdings" w:hAnsi="Wingdings"/>
+        <w:rFonts w:ascii="Wingdings" w:hAnsi="Wingdings" w:hint="default"/>
       </w:rPr>
     </w:lvl>
     <w:lvl w:ilvl="6" w:tplc="04160001" w:tentative="1">
@@ -2012,7 +1920,7 @@
         <w:ind w:left="5040" w:hanging="360"/>
       </w:pPr>
       <w:rPr>
-        <w:rFonts w:hint="default" w:ascii="Symbol" w:hAnsi="Symbol"/>
+        <w:rFonts w:ascii="Symbol" w:hAnsi="Symbol" w:hint="default"/>
       </w:rPr>
     </w:lvl>
     <w:lvl w:ilvl="7" w:tplc="04160003" w:tentative="1">
@@ -2024,7 +1932,7 @@
         <w:ind w:left="5760" w:hanging="360"/>
       </w:pPr>
       <w:rPr>
-        <w:rFonts w:hint="default" w:ascii="Courier New" w:hAnsi="Courier New" w:cs="Courier New"/>
+        <w:rFonts w:ascii="Courier New" w:hAnsi="Courier New" w:cs="Courier New" w:hint="default"/>
       </w:rPr>
     </w:lvl>
     <w:lvl w:ilvl="8" w:tplc="04160005" w:tentative="1">
@@ -2036,11 +1944,11 @@
         <w:ind w:left="6480" w:hanging="360"/>
       </w:pPr>
       <w:rPr>
-        <w:rFonts w:hint="default" w:ascii="Wingdings" w:hAnsi="Wingdings"/>
+        <w:rFonts w:ascii="Wingdings" w:hAnsi="Wingdings" w:hint="default"/>
       </w:rPr>
     </w:lvl>
   </w:abstractNum>
-  <w:abstractNum w:abstractNumId="2" w15:restartNumberingAfterBreak="0">
+  <w:abstractNum w:abstractNumId="6" w15:restartNumberingAfterBreak="0">
     <w:nsid w:val="6D3F53AF"/>
     <w:multiLevelType w:val="hybridMultilevel"/>
     <w:tmpl w:val="34A63BB6"/>
@@ -2053,7 +1961,7 @@
         <w:ind w:left="720" w:hanging="360"/>
       </w:pPr>
       <w:rPr>
-        <w:rFonts w:hint="default" w:ascii="Symbol" w:hAnsi="Symbol"/>
+        <w:rFonts w:ascii="Symbol" w:hAnsi="Symbol" w:hint="default"/>
       </w:rPr>
     </w:lvl>
     <w:lvl w:ilvl="1" w:tplc="04160003" w:tentative="1">
@@ -2065,7 +1973,7 @@
         <w:ind w:left="1440" w:hanging="360"/>
       </w:pPr>
       <w:rPr>
-        <w:rFonts w:hint="default" w:ascii="Courier New" w:hAnsi="Courier New" w:cs="Courier New"/>
+        <w:rFonts w:ascii="Courier New" w:hAnsi="Courier New" w:cs="Courier New" w:hint="default"/>
       </w:rPr>
     </w:lvl>
     <w:lvl w:ilvl="2" w:tplc="04160005" w:tentative="1">
@@ -2077,7 +1985,7 @@
         <w:ind w:left="2160" w:hanging="360"/>
       </w:pPr>
       <w:rPr>
-        <w:rFonts w:hint="default" w:ascii="Wingdings" w:hAnsi="Wingdings"/>
+        <w:rFonts w:ascii="Wingdings" w:hAnsi="Wingdings" w:hint="default"/>
       </w:rPr>
     </w:lvl>
     <w:lvl w:ilvl="3" w:tplc="04160001" w:tentative="1">
@@ -2089,7 +1997,7 @@
         <w:ind w:left="2880" w:hanging="360"/>
       </w:pPr>
       <w:rPr>
-        <w:rFonts w:hint="default" w:ascii="Symbol" w:hAnsi="Symbol"/>
+        <w:rFonts w:ascii="Symbol" w:hAnsi="Symbol" w:hint="default"/>
       </w:rPr>
     </w:lvl>
     <w:lvl w:ilvl="4" w:tplc="04160003" w:tentative="1">
@@ -2101,7 +2009,7 @@
         <w:ind w:left="3600" w:hanging="360"/>
       </w:pPr>
       <w:rPr>
-        <w:rFonts w:hint="default" w:ascii="Courier New" w:hAnsi="Courier New" w:cs="Courier New"/>
+        <w:rFonts w:ascii="Courier New" w:hAnsi="Courier New" w:cs="Courier New" w:hint="default"/>
       </w:rPr>
     </w:lvl>
     <w:lvl w:ilvl="5" w:tplc="04160005" w:tentative="1">
@@ -2113,7 +2021,7 @@
         <w:ind w:left="4320" w:hanging="360"/>
       </w:pPr>
       <w:rPr>
-        <w:rFonts w:hint="default" w:ascii="Wingdings" w:hAnsi="Wingdings"/>
+        <w:rFonts w:ascii="Wingdings" w:hAnsi="Wingdings" w:hint="default"/>
       </w:rPr>
     </w:lvl>
     <w:lvl w:ilvl="6" w:tplc="04160001" w:tentative="1">
@@ -2125,7 +2033,7 @@
         <w:ind w:left="5040" w:hanging="360"/>
       </w:pPr>
       <w:rPr>
-        <w:rFonts w:hint="default" w:ascii="Symbol" w:hAnsi="Symbol"/>
+        <w:rFonts w:ascii="Symbol" w:hAnsi="Symbol" w:hint="default"/>
       </w:rPr>
     </w:lvl>
     <w:lvl w:ilvl="7" w:tplc="04160003" w:tentative="1">
@@ -2137,7 +2045,7 @@
         <w:ind w:left="5760" w:hanging="360"/>
       </w:pPr>
       <w:rPr>
-        <w:rFonts w:hint="default" w:ascii="Courier New" w:hAnsi="Courier New" w:cs="Courier New"/>
+        <w:rFonts w:ascii="Courier New" w:hAnsi="Courier New" w:cs="Courier New" w:hint="default"/>
       </w:rPr>
     </w:lvl>
     <w:lvl w:ilvl="8" w:tplc="04160005" w:tentative="1">
@@ -2149,11 +2057,11 @@
         <w:ind w:left="6480" w:hanging="360"/>
       </w:pPr>
       <w:rPr>
-        <w:rFonts w:hint="default" w:ascii="Wingdings" w:hAnsi="Wingdings"/>
+        <w:rFonts w:ascii="Wingdings" w:hAnsi="Wingdings" w:hint="default"/>
       </w:rPr>
     </w:lvl>
   </w:abstractNum>
-  <w:abstractNum w:abstractNumId="3" w15:restartNumberingAfterBreak="0">
+  <w:abstractNum w:abstractNumId="7" w15:restartNumberingAfterBreak="0">
     <w:nsid w:val="780C271C"/>
     <w:multiLevelType w:val="hybridMultilevel"/>
     <w:tmpl w:val="31D898DA"/>
@@ -2243,26 +2151,38 @@
     </w:lvl>
   </w:abstractNum>
   <w:num w:numId="1" w16cid:durableId="2137292074">
+    <w:abstractNumId w:val="7"/>
+  </w:num>
+  <w:num w:numId="2" w16cid:durableId="1954942881">
+    <w:abstractNumId w:val="5"/>
+  </w:num>
+  <w:num w:numId="3" w16cid:durableId="1421561162">
+    <w:abstractNumId w:val="4"/>
+  </w:num>
+  <w:num w:numId="4" w16cid:durableId="2098819572">
+    <w:abstractNumId w:val="6"/>
+  </w:num>
+  <w:num w:numId="5" w16cid:durableId="1580796045">
+    <w:abstractNumId w:val="0"/>
+  </w:num>
+  <w:num w:numId="6" w16cid:durableId="1462503566">
     <w:abstractNumId w:val="3"/>
   </w:num>
-  <w:num w:numId="2" w16cid:durableId="1954942881">
+  <w:num w:numId="7" w16cid:durableId="75519715">
     <w:abstractNumId w:val="1"/>
   </w:num>
-  <w:num w:numId="3" w16cid:durableId="1421561162">
-    <w:abstractNumId w:val="0"/>
-  </w:num>
-  <w:num w:numId="4" w16cid:durableId="2098819572">
+  <w:num w:numId="8" w16cid:durableId="334846453">
     <w:abstractNumId w:val="2"/>
   </w:num>
 </w:numbering>
 </file>
 
 <file path=word/styles.xml><?xml version="1.0" encoding="utf-8"?>
-<w:styles xmlns:wp14="http://schemas.microsoft.com/office/word/2010/wordprocessingDrawing" xmlns:mc="http://schemas.openxmlformats.org/markup-compatibility/2006" xmlns:r="http://schemas.openxmlformats.org/officeDocument/2006/relationships" xmlns:w="http://schemas.openxmlformats.org/wordprocessingml/2006/main" xmlns:w14="http://schemas.microsoft.com/office/word/2010/wordml" xmlns:w15="http://schemas.microsoft.com/office/word/2012/wordml" xmlns:w16cex="http://schemas.microsoft.com/office/word/2018/wordml/cex" xmlns:w16cid="http://schemas.microsoft.com/office/word/2016/wordml/cid" xmlns:w16="http://schemas.microsoft.com/office/word/2018/wordml" xmlns:w16sdtdh="http://schemas.microsoft.com/office/word/2020/wordml/sdtdatahash" xmlns:w16se="http://schemas.microsoft.com/office/word/2015/wordml/symex" mc:Ignorable="w14 w15 w16se w16cid w16 w16cex w16sdtdh wp14">
+<w:styles xmlns:mc="http://schemas.openxmlformats.org/markup-compatibility/2006" xmlns:r="http://schemas.openxmlformats.org/officeDocument/2006/relationships" xmlns:w="http://schemas.openxmlformats.org/wordprocessingml/2006/main" xmlns:w14="http://schemas.microsoft.com/office/word/2010/wordml" xmlns:w15="http://schemas.microsoft.com/office/word/2012/wordml" xmlns:w16cex="http://schemas.microsoft.com/office/word/2018/wordml/cex" xmlns:w16cid="http://schemas.microsoft.com/office/word/2016/wordml/cid" xmlns:w16="http://schemas.microsoft.com/office/word/2018/wordml" xmlns:w16sdtdh="http://schemas.microsoft.com/office/word/2020/wordml/sdtdatahash" xmlns:w16se="http://schemas.microsoft.com/office/word/2015/wordml/symex" mc:Ignorable="w14 w15 w16se w16cid w16 w16cex w16sdtdh">
   <w:docDefaults>
     <w:rPrDefault>
       <w:rPr>
-        <w:rFonts w:asciiTheme="minorHAnsi" w:hAnsiTheme="minorHAnsi" w:eastAsiaTheme="minorEastAsia" w:cstheme="minorBidi"/>
+        <w:rFonts w:asciiTheme="minorHAnsi" w:eastAsiaTheme="minorEastAsia" w:hAnsiTheme="minorHAnsi" w:cstheme="minorBidi"/>
         <w:sz w:val="22"/>
         <w:szCs w:val="22"/>
         <w:lang w:val="pt-BR" w:eastAsia="pt-BR" w:bidi="ar-SA"/>
@@ -2277,14 +2197,14 @@
   <w:latentStyles w:defLockedState="0" w:defUIPriority="99" w:defSemiHidden="0" w:defUnhideWhenUsed="0" w:defQFormat="0" w:count="376">
     <w:lsdException w:name="Normal" w:uiPriority="0" w:qFormat="1"/>
     <w:lsdException w:name="heading 1" w:uiPriority="9" w:qFormat="1"/>
-    <w:lsdException w:name="heading 2" w:uiPriority="9" w:semiHidden="1" w:unhideWhenUsed="1" w:qFormat="1"/>
-    <w:lsdException w:name="heading 3" w:uiPriority="9" w:semiHidden="1" w:unhideWhenUsed="1" w:qFormat="1"/>
-    <w:lsdException w:name="heading 4" w:uiPriority="9" w:semiHidden="1" w:unhideWhenUsed="1" w:qFormat="1"/>
-    <w:lsdException w:name="heading 5" w:uiPriority="9" w:semiHidden="1" w:unhideWhenUsed="1" w:qFormat="1"/>
-    <w:lsdException w:name="heading 6" w:uiPriority="9" w:semiHidden="1" w:unhideWhenUsed="1" w:qFormat="1"/>
-    <w:lsdException w:name="heading 7" w:uiPriority="9" w:semiHidden="1" w:unhideWhenUsed="1" w:qFormat="1"/>
-    <w:lsdException w:name="heading 8" w:uiPriority="9" w:semiHidden="1" w:unhideWhenUsed="1" w:qFormat="1"/>
-    <w:lsdException w:name="heading 9" w:uiPriority="9" w:semiHidden="1" w:unhideWhenUsed="1" w:qFormat="1"/>
+    <w:lsdException w:name="heading 2" w:semiHidden="1" w:uiPriority="9" w:unhideWhenUsed="1" w:qFormat="1"/>
+    <w:lsdException w:name="heading 3" w:semiHidden="1" w:uiPriority="9" w:unhideWhenUsed="1" w:qFormat="1"/>
+    <w:lsdException w:name="heading 4" w:semiHidden="1" w:uiPriority="9" w:unhideWhenUsed="1" w:qFormat="1"/>
+    <w:lsdException w:name="heading 5" w:semiHidden="1" w:uiPriority="9" w:unhideWhenUsed="1" w:qFormat="1"/>
+    <w:lsdException w:name="heading 6" w:semiHidden="1" w:uiPriority="9" w:unhideWhenUsed="1" w:qFormat="1"/>
+    <w:lsdException w:name="heading 7" w:semiHidden="1" w:uiPriority="9" w:unhideWhenUsed="1" w:qFormat="1"/>
+    <w:lsdException w:name="heading 8" w:semiHidden="1" w:uiPriority="9" w:unhideWhenUsed="1" w:qFormat="1"/>
+    <w:lsdException w:name="heading 9" w:semiHidden="1" w:uiPriority="9" w:unhideWhenUsed="1" w:qFormat="1"/>
     <w:lsdException w:name="index 1" w:semiHidden="1" w:unhideWhenUsed="1"/>
     <w:lsdException w:name="index 2" w:semiHidden="1" w:unhideWhenUsed="1"/>
     <w:lsdException w:name="index 3" w:semiHidden="1" w:unhideWhenUsed="1"/>
@@ -2294,22 +2214,22 @@
     <w:lsdException w:name="index 7" w:semiHidden="1" w:unhideWhenUsed="1"/>
     <w:lsdException w:name="index 8" w:semiHidden="1" w:unhideWhenUsed="1"/>
     <w:lsdException w:name="index 9" w:semiHidden="1" w:unhideWhenUsed="1"/>
-    <w:lsdException w:name="toc 1" w:uiPriority="39" w:semiHidden="1" w:unhideWhenUsed="1"/>
-    <w:lsdException w:name="toc 2" w:uiPriority="39" w:semiHidden="1" w:unhideWhenUsed="1"/>
-    <w:lsdException w:name="toc 3" w:uiPriority="39" w:semiHidden="1" w:unhideWhenUsed="1"/>
-    <w:lsdException w:name="toc 4" w:uiPriority="39" w:semiHidden="1" w:unhideWhenUsed="1"/>
-    <w:lsdException w:name="toc 5" w:uiPriority="39" w:semiHidden="1" w:unhideWhenUsed="1"/>
-    <w:lsdException w:name="toc 6" w:uiPriority="39" w:semiHidden="1" w:unhideWhenUsed="1"/>
-    <w:lsdException w:name="toc 7" w:uiPriority="39" w:semiHidden="1" w:unhideWhenUsed="1"/>
-    <w:lsdException w:name="toc 8" w:uiPriority="39" w:semiHidden="1" w:unhideWhenUsed="1"/>
-    <w:lsdException w:name="toc 9" w:uiPriority="39" w:semiHidden="1" w:unhideWhenUsed="1"/>
+    <w:lsdException w:name="toc 1" w:semiHidden="1" w:uiPriority="39" w:unhideWhenUsed="1"/>
+    <w:lsdException w:name="toc 2" w:semiHidden="1" w:uiPriority="39" w:unhideWhenUsed="1"/>
+    <w:lsdException w:name="toc 3" w:semiHidden="1" w:uiPriority="39" w:unhideWhenUsed="1"/>
+    <w:lsdException w:name="toc 4" w:semiHidden="1" w:uiPriority="39" w:unhideWhenUsed="1"/>
+    <w:lsdException w:name="toc 5" w:semiHidden="1" w:uiPriority="39" w:unhideWhenUsed="1"/>
+    <w:lsdException w:name="toc 6" w:semiHidden="1" w:uiPriority="39" w:unhideWhenUsed="1"/>
+    <w:lsdException w:name="toc 7" w:semiHidden="1" w:uiPriority="39" w:unhideWhenUsed="1"/>
+    <w:lsdException w:name="toc 8" w:semiHidden="1" w:uiPriority="39" w:unhideWhenUsed="1"/>
+    <w:lsdException w:name="toc 9" w:semiHidden="1" w:uiPriority="39" w:unhideWhenUsed="1"/>
     <w:lsdException w:name="Normal Indent" w:semiHidden="1" w:unhideWhenUsed="1"/>
     <w:lsdException w:name="footnote text" w:semiHidden="1" w:unhideWhenUsed="1"/>
     <w:lsdException w:name="annotation text" w:semiHidden="1" w:unhideWhenUsed="1"/>
     <w:lsdException w:name="header" w:semiHidden="1" w:unhideWhenUsed="1"/>
     <w:lsdException w:name="footer" w:semiHidden="1" w:unhideWhenUsed="1"/>
     <w:lsdException w:name="index heading" w:semiHidden="1" w:unhideWhenUsed="1"/>
-    <w:lsdException w:name="caption" w:uiPriority="35" w:semiHidden="1" w:unhideWhenUsed="1" w:qFormat="1"/>
+    <w:lsdException w:name="caption" w:semiHidden="1" w:uiPriority="35" w:unhideWhenUsed="1" w:qFormat="1"/>
     <w:lsdException w:name="table of figures" w:semiHidden="1" w:unhideWhenUsed="1"/>
     <w:lsdException w:name="envelope address" w:semiHidden="1" w:unhideWhenUsed="1"/>
     <w:lsdException w:name="envelope return" w:semiHidden="1" w:unhideWhenUsed="1"/>
@@ -2340,7 +2260,7 @@
     <w:lsdException w:name="Title" w:uiPriority="10" w:qFormat="1"/>
     <w:lsdException w:name="Closing" w:semiHidden="1" w:unhideWhenUsed="1"/>
     <w:lsdException w:name="Signature" w:semiHidden="1" w:unhideWhenUsed="1"/>
-    <w:lsdException w:name="Default Paragraph Font" w:uiPriority="1" w:semiHidden="1" w:unhideWhenUsed="1"/>
+    <w:lsdException w:name="Default Paragraph Font" w:semiHidden="1" w:uiPriority="1" w:unhideWhenUsed="1"/>
     <w:lsdException w:name="Body Text" w:semiHidden="1" w:unhideWhenUsed="1"/>
     <w:lsdException w:name="Body Text Indent" w:semiHidden="1" w:unhideWhenUsed="1"/>
     <w:lsdException w:name="List Continue" w:semiHidden="1" w:unhideWhenUsed="1"/>
@@ -2540,8 +2460,8 @@
     <w:lsdException w:name="Subtle Reference" w:uiPriority="31" w:qFormat="1"/>
     <w:lsdException w:name="Intense Reference" w:uiPriority="32" w:qFormat="1"/>
     <w:lsdException w:name="Book Title" w:uiPriority="33" w:qFormat="1"/>
-    <w:lsdException w:name="Bibliography" w:uiPriority="37" w:semiHidden="1" w:unhideWhenUsed="1"/>
-    <w:lsdException w:name="TOC Heading" w:uiPriority="39" w:semiHidden="1" w:unhideWhenUsed="1" w:qFormat="1"/>
+    <w:lsdException w:name="Bibliography" w:semiHidden="1" w:uiPriority="37" w:unhideWhenUsed="1"/>
+    <w:lsdException w:name="TOC Heading" w:semiHidden="1" w:uiPriority="39" w:unhideWhenUsed="1" w:qFormat="1"/>
     <w:lsdException w:name="Plain Table 1" w:uiPriority="41"/>
     <w:lsdException w:name="Plain Table 2" w:uiPriority="42"/>
     <w:lsdException w:name="Plain Table 3" w:uiPriority="43"/>
@@ -2652,7 +2572,7 @@
     <w:lsdException w:name="Unresolved Mention" w:semiHidden="1" w:unhideWhenUsed="1"/>
     <w:lsdException w:name="Smart Link" w:semiHidden="1" w:unhideWhenUsed="1"/>
   </w:latentStyles>
-  <w:style w:type="paragraph" w:styleId="Normal" w:default="1">
+  <w:style w:type="paragraph" w:default="1" w:styleId="Normal">
     <w:name w:val="Normal"/>
     <w:qFormat/>
     <w:rsid w:val="005F29AA"/>
@@ -2661,7 +2581,7 @@
       <w:ind w:left="10" w:hanging="10"/>
     </w:pPr>
     <w:rPr>
-      <w:rFonts w:ascii="Calibri" w:hAnsi="Calibri" w:eastAsia="Calibri" w:cs="Calibri"/>
+      <w:rFonts w:ascii="Calibri" w:eastAsia="Calibri" w:hAnsi="Calibri" w:cs="Calibri"/>
       <w:color w:val="000000"/>
       <w:sz w:val="20"/>
     </w:rPr>
@@ -2680,7 +2600,7 @@
       <w:outlineLvl w:val="0"/>
     </w:pPr>
     <w:rPr>
-      <w:rFonts w:ascii="Calibri" w:hAnsi="Calibri" w:eastAsia="Calibri" w:cs="Calibri"/>
+      <w:rFonts w:ascii="Calibri" w:eastAsia="Calibri" w:hAnsi="Calibri" w:cs="Calibri"/>
       <w:b/>
       <w:color w:val="001148"/>
       <w:sz w:val="24"/>
@@ -2703,19 +2623,19 @@
       <w:outlineLvl w:val="1"/>
     </w:pPr>
     <w:rPr>
-      <w:rFonts w:asciiTheme="majorHAnsi" w:hAnsiTheme="majorHAnsi" w:eastAsiaTheme="majorEastAsia" w:cstheme="majorBidi"/>
+      <w:rFonts w:asciiTheme="majorHAnsi" w:eastAsiaTheme="majorEastAsia" w:hAnsiTheme="majorHAnsi" w:cstheme="majorBidi"/>
       <w:color w:val="2F5496" w:themeColor="accent1" w:themeShade="BF"/>
       <w:sz w:val="26"/>
       <w:szCs w:val="26"/>
     </w:rPr>
   </w:style>
-  <w:style w:type="character" w:styleId="Fontepargpadro" w:default="1">
+  <w:style w:type="character" w:default="1" w:styleId="Fontepargpadro">
     <w:name w:val="Default Paragraph Font"/>
     <w:uiPriority w:val="1"/>
     <w:semiHidden/>
     <w:unhideWhenUsed/>
   </w:style>
-  <w:style w:type="table" w:styleId="Tabelanormal" w:default="1">
+  <w:style w:type="table" w:default="1" w:styleId="Tabelanormal">
     <w:name w:val="Normal Table"/>
     <w:uiPriority w:val="99"/>
     <w:semiHidden/>
@@ -2730,23 +2650,23 @@
       </w:tblCellMar>
     </w:tblPr>
   </w:style>
-  <w:style w:type="numbering" w:styleId="Semlista" w:default="1">
+  <w:style w:type="numbering" w:default="1" w:styleId="Semlista">
     <w:name w:val="No List"/>
     <w:uiPriority w:val="99"/>
     <w:semiHidden/>
     <w:unhideWhenUsed/>
   </w:style>
-  <w:style w:type="character" w:styleId="Ttulo1Char" w:customStyle="1">
+  <w:style w:type="character" w:customStyle="1" w:styleId="Ttulo1Char">
     <w:name w:val="Título 1 Char"/>
     <w:link w:val="Ttulo1"/>
     <w:rPr>
-      <w:rFonts w:ascii="Calibri" w:hAnsi="Calibri" w:eastAsia="Calibri" w:cs="Calibri"/>
+      <w:rFonts w:ascii="Calibri" w:eastAsia="Calibri" w:hAnsi="Calibri" w:cs="Calibri"/>
       <w:b/>
       <w:color w:val="001148"/>
       <w:sz w:val="24"/>
     </w:rPr>
   </w:style>
-  <w:style w:type="table" w:styleId="Tabelacomgrade1" w:customStyle="1">
+  <w:style w:type="table" w:customStyle="1" w:styleId="Tabelacomgrade1">
     <w:name w:val="Tabela com grade1"/>
     <w:pPr>
       <w:spacing w:after="0" w:line="240" w:lineRule="auto"/>
@@ -2775,14 +2695,14 @@
       <w:spacing w:after="0" w:line="240" w:lineRule="auto"/>
     </w:pPr>
   </w:style>
-  <w:style w:type="character" w:styleId="CabealhoChar" w:customStyle="1">
+  <w:style w:type="character" w:customStyle="1" w:styleId="CabealhoChar">
     <w:name w:val="Cabeçalho Char"/>
     <w:basedOn w:val="Fontepargpadro"/>
     <w:link w:val="Cabealho"/>
     <w:uiPriority w:val="99"/>
     <w:rsid w:val="002D20C0"/>
     <w:rPr>
-      <w:rFonts w:ascii="Calibri" w:hAnsi="Calibri" w:eastAsia="Calibri" w:cs="Calibri"/>
+      <w:rFonts w:ascii="Calibri" w:eastAsia="Calibri" w:hAnsi="Calibri" w:cs="Calibri"/>
       <w:color w:val="000000"/>
       <w:sz w:val="20"/>
     </w:rPr>
@@ -2802,19 +2722,19 @@
       <w:spacing w:after="0" w:line="240" w:lineRule="auto"/>
     </w:pPr>
   </w:style>
-  <w:style w:type="character" w:styleId="RodapChar" w:customStyle="1">
+  <w:style w:type="character" w:customStyle="1" w:styleId="RodapChar">
     <w:name w:val="Rodapé Char"/>
     <w:basedOn w:val="Fontepargpadro"/>
     <w:link w:val="Rodap"/>
     <w:uiPriority w:val="99"/>
     <w:rsid w:val="002D20C0"/>
     <w:rPr>
-      <w:rFonts w:ascii="Calibri" w:hAnsi="Calibri" w:eastAsia="Calibri" w:cs="Calibri"/>
+      <w:rFonts w:ascii="Calibri" w:eastAsia="Calibri" w:hAnsi="Calibri" w:cs="Calibri"/>
       <w:color w:val="000000"/>
       <w:sz w:val="20"/>
     </w:rPr>
   </w:style>
-  <w:style w:type="character" w:styleId="Ttulo2Char" w:customStyle="1">
+  <w:style w:type="character" w:customStyle="1" w:styleId="Ttulo2Char">
     <w:name w:val="Título 2 Char"/>
     <w:basedOn w:val="Fontepargpadro"/>
     <w:link w:val="Ttulo2"/>
@@ -2822,7 +2742,7 @@
     <w:semiHidden/>
     <w:rsid w:val="0089231B"/>
     <w:rPr>
-      <w:rFonts w:asciiTheme="majorHAnsi" w:hAnsiTheme="majorHAnsi" w:eastAsiaTheme="majorEastAsia" w:cstheme="majorBidi"/>
+      <w:rFonts w:asciiTheme="majorHAnsi" w:eastAsiaTheme="majorEastAsia" w:hAnsiTheme="majorHAnsi" w:cstheme="majorBidi"/>
       <w:color w:val="2F5496" w:themeColor="accent1" w:themeShade="BF"/>
       <w:sz w:val="26"/>
       <w:szCs w:val="26"/>
@@ -2872,6 +2792,35 @@
     <w:rPr>
       <w:color w:val="954F72" w:themeColor="followedHyperlink"/>
       <w:u w:val="single"/>
+    </w:rPr>
+  </w:style>
+  <w:style w:type="paragraph" w:styleId="NormalWeb">
+    <w:name w:val="Normal (Web)"/>
+    <w:basedOn w:val="Normal"/>
+    <w:uiPriority w:val="99"/>
+    <w:semiHidden/>
+    <w:unhideWhenUsed/>
+    <w:rsid w:val="00AF1989"/>
+    <w:pPr>
+      <w:spacing w:before="100" w:beforeAutospacing="1" w:after="100" w:afterAutospacing="1" w:line="240" w:lineRule="auto"/>
+      <w:ind w:left="0" w:firstLine="0"/>
+    </w:pPr>
+    <w:rPr>
+      <w:rFonts w:ascii="Times New Roman" w:eastAsia="Times New Roman" w:hAnsi="Times New Roman" w:cs="Times New Roman"/>
+      <w:color w:val="auto"/>
+      <w:sz w:val="24"/>
+      <w:szCs w:val="24"/>
+    </w:rPr>
+  </w:style>
+  <w:style w:type="character" w:styleId="nfase">
+    <w:name w:val="Emphasis"/>
+    <w:basedOn w:val="Fontepargpadro"/>
+    <w:uiPriority w:val="20"/>
+    <w:qFormat/>
+    <w:rsid w:val="00486418"/>
+    <w:rPr>
+      <w:i/>
+      <w:iCs/>
     </w:rPr>
   </w:style>
 </w:styles>
@@ -3173,30 +3122,6 @@
 </file>
 
 <file path=customXml/item1.xml><?xml version="1.0" encoding="utf-8"?>
-<b:Sources xmlns:b="http://schemas.openxmlformats.org/officeDocument/2006/bibliography" xmlns="http://schemas.openxmlformats.org/officeDocument/2006/bibliography" SelectedStyle="\APASixthEditionOfficeOnline.xsl" StyleName="APA" Version="6"/>
-</file>
-
-<file path=customXml/item2.xml><?xml version="1.0" encoding="utf-8"?>
-<?mso-contentType ?>
-<FormTemplates xmlns="http://schemas.microsoft.com/sharepoint/v3/contenttype/forms">
-  <Display>DocumentLibraryForm</Display>
-  <Edit>DocumentLibraryForm</Edit>
-  <New>DocumentLibraryForm</New>
-</FormTemplates>
-</file>
-
-<file path=customXml/item3.xml><?xml version="1.0" encoding="utf-8"?>
-<p:properties xmlns:p="http://schemas.microsoft.com/office/2006/metadata/properties" xmlns:xsi="http://www.w3.org/2001/XMLSchema-instance" xmlns:pc="http://schemas.microsoft.com/office/infopath/2007/PartnerControls">
-  <documentManagement>
-    <lcf76f155ced4ddcb4097134ff3c332f xmlns="e7a56c43-a551-48af-881e-66529a67f522">
-      <Terms xmlns="http://schemas.microsoft.com/office/infopath/2007/PartnerControls"/>
-    </lcf76f155ced4ddcb4097134ff3c332f>
-    <TaxCatchAll xmlns="9abaf44a-a694-4711-a5ea-c368d004fa3e" xsi:nil="true"/>
-  </documentManagement>
-</p:properties>
-</file>
-
-<file path=customXml/item4.xml><?xml version="1.0" encoding="utf-8"?>
 <ct:contentTypeSchema xmlns:ct="http://schemas.microsoft.com/office/2006/metadata/contentType" xmlns:ma="http://schemas.microsoft.com/office/2006/metadata/properties/metaAttributes" ct:_="" ma:_="" ma:contentTypeName="Documento" ma:contentTypeID="0x0101001840908DAF44584A90801C620C0F77DF" ma:contentTypeVersion="16" ma:contentTypeDescription="Crie um novo documento." ma:contentTypeScope="" ma:versionID="3632b788ef0f41f43d5e13c8fbc55c98">
   <xsd:schema xmlns:xsd="http://www.w3.org/2001/XMLSchema" xmlns:xs="http://www.w3.org/2001/XMLSchema" xmlns:p="http://schemas.microsoft.com/office/2006/metadata/properties" xmlns:ns2="e7a56c43-a551-48af-881e-66529a67f522" xmlns:ns3="9abaf44a-a694-4711-a5ea-c368d004fa3e" targetNamespace="http://schemas.microsoft.com/office/2006/metadata/properties" ma:root="true" ma:fieldsID="22efaec193ce77addd645f47665cc11f" ns2:_="" ns3:_="">
     <xsd:import namespace="e7a56c43-a551-48af-881e-66529a67f522"/>
@@ -3433,34 +3358,31 @@
 </ct:contentTypeSchema>
 </file>
 
-<file path=customXml/itemProps1.xml><?xml version="1.0" encoding="utf-8"?>
-<ds:datastoreItem xmlns:ds="http://schemas.openxmlformats.org/officeDocument/2006/customXml" ds:itemID="{C832C891-F2CE-44ED-B30E-1665BD312387}">
-  <ds:schemaRefs>
-    <ds:schemaRef ds:uri="http://schemas.openxmlformats.org/officeDocument/2006/bibliography"/>
-  </ds:schemaRefs>
-</ds:datastoreItem>
+<file path=customXml/item2.xml><?xml version="1.0" encoding="utf-8"?>
+<p:properties xmlns:p="http://schemas.microsoft.com/office/2006/metadata/properties" xmlns:xsi="http://www.w3.org/2001/XMLSchema-instance" xmlns:pc="http://schemas.microsoft.com/office/infopath/2007/PartnerControls">
+  <documentManagement>
+    <lcf76f155ced4ddcb4097134ff3c332f xmlns="e7a56c43-a551-48af-881e-66529a67f522">
+      <Terms xmlns="http://schemas.microsoft.com/office/infopath/2007/PartnerControls"/>
+    </lcf76f155ced4ddcb4097134ff3c332f>
+    <TaxCatchAll xmlns="9abaf44a-a694-4711-a5ea-c368d004fa3e" xsi:nil="true"/>
+  </documentManagement>
+</p:properties>
 </file>
 
-<file path=customXml/itemProps2.xml><?xml version="1.0" encoding="utf-8"?>
-<ds:datastoreItem xmlns:ds="http://schemas.openxmlformats.org/officeDocument/2006/customXml" ds:itemID="{5DDBFDB5-1D65-499C-A95C-3B7BB5884246}">
-  <ds:schemaRefs>
-    <ds:schemaRef ds:uri="http://schemas.microsoft.com/sharepoint/v3/contenttype/forms"/>
-  </ds:schemaRefs>
-</ds:datastoreItem>
+<file path=customXml/item3.xml><?xml version="1.0" encoding="utf-8"?>
+<?mso-contentType ?>
+<FormTemplates xmlns="http://schemas.microsoft.com/sharepoint/v3/contenttype/forms">
+  <Display>DocumentLibraryForm</Display>
+  <Edit>DocumentLibraryForm</Edit>
+  <New>DocumentLibraryForm</New>
+</FormTemplates>
 </file>
 
-<file path=customXml/itemProps3.xml><?xml version="1.0" encoding="utf-8"?>
-<ds:datastoreItem xmlns:ds="http://schemas.openxmlformats.org/officeDocument/2006/customXml" ds:itemID="{A21BA24C-93C7-4AE1-957F-5E1C489F6F15}">
-  <ds:schemaRefs>
-    <ds:schemaRef ds:uri="http://schemas.microsoft.com/office/2006/metadata/properties"/>
-    <ds:schemaRef ds:uri="http://schemas.microsoft.com/office/infopath/2007/PartnerControls"/>
-    <ds:schemaRef ds:uri="e7a56c43-a551-48af-881e-66529a67f522"/>
-    <ds:schemaRef ds:uri="9abaf44a-a694-4711-a5ea-c368d004fa3e"/>
-  </ds:schemaRefs>
-</ds:datastoreItem>
+<file path=customXml/item4.xml><?xml version="1.0" encoding="utf-8"?>
+<b:Sources xmlns:b="http://schemas.openxmlformats.org/officeDocument/2006/bibliography" xmlns="http://schemas.openxmlformats.org/officeDocument/2006/bibliography" SelectedStyle="\APASixthEditionOfficeOnline.xsl" StyleName="APA" Version="6"/>
 </file>
 
-<file path=customXml/itemProps4.xml><?xml version="1.0" encoding="utf-8"?>
+<file path=customXml/itemProps1.xml><?xml version="1.0" encoding="utf-8"?>
 <ds:datastoreItem xmlns:ds="http://schemas.openxmlformats.org/officeDocument/2006/customXml" ds:itemID="{54D82C07-FEC7-4CA2-83A5-8B4E51F0C20C}">
   <ds:schemaRefs>
     <ds:schemaRef ds:uri="http://schemas.microsoft.com/office/2006/metadata/contentType"/>
@@ -3477,4 +3399,31 @@
     <ds:schemaRef ds:uri="http://schemas.microsoft.com/internal/obd"/>
   </ds:schemaRefs>
 </ds:datastoreItem>
+</file>
+
+<file path=customXml/itemProps2.xml><?xml version="1.0" encoding="utf-8"?>
+<ds:datastoreItem xmlns:ds="http://schemas.openxmlformats.org/officeDocument/2006/customXml" ds:itemID="{A21BA24C-93C7-4AE1-957F-5E1C489F6F15}">
+  <ds:schemaRefs>
+    <ds:schemaRef ds:uri="http://schemas.microsoft.com/office/2006/metadata/properties"/>
+    <ds:schemaRef ds:uri="http://schemas.microsoft.com/office/infopath/2007/PartnerControls"/>
+    <ds:schemaRef ds:uri="e7a56c43-a551-48af-881e-66529a67f522"/>
+    <ds:schemaRef ds:uri="9abaf44a-a694-4711-a5ea-c368d004fa3e"/>
+  </ds:schemaRefs>
+</ds:datastoreItem>
+</file>
+
+<file path=customXml/itemProps3.xml><?xml version="1.0" encoding="utf-8"?>
+<ds:datastoreItem xmlns:ds="http://schemas.openxmlformats.org/officeDocument/2006/customXml" ds:itemID="{5DDBFDB5-1D65-499C-A95C-3B7BB5884246}">
+  <ds:schemaRefs>
+    <ds:schemaRef ds:uri="http://schemas.microsoft.com/sharepoint/v3/contenttype/forms"/>
+  </ds:schemaRefs>
+</ds:datastoreItem>
+</file>
+
+<file path=customXml/itemProps4.xml><?xml version="1.0" encoding="utf-8"?>
+<ds:datastoreItem xmlns:ds="http://schemas.openxmlformats.org/officeDocument/2006/customXml" ds:itemID="{C832C891-F2CE-44ED-B30E-1665BD312387}">
+  <ds:schemaRefs>
+    <ds:schemaRef ds:uri="http://schemas.openxmlformats.org/officeDocument/2006/bibliography"/>
+  </ds:schemaRefs>
+</ds:datastoreItem>
 </file>
</xml_diff>